<commit_message>
Updated title page text for R4
Updated the title page to fix the reference to release 4.
</commit_message>
<xml_diff>
--- a/mACM/IHE_ITI_Suppl_mACM.docx
+++ b/mACM/IHE_ITI_Suppl_mACM.docx
@@ -172,20 +172,38 @@
         <w:rPr>
           <w:szCs w:val="24"/>
         </w:rPr>
-        <w:t xml:space="preserve"> STU</w:t>
-      </w:r>
-      <w:r>
-        <w:rPr>
-          <w:szCs w:val="24"/>
-        </w:rPr>
         <w:t xml:space="preserve"> </w:t>
       </w:r>
-      <w:r>
-        <w:rPr>
-          <w:szCs w:val="24"/>
-        </w:rPr>
-        <w:t>3</w:t>
-      </w:r>
+      <w:del w:id="2" w:author="Luke Duncan" w:date="2019-06-19T09:27:00Z">
+        <w:r>
+          <w:rPr>
+            <w:szCs w:val="24"/>
+          </w:rPr>
+          <w:delText>STU</w:delText>
+        </w:r>
+        <w:r>
+          <w:rPr>
+            <w:szCs w:val="24"/>
+          </w:rPr>
+          <w:delText xml:space="preserve"> </w:delText>
+        </w:r>
+        <w:r>
+          <w:rPr>
+            <w:szCs w:val="24"/>
+          </w:rPr>
+          <w:delText>3</w:delText>
+        </w:r>
+      </w:del>
+      <w:ins w:id="3" w:author="Luke Duncan" w:date="2019-06-19T09:27:00Z">
+        <w:r>
+          <w:rPr>
+            <w:szCs w:val="24"/>
+          </w:rPr>
+          <w:t>Release 4</w:t>
+        </w:r>
+      </w:ins>
+      <w:bookmarkStart w:id="4" w:name="_GoBack"/>
+      <w:bookmarkEnd w:id="4"/>
     </w:p>
     <w:p>
       <w:pPr>
@@ -594,13 +612,13 @@
         <w:t>ONTENTS</w:t>
       </w:r>
     </w:p>
-    <w:bookmarkStart w:id="2" w:name="_Toc38846108" w:displacedByCustomXml="next"/>
-    <w:bookmarkStart w:id="3" w:name="_Toc37034630" w:displacedByCustomXml="next"/>
-    <w:bookmarkStart w:id="4" w:name="_Toc1456606" w:displacedByCustomXml="next"/>
-    <w:bookmarkStart w:id="5" w:name="_Toc1388579" w:displacedByCustomXml="next"/>
-    <w:bookmarkStart w:id="6" w:name="_Toc1388425" w:displacedByCustomXml="next"/>
-    <w:bookmarkStart w:id="7" w:name="_Toc530206505" w:displacedByCustomXml="next"/>
-    <w:bookmarkStart w:id="8" w:name="_Toc504625752" w:displacedByCustomXml="next"/>
+    <w:bookmarkStart w:id="5" w:name="_Toc504625752" w:displacedByCustomXml="next"/>
+    <w:bookmarkStart w:id="6" w:name="_Toc530206505" w:displacedByCustomXml="next"/>
+    <w:bookmarkStart w:id="7" w:name="_Toc1388425" w:displacedByCustomXml="next"/>
+    <w:bookmarkStart w:id="8" w:name="_Toc1388579" w:displacedByCustomXml="next"/>
+    <w:bookmarkStart w:id="9" w:name="_Toc1456606" w:displacedByCustomXml="next"/>
+    <w:bookmarkStart w:id="10" w:name="_Toc37034630" w:displacedByCustomXml="next"/>
+    <w:bookmarkStart w:id="11" w:name="_Toc38846108" w:displacedByCustomXml="next"/>
     <w:sdt>
       <w:sdtPr>
         <w:id w:val="64607184"/>
@@ -5507,15 +5525,15 @@
         </w:rPr>
         <w:br w:type="page"/>
       </w:r>
-      <w:bookmarkStart w:id="9" w:name="_Toc278195686"/>
-      <w:bookmarkStart w:id="10" w:name="_Toc278195728"/>
-      <w:bookmarkStart w:id="11" w:name="_Toc278195770"/>
-      <w:bookmarkStart w:id="12" w:name="_Toc278195812"/>
-      <w:bookmarkStart w:id="13" w:name="_Toc278195854"/>
-      <w:bookmarkStart w:id="14" w:name="_Toc278195980"/>
-      <w:bookmarkStart w:id="15" w:name="_Toc278196134"/>
-      <w:bookmarkStart w:id="16" w:name="_Toc420423992"/>
-      <w:bookmarkStart w:id="17" w:name="_Toc520111373"/>
+      <w:bookmarkStart w:id="12" w:name="_Toc278195686"/>
+      <w:bookmarkStart w:id="13" w:name="_Toc278195728"/>
+      <w:bookmarkStart w:id="14" w:name="_Toc278195770"/>
+      <w:bookmarkStart w:id="15" w:name="_Toc278195812"/>
+      <w:bookmarkStart w:id="16" w:name="_Toc278195854"/>
+      <w:bookmarkStart w:id="17" w:name="_Toc278195980"/>
+      <w:bookmarkStart w:id="18" w:name="_Toc278196134"/>
+      <w:bookmarkStart w:id="19" w:name="_Toc420423992"/>
+      <w:bookmarkStart w:id="20" w:name="_Toc520111373"/>
       <w:r>
         <w:rPr>
           <w:noProof w:val="0"/>
@@ -5523,28 +5541,28 @@
         <w:lastRenderedPageBreak/>
         <w:t>Introduction</w:t>
       </w:r>
+      <w:bookmarkEnd w:id="11"/>
+      <w:bookmarkEnd w:id="10"/>
+      <w:bookmarkEnd w:id="9"/>
       <w:bookmarkEnd w:id="8"/>
       <w:bookmarkEnd w:id="7"/>
       <w:bookmarkEnd w:id="6"/>
       <w:bookmarkEnd w:id="5"/>
-      <w:bookmarkEnd w:id="4"/>
-      <w:bookmarkEnd w:id="3"/>
-      <w:bookmarkEnd w:id="2"/>
       <w:r>
         <w:rPr>
           <w:noProof w:val="0"/>
         </w:rPr>
         <w:t xml:space="preserve"> to this Supplement</w:t>
       </w:r>
-      <w:bookmarkEnd w:id="9"/>
-      <w:bookmarkEnd w:id="10"/>
-      <w:bookmarkEnd w:id="11"/>
       <w:bookmarkEnd w:id="12"/>
       <w:bookmarkEnd w:id="13"/>
       <w:bookmarkEnd w:id="14"/>
       <w:bookmarkEnd w:id="15"/>
       <w:bookmarkEnd w:id="16"/>
       <w:bookmarkEnd w:id="17"/>
+      <w:bookmarkEnd w:id="18"/>
+      <w:bookmarkEnd w:id="19"/>
+      <w:bookmarkEnd w:id="20"/>
     </w:p>
     <w:p>
       <w:pPr>
@@ -5579,12 +5597,12 @@
           <w:p>
             <w:pPr>
               <w:rPr>
-                <w:ins w:id="18" w:author="Luke Duncan" w:date="2019-06-18T11:26:00Z"/>
-              </w:rPr>
-            </w:pPr>
-            <w:bookmarkStart w:id="19" w:name="OLE_LINK10"/>
-            <w:bookmarkStart w:id="20" w:name="OLE_LINK11"/>
-            <w:ins w:id="21" w:author="Luke Duncan" w:date="2019-06-18T11:26:00Z">
+                <w:ins w:id="21" w:author="Luke Duncan" w:date="2019-06-18T11:26:00Z"/>
+              </w:rPr>
+            </w:pPr>
+            <w:bookmarkStart w:id="22" w:name="OLE_LINK10"/>
+            <w:bookmarkStart w:id="23" w:name="OLE_LINK11"/>
+            <w:ins w:id="24" w:author="Luke Duncan" w:date="2019-06-18T11:26:00Z">
               <w:r>
                 <w:t>Whenever possible, IHE profiles are based on established and stable underlying standards. However, if an IHE domain determines that an emerging standard has high likelihood of industry adoption, and the standard offers significant benefits for the use cases it is attempting to address, the domain may develop IHE profiles based on such a standard. During Trial Implementation, the IHE domain will update and republish the IHE profile as the underlying standard evolves.</w:t>
               </w:r>
@@ -5593,10 +5611,10 @@
           <w:p>
             <w:pPr>
               <w:rPr>
-                <w:ins w:id="22" w:author="Luke Duncan" w:date="2019-06-18T11:26:00Z"/>
-              </w:rPr>
-            </w:pPr>
-            <w:ins w:id="23" w:author="Luke Duncan" w:date="2019-06-18T11:26:00Z">
+                <w:ins w:id="25" w:author="Luke Duncan" w:date="2019-06-18T11:26:00Z"/>
+              </w:rPr>
+            </w:pPr>
+            <w:ins w:id="26" w:author="Luke Duncan" w:date="2019-06-18T11:26:00Z">
               <w:r>
                 <w:t>Product implementations and site deployments may need to be updated in order for them to remain interoperable and conformant with an updated IHE profile.</w:t>
               </w:r>
@@ -5605,10 +5623,10 @@
           <w:p>
             <w:pPr>
               <w:rPr>
-                <w:ins w:id="24" w:author="Luke Duncan" w:date="2019-06-18T11:26:00Z"/>
-              </w:rPr>
-            </w:pPr>
-            <w:ins w:id="25" w:author="Luke Duncan" w:date="2019-06-18T11:26:00Z">
+                <w:ins w:id="27" w:author="Luke Duncan" w:date="2019-06-18T11:26:00Z"/>
+              </w:rPr>
+            </w:pPr>
+            <w:ins w:id="28" w:author="Luke Duncan" w:date="2019-06-18T11:26:00Z">
               <w:r>
                 <w:t>This mCSD Profile is based on Release 4 of the emerging HL7</w:t>
               </w:r>
@@ -5671,10 +5689,10 @@
           <w:p>
             <w:pPr>
               <w:rPr>
-                <w:ins w:id="30" w:author="Luke Duncan" w:date="2019-06-18T11:26:00Z"/>
-              </w:rPr>
-            </w:pPr>
-            <w:ins w:id="31" w:author="Luke Duncan" w:date="2019-06-18T11:26:00Z">
+                <w:ins w:id="33" w:author="Luke Duncan" w:date="2019-06-18T11:26:00Z"/>
+              </w:rPr>
+            </w:pPr>
+            <w:ins w:id="34" w:author="Luke Duncan" w:date="2019-06-18T11:26:00Z">
               <w:r>
                 <w:t xml:space="preserve">HL7 provides a rating of the maturity of FHIR content based on the FHIR Maturity Model (FMM): level 0 (draft) through N (Normative). See </w:t>
               </w:r>
@@ -5708,10 +5726,10 @@
             <w:pPr>
               <w:pStyle w:val="BodyText"/>
               <w:rPr>
-                <w:ins w:id="32" w:author="Luke Duncan" w:date="2019-06-18T11:26:00Z"/>
-              </w:rPr>
-            </w:pPr>
-            <w:ins w:id="33" w:author="Luke Duncan" w:date="2019-06-18T11:26:00Z">
+                <w:ins w:id="35" w:author="Luke Duncan" w:date="2019-06-18T11:26:00Z"/>
+              </w:rPr>
+            </w:pPr>
+            <w:ins w:id="36" w:author="Luke Duncan" w:date="2019-06-18T11:26:00Z">
               <w:r>
                 <w:t>The FMM levels for FHIR content used in this profile are:</w:t>
               </w:r>
@@ -5721,10 +5739,10 @@
             <w:pPr>
               <w:pStyle w:val="BodyText"/>
               <w:rPr>
-                <w:del w:id="34" w:author="Luke Duncan" w:date="2019-06-18T11:26:00Z"/>
-              </w:rPr>
-            </w:pPr>
-            <w:del w:id="35" w:author="Luke Duncan" w:date="2019-06-18T11:26:00Z">
+                <w:del w:id="37" w:author="Luke Duncan" w:date="2019-06-18T11:26:00Z"/>
+              </w:rPr>
+            </w:pPr>
+            <w:del w:id="38" w:author="Luke Duncan" w:date="2019-06-18T11:26:00Z">
               <w:r>
                 <w:delText>Whenever possible, IHE profiles are based on established and stable underlying standards. However, if an IHE committee determines that an emerging standard offers significant benefits for the use cases it is attempting to address and has a high likelihood of industry adoption, it may develop IHE profiles and related specifications based on such a standard.</w:delText>
               </w:r>
@@ -5734,10 +5752,10 @@
             <w:pPr>
               <w:pStyle w:val="BodyText"/>
               <w:rPr>
-                <w:del w:id="36" w:author="Luke Duncan" w:date="2019-06-18T11:26:00Z"/>
-              </w:rPr>
-            </w:pPr>
-            <w:del w:id="37" w:author="Luke Duncan" w:date="2019-06-18T11:26:00Z">
+                <w:del w:id="39" w:author="Luke Duncan" w:date="2019-06-18T11:26:00Z"/>
+              </w:rPr>
+            </w:pPr>
+            <w:del w:id="40" w:author="Luke Duncan" w:date="2019-06-18T11:26:00Z">
               <w:r>
                 <w:delText>The IHE committee will take care to update and republish the IHE profile in question as the underlying standard evolves. Updates to the profile or its underlying standards may necessitate changes to product implementations and site deployments in order for them to remain interoperable and conformant with the profile in question.</w:delText>
               </w:r>
@@ -5747,10 +5765,10 @@
             <w:pPr>
               <w:pStyle w:val="BodyText"/>
               <w:rPr>
-                <w:del w:id="38" w:author="Luke Duncan" w:date="2019-06-18T11:26:00Z"/>
-              </w:rPr>
-            </w:pPr>
-            <w:del w:id="39" w:author="Luke Duncan" w:date="2019-06-18T11:26:00Z">
+                <w:del w:id="41" w:author="Luke Duncan" w:date="2019-06-18T11:26:00Z"/>
+              </w:rPr>
+            </w:pPr>
+            <w:del w:id="42" w:author="Luke Duncan" w:date="2019-06-18T11:26:00Z">
               <w:r>
                 <w:delText>This mACM Profile uses the emerging HL7</w:delText>
               </w:r>
@@ -5820,10 +5838,10 @@
             <w:pPr>
               <w:pStyle w:val="BodyText"/>
               <w:rPr>
-                <w:del w:id="44" w:author="Luke Duncan" w:date="2019-06-18T11:26:00Z"/>
-              </w:rPr>
-            </w:pPr>
-            <w:del w:id="45" w:author="Luke Duncan" w:date="2019-06-18T11:26:00Z">
+                <w:del w:id="47" w:author="Luke Duncan" w:date="2019-06-18T11:26:00Z"/>
+              </w:rPr>
+            </w:pPr>
+            <w:del w:id="48" w:author="Luke Duncan" w:date="2019-06-18T11:26:00Z">
               <w:r>
                 <w:delText xml:space="preserve">In addition, HL7 provides a rating of the maturity of FHIR content based on the FHIR Maturity Model (FMM): level 0 (draft) through 5 (normative ballot ready).The FHIR Maturity Model is </w:delText>
               </w:r>
@@ -5861,17 +5879,17 @@
             <w:pPr>
               <w:pStyle w:val="BodyText"/>
               <w:rPr>
-                <w:del w:id="46" w:author="Luke Duncan" w:date="2019-06-18T11:26:00Z"/>
-              </w:rPr>
-            </w:pPr>
-            <w:del w:id="47" w:author="Luke Duncan" w:date="2019-06-18T11:26:00Z">
+                <w:del w:id="49" w:author="Luke Duncan" w:date="2019-06-18T11:26:00Z"/>
+              </w:rPr>
+            </w:pPr>
+            <w:del w:id="50" w:author="Luke Duncan" w:date="2019-06-18T11:26:00Z">
               <w:r>
                 <w:delText>Key FHIR STU 3 content, such as Resources or ValueSets, used in this profile, and their FMM levels are:</w:delText>
               </w:r>
             </w:del>
           </w:p>
-          <w:bookmarkEnd w:id="19"/>
-          <w:bookmarkEnd w:id="20"/>
+          <w:bookmarkEnd w:id="22"/>
+          <w:bookmarkEnd w:id="23"/>
           <w:p>
             <w:pPr>
               <w:pStyle w:val="BodyText"/>
@@ -5992,14 +6010,14 @@
     </w:tbl>
     <w:p/>
     <w:p>
-      <w:bookmarkStart w:id="48" w:name="_Toc278195687"/>
-      <w:bookmarkStart w:id="49" w:name="_Toc278195729"/>
-      <w:bookmarkStart w:id="50" w:name="_Toc278195771"/>
-      <w:bookmarkStart w:id="51" w:name="_Toc278195813"/>
-      <w:bookmarkStart w:id="52" w:name="_Toc278195855"/>
-      <w:bookmarkStart w:id="53" w:name="_Toc278195981"/>
-      <w:bookmarkStart w:id="54" w:name="_Toc278196135"/>
-      <w:bookmarkStart w:id="55" w:name="_Toc420423993"/>
+      <w:bookmarkStart w:id="51" w:name="_Toc278195687"/>
+      <w:bookmarkStart w:id="52" w:name="_Toc278195729"/>
+      <w:bookmarkStart w:id="53" w:name="_Toc278195771"/>
+      <w:bookmarkStart w:id="54" w:name="_Toc278195813"/>
+      <w:bookmarkStart w:id="55" w:name="_Toc278195855"/>
+      <w:bookmarkStart w:id="56" w:name="_Toc278195981"/>
+      <w:bookmarkStart w:id="57" w:name="_Toc278196135"/>
+      <w:bookmarkStart w:id="58" w:name="_Toc420423993"/>
       <w:r>
         <w:t>The mACM Profile provides the infrastructural components needed to send short, unstructured text alerts to human recipients and can record the outcomes of any human interactions upon receipt of the alert. The mACM Profile additionally allows for a feedback mechanism to determine the status of an alert through the use of alert statuses.</w:t>
       </w:r>
@@ -6015,22 +6033,22 @@
           <w:noProof w:val="0"/>
         </w:rPr>
       </w:pPr>
-      <w:bookmarkStart w:id="56" w:name="_Toc520111374"/>
+      <w:bookmarkStart w:id="59" w:name="_Toc520111374"/>
       <w:r>
         <w:rPr>
           <w:noProof w:val="0"/>
         </w:rPr>
         <w:t>Open Issues and Questions</w:t>
       </w:r>
-      <w:bookmarkEnd w:id="48"/>
-      <w:bookmarkEnd w:id="49"/>
-      <w:bookmarkEnd w:id="50"/>
       <w:bookmarkEnd w:id="51"/>
       <w:bookmarkEnd w:id="52"/>
       <w:bookmarkEnd w:id="53"/>
       <w:bookmarkEnd w:id="54"/>
       <w:bookmarkEnd w:id="55"/>
       <w:bookmarkEnd w:id="56"/>
+      <w:bookmarkEnd w:id="57"/>
+      <w:bookmarkEnd w:id="58"/>
+      <w:bookmarkEnd w:id="59"/>
     </w:p>
     <w:p>
       <w:pPr>
@@ -6224,19 +6242,19 @@
         </w:rPr>
         <w:t xml:space="preserve">#19) </w:t>
       </w:r>
-      <w:commentRangeStart w:id="57"/>
+      <w:commentRangeStart w:id="60"/>
       <w:r>
         <w:rPr>
           <w:i/>
         </w:rPr>
         <w:t>Opened CPs with FHIR (10390 and 10391) to enable searching on CommunicationRequest.reason and Communication.reason.</w:t>
       </w:r>
-      <w:commentRangeEnd w:id="57"/>
+      <w:commentRangeEnd w:id="60"/>
       <w:r>
         <w:rPr>
           <w:rStyle w:val="CommentReference"/>
         </w:rPr>
-        <w:commentReference w:id="57"/>
+        <w:commentReference w:id="60"/>
       </w:r>
     </w:p>
     <w:p>
@@ -6354,17 +6372,17 @@
           <w:noProof w:val="0"/>
         </w:rPr>
       </w:pPr>
-      <w:bookmarkStart w:id="59" w:name="_Toc278195688"/>
-      <w:bookmarkStart w:id="60" w:name="_Toc278195730"/>
-      <w:bookmarkStart w:id="61" w:name="_Toc278195772"/>
-      <w:bookmarkStart w:id="62" w:name="_Toc278195814"/>
-      <w:bookmarkStart w:id="63" w:name="_Toc278195856"/>
-      <w:bookmarkStart w:id="64" w:name="_Toc278195982"/>
-      <w:bookmarkStart w:id="65" w:name="_Toc278196136"/>
-      <w:bookmarkStart w:id="66" w:name="_Toc420423994"/>
-      <w:bookmarkStart w:id="67" w:name="_Toc520111375"/>
-      <w:bookmarkStart w:id="68" w:name="_Toc473170357"/>
-      <w:bookmarkStart w:id="69" w:name="_Toc504625754"/>
+      <w:bookmarkStart w:id="61" w:name="_Toc278195688"/>
+      <w:bookmarkStart w:id="62" w:name="_Toc278195730"/>
+      <w:bookmarkStart w:id="63" w:name="_Toc278195772"/>
+      <w:bookmarkStart w:id="64" w:name="_Toc278195814"/>
+      <w:bookmarkStart w:id="65" w:name="_Toc278195856"/>
+      <w:bookmarkStart w:id="66" w:name="_Toc278195982"/>
+      <w:bookmarkStart w:id="67" w:name="_Toc278196136"/>
+      <w:bookmarkStart w:id="68" w:name="_Toc420423994"/>
+      <w:bookmarkStart w:id="69" w:name="_Toc520111375"/>
+      <w:bookmarkStart w:id="70" w:name="_Toc473170357"/>
+      <w:bookmarkStart w:id="71" w:name="_Toc504625754"/>
       <w:r>
         <w:rPr>
           <w:noProof w:val="0"/>
@@ -6372,8 +6390,6 @@
         <w:lastRenderedPageBreak/>
         <w:t>Closed Issues</w:t>
       </w:r>
-      <w:bookmarkEnd w:id="59"/>
-      <w:bookmarkEnd w:id="60"/>
       <w:bookmarkEnd w:id="61"/>
       <w:bookmarkEnd w:id="62"/>
       <w:bookmarkEnd w:id="63"/>
@@ -6381,6 +6397,8 @@
       <w:bookmarkEnd w:id="65"/>
       <w:bookmarkEnd w:id="66"/>
       <w:bookmarkEnd w:id="67"/>
+      <w:bookmarkEnd w:id="68"/>
+      <w:bookmarkEnd w:id="69"/>
     </w:p>
     <w:p>
       <w:pPr>
@@ -6528,8 +6546,8 @@
         <w:t xml:space="preserve"> was raised:</w:t>
       </w:r>
     </w:p>
-    <w:bookmarkStart w:id="70" w:name="OLE_LINK15"/>
-    <w:bookmarkStart w:id="71" w:name="OLE_LINK16"/>
+    <w:bookmarkStart w:id="72" w:name="OLE_LINK15"/>
+    <w:bookmarkStart w:id="73" w:name="OLE_LINK16"/>
     <w:p>
       <w:pPr>
         <w:pStyle w:val="BodyText"/>
@@ -6574,8 +6592,8 @@
         <w:fldChar w:fldCharType="end"/>
       </w:r>
     </w:p>
-    <w:bookmarkEnd w:id="70"/>
-    <w:bookmarkEnd w:id="71"/>
+    <w:bookmarkEnd w:id="72"/>
+    <w:bookmarkEnd w:id="73"/>
     <w:p>
       <w:pPr>
         <w:pStyle w:val="BodyText"/>
@@ -7448,15 +7466,15 @@
           <w:noProof w:val="0"/>
         </w:rPr>
       </w:pPr>
-      <w:bookmarkStart w:id="72" w:name="_Toc278195689"/>
-      <w:bookmarkStart w:id="73" w:name="_Toc278195731"/>
-      <w:bookmarkStart w:id="74" w:name="_Toc278195773"/>
-      <w:bookmarkStart w:id="75" w:name="_Toc278195815"/>
-      <w:bookmarkStart w:id="76" w:name="_Toc278195857"/>
-      <w:bookmarkStart w:id="77" w:name="_Toc278195983"/>
-      <w:bookmarkStart w:id="78" w:name="_Toc278196137"/>
-      <w:bookmarkStart w:id="79" w:name="_Toc420423995"/>
-      <w:bookmarkStart w:id="80" w:name="_Toc520111376"/>
+      <w:bookmarkStart w:id="74" w:name="_Toc278195689"/>
+      <w:bookmarkStart w:id="75" w:name="_Toc278195731"/>
+      <w:bookmarkStart w:id="76" w:name="_Toc278195773"/>
+      <w:bookmarkStart w:id="77" w:name="_Toc278195815"/>
+      <w:bookmarkStart w:id="78" w:name="_Toc278195857"/>
+      <w:bookmarkStart w:id="79" w:name="_Toc278195983"/>
+      <w:bookmarkStart w:id="80" w:name="_Toc278196137"/>
+      <w:bookmarkStart w:id="81" w:name="_Toc420423995"/>
+      <w:bookmarkStart w:id="82" w:name="_Toc520111376"/>
       <w:r>
         <w:rPr>
           <w:noProof w:val="0"/>
@@ -7464,8 +7482,6 @@
         <w:lastRenderedPageBreak/>
         <w:t>General Introduction</w:t>
       </w:r>
-      <w:bookmarkEnd w:id="72"/>
-      <w:bookmarkEnd w:id="73"/>
       <w:bookmarkEnd w:id="74"/>
       <w:bookmarkEnd w:id="75"/>
       <w:bookmarkEnd w:id="76"/>
@@ -7473,6 +7489,8 @@
       <w:bookmarkEnd w:id="78"/>
       <w:bookmarkEnd w:id="79"/>
       <w:bookmarkEnd w:id="80"/>
+      <w:bookmarkEnd w:id="81"/>
+      <w:bookmarkEnd w:id="82"/>
     </w:p>
     <w:p>
       <w:pPr>
@@ -7494,8 +7512,8 @@
           <w:noProof w:val="0"/>
         </w:rPr>
       </w:pPr>
-      <w:bookmarkStart w:id="81" w:name="_Toc278196138"/>
-      <w:bookmarkStart w:id="82" w:name="_Toc520111377"/>
+      <w:bookmarkStart w:id="83" w:name="_Toc278196138"/>
+      <w:bookmarkStart w:id="84" w:name="_Toc520111377"/>
       <w:r>
         <w:rPr>
           <w:noProof w:val="0"/>
@@ -7514,8 +7532,8 @@
         </w:rPr>
         <w:t xml:space="preserve"> Actor Summary Definitions</w:t>
       </w:r>
-      <w:bookmarkEnd w:id="81"/>
-      <w:bookmarkEnd w:id="82"/>
+      <w:bookmarkEnd w:id="83"/>
+      <w:bookmarkEnd w:id="84"/>
     </w:p>
     <w:p>
       <w:pPr>
@@ -7779,7 +7797,7 @@
       <w:pPr>
         <w:pStyle w:val="Note"/>
       </w:pPr>
-      <w:bookmarkStart w:id="83" w:name="_Toc278196139"/>
+      <w:bookmarkStart w:id="85" w:name="_Toc278196139"/>
       <w:r>
         <w:t xml:space="preserve">Note: </w:t>
       </w:r>
@@ -7821,7 +7839,7 @@
           <w:noProof w:val="0"/>
         </w:rPr>
       </w:pPr>
-      <w:bookmarkStart w:id="84" w:name="_Toc520111378"/>
+      <w:bookmarkStart w:id="86" w:name="_Toc520111378"/>
       <w:r>
         <w:rPr>
           <w:noProof w:val="0"/>
@@ -7840,8 +7858,8 @@
         </w:rPr>
         <w:t xml:space="preserve"> Transaction Summary Definitions</w:t>
       </w:r>
-      <w:bookmarkEnd w:id="83"/>
-      <w:bookmarkEnd w:id="84"/>
+      <w:bookmarkEnd w:id="85"/>
+      <w:bookmarkEnd w:id="86"/>
     </w:p>
     <w:p>
       <w:pPr>
@@ -8003,23 +8021,21 @@
           <w:noProof w:val="0"/>
         </w:rPr>
       </w:pPr>
-      <w:bookmarkStart w:id="85" w:name="_Toc278195690"/>
-      <w:bookmarkStart w:id="86" w:name="_Toc278195732"/>
-      <w:bookmarkStart w:id="87" w:name="_Toc278195774"/>
-      <w:bookmarkStart w:id="88" w:name="_Toc278195816"/>
-      <w:bookmarkStart w:id="89" w:name="_Toc278195858"/>
-      <w:bookmarkStart w:id="90" w:name="_Toc278195984"/>
-      <w:bookmarkStart w:id="91" w:name="_Toc278196140"/>
-      <w:bookmarkStart w:id="92" w:name="_Toc420423996"/>
-      <w:bookmarkStart w:id="93" w:name="_Toc520111379"/>
+      <w:bookmarkStart w:id="87" w:name="_Toc278195690"/>
+      <w:bookmarkStart w:id="88" w:name="_Toc278195732"/>
+      <w:bookmarkStart w:id="89" w:name="_Toc278195774"/>
+      <w:bookmarkStart w:id="90" w:name="_Toc278195816"/>
+      <w:bookmarkStart w:id="91" w:name="_Toc278195858"/>
+      <w:bookmarkStart w:id="92" w:name="_Toc278195984"/>
+      <w:bookmarkStart w:id="93" w:name="_Toc278196140"/>
+      <w:bookmarkStart w:id="94" w:name="_Toc420423996"/>
+      <w:bookmarkStart w:id="95" w:name="_Toc520111379"/>
       <w:r>
         <w:rPr>
           <w:noProof w:val="0"/>
         </w:rPr>
         <w:t>Glossary</w:t>
       </w:r>
-      <w:bookmarkEnd w:id="85"/>
-      <w:bookmarkEnd w:id="86"/>
       <w:bookmarkEnd w:id="87"/>
       <w:bookmarkEnd w:id="88"/>
       <w:bookmarkEnd w:id="89"/>
@@ -8027,6 +8043,8 @@
       <w:bookmarkEnd w:id="91"/>
       <w:bookmarkEnd w:id="92"/>
       <w:bookmarkEnd w:id="93"/>
+      <w:bookmarkEnd w:id="94"/>
+      <w:bookmarkEnd w:id="95"/>
     </w:p>
     <w:p>
       <w:pPr>
@@ -8048,15 +8066,15 @@
       <w:pPr>
         <w:pStyle w:val="PartTitle"/>
       </w:pPr>
-      <w:bookmarkStart w:id="94" w:name="_Toc278195691"/>
-      <w:bookmarkStart w:id="95" w:name="_Toc278195733"/>
-      <w:bookmarkStart w:id="96" w:name="_Toc278195775"/>
-      <w:bookmarkStart w:id="97" w:name="_Toc278195817"/>
-      <w:bookmarkStart w:id="98" w:name="_Toc278195859"/>
-      <w:bookmarkStart w:id="99" w:name="_Toc278195985"/>
-      <w:bookmarkStart w:id="100" w:name="_Toc278196141"/>
-      <w:bookmarkStart w:id="101" w:name="_Toc420423997"/>
-      <w:bookmarkStart w:id="102" w:name="_Toc520111380"/>
+      <w:bookmarkStart w:id="96" w:name="_Toc278195691"/>
+      <w:bookmarkStart w:id="97" w:name="_Toc278195733"/>
+      <w:bookmarkStart w:id="98" w:name="_Toc278195775"/>
+      <w:bookmarkStart w:id="99" w:name="_Toc278195817"/>
+      <w:bookmarkStart w:id="100" w:name="_Toc278195859"/>
+      <w:bookmarkStart w:id="101" w:name="_Toc278195985"/>
+      <w:bookmarkStart w:id="102" w:name="_Toc278196141"/>
+      <w:bookmarkStart w:id="103" w:name="_Toc420423997"/>
+      <w:bookmarkStart w:id="104" w:name="_Toc520111380"/>
       <w:r>
         <w:lastRenderedPageBreak/>
         <w:t xml:space="preserve">Volume </w:t>
@@ -8073,8 +8091,6 @@
       <w:r>
         <w:t>Profiles</w:t>
       </w:r>
-      <w:bookmarkEnd w:id="94"/>
-      <w:bookmarkEnd w:id="95"/>
       <w:bookmarkEnd w:id="96"/>
       <w:bookmarkEnd w:id="97"/>
       <w:bookmarkEnd w:id="98"/>
@@ -8082,6 +8098,8 @@
       <w:bookmarkEnd w:id="100"/>
       <w:bookmarkEnd w:id="101"/>
       <w:bookmarkEnd w:id="102"/>
+      <w:bookmarkEnd w:id="103"/>
+      <w:bookmarkEnd w:id="104"/>
     </w:p>
     <w:p>
       <w:pPr>
@@ -8094,21 +8112,21 @@
           <w:noProof w:val="0"/>
         </w:rPr>
       </w:pPr>
-      <w:bookmarkStart w:id="103" w:name="_Toc278195692"/>
-      <w:bookmarkStart w:id="104" w:name="_Toc278195734"/>
-      <w:bookmarkStart w:id="105" w:name="_Toc278195776"/>
-      <w:bookmarkStart w:id="106" w:name="_Toc278195818"/>
-      <w:bookmarkStart w:id="107" w:name="_Toc278195860"/>
-      <w:bookmarkStart w:id="108" w:name="_Toc278195986"/>
-      <w:bookmarkStart w:id="109" w:name="_Toc278196142"/>
-      <w:bookmarkStart w:id="110" w:name="_Toc420423998"/>
-      <w:bookmarkStart w:id="111" w:name="_Toc520111381"/>
-      <w:bookmarkStart w:id="112" w:name="_Toc530206507"/>
-      <w:bookmarkStart w:id="113" w:name="_Toc1388427"/>
-      <w:bookmarkStart w:id="114" w:name="_Toc1388581"/>
-      <w:bookmarkStart w:id="115" w:name="_Toc1456608"/>
-      <w:bookmarkStart w:id="116" w:name="_Toc37034633"/>
-      <w:bookmarkStart w:id="117" w:name="_Toc38846111"/>
+      <w:bookmarkStart w:id="105" w:name="_Toc278195692"/>
+      <w:bookmarkStart w:id="106" w:name="_Toc278195734"/>
+      <w:bookmarkStart w:id="107" w:name="_Toc278195776"/>
+      <w:bookmarkStart w:id="108" w:name="_Toc278195818"/>
+      <w:bookmarkStart w:id="109" w:name="_Toc278195860"/>
+      <w:bookmarkStart w:id="110" w:name="_Toc278195986"/>
+      <w:bookmarkStart w:id="111" w:name="_Toc278196142"/>
+      <w:bookmarkStart w:id="112" w:name="_Toc420423998"/>
+      <w:bookmarkStart w:id="113" w:name="_Toc520111381"/>
+      <w:bookmarkStart w:id="114" w:name="_Toc530206507"/>
+      <w:bookmarkStart w:id="115" w:name="_Toc1388427"/>
+      <w:bookmarkStart w:id="116" w:name="_Toc1388581"/>
+      <w:bookmarkStart w:id="117" w:name="_Toc1456608"/>
+      <w:bookmarkStart w:id="118" w:name="_Toc37034633"/>
+      <w:bookmarkStart w:id="119" w:name="_Toc38846111"/>
       <w:r>
         <w:rPr>
           <w:noProof w:val="0"/>
@@ -8121,8 +8139,6 @@
         </w:rPr>
         <w:t>Licenses</w:t>
       </w:r>
-      <w:bookmarkEnd w:id="103"/>
-      <w:bookmarkEnd w:id="104"/>
       <w:bookmarkEnd w:id="105"/>
       <w:bookmarkEnd w:id="106"/>
       <w:bookmarkEnd w:id="107"/>
@@ -8130,6 +8146,8 @@
       <w:bookmarkEnd w:id="109"/>
       <w:bookmarkEnd w:id="110"/>
       <w:bookmarkEnd w:id="111"/>
+      <w:bookmarkEnd w:id="112"/>
+      <w:bookmarkEnd w:id="113"/>
     </w:p>
     <w:p>
       <w:pPr>
@@ -8167,23 +8185,21 @@
           <w:noProof w:val="0"/>
         </w:rPr>
       </w:pPr>
-      <w:bookmarkStart w:id="118" w:name="_Toc278195693"/>
-      <w:bookmarkStart w:id="119" w:name="_Toc278195735"/>
-      <w:bookmarkStart w:id="120" w:name="_Toc278195777"/>
-      <w:bookmarkStart w:id="121" w:name="_Toc278195819"/>
-      <w:bookmarkStart w:id="122" w:name="_Toc278195861"/>
-      <w:bookmarkStart w:id="123" w:name="_Toc278195987"/>
-      <w:bookmarkStart w:id="124" w:name="_Toc278196143"/>
-      <w:bookmarkStart w:id="125" w:name="_Toc420423999"/>
-      <w:bookmarkStart w:id="126" w:name="_Toc520111382"/>
+      <w:bookmarkStart w:id="120" w:name="_Toc278195693"/>
+      <w:bookmarkStart w:id="121" w:name="_Toc278195735"/>
+      <w:bookmarkStart w:id="122" w:name="_Toc278195777"/>
+      <w:bookmarkStart w:id="123" w:name="_Toc278195819"/>
+      <w:bookmarkStart w:id="124" w:name="_Toc278195861"/>
+      <w:bookmarkStart w:id="125" w:name="_Toc278195987"/>
+      <w:bookmarkStart w:id="126" w:name="_Toc278196143"/>
+      <w:bookmarkStart w:id="127" w:name="_Toc420423999"/>
+      <w:bookmarkStart w:id="128" w:name="_Toc520111382"/>
       <w:r>
         <w:rPr>
           <w:noProof w:val="0"/>
         </w:rPr>
         <w:t>Domain-specific additions</w:t>
       </w:r>
-      <w:bookmarkEnd w:id="118"/>
-      <w:bookmarkEnd w:id="119"/>
       <w:bookmarkEnd w:id="120"/>
       <w:bookmarkEnd w:id="121"/>
       <w:bookmarkEnd w:id="122"/>
@@ -8191,27 +8207,29 @@
       <w:bookmarkEnd w:id="124"/>
       <w:bookmarkEnd w:id="125"/>
       <w:bookmarkEnd w:id="126"/>
+      <w:bookmarkEnd w:id="127"/>
+      <w:bookmarkEnd w:id="128"/>
     </w:p>
     <w:p>
       <w:pPr>
         <w:pStyle w:val="BodyText"/>
       </w:pPr>
-      <w:bookmarkStart w:id="127" w:name="_Toc473170358"/>
-      <w:bookmarkStart w:id="128" w:name="_Toc504625755"/>
-      <w:bookmarkStart w:id="129" w:name="_Toc530206508"/>
-      <w:bookmarkStart w:id="130" w:name="_Toc1388428"/>
-      <w:bookmarkStart w:id="131" w:name="_Toc1388582"/>
-      <w:bookmarkStart w:id="132" w:name="_Toc1456609"/>
-      <w:bookmarkStart w:id="133" w:name="_Toc37034634"/>
-      <w:bookmarkStart w:id="134" w:name="_Toc38846112"/>
-      <w:bookmarkEnd w:id="68"/>
-      <w:bookmarkEnd w:id="69"/>
-      <w:bookmarkEnd w:id="112"/>
-      <w:bookmarkEnd w:id="113"/>
+      <w:bookmarkStart w:id="129" w:name="_Toc473170358"/>
+      <w:bookmarkStart w:id="130" w:name="_Toc504625755"/>
+      <w:bookmarkStart w:id="131" w:name="_Toc530206508"/>
+      <w:bookmarkStart w:id="132" w:name="_Toc1388428"/>
+      <w:bookmarkStart w:id="133" w:name="_Toc1388582"/>
+      <w:bookmarkStart w:id="134" w:name="_Toc1456609"/>
+      <w:bookmarkStart w:id="135" w:name="_Toc37034634"/>
+      <w:bookmarkStart w:id="136" w:name="_Toc38846112"/>
+      <w:bookmarkEnd w:id="70"/>
+      <w:bookmarkEnd w:id="71"/>
       <w:bookmarkEnd w:id="114"/>
       <w:bookmarkEnd w:id="115"/>
       <w:bookmarkEnd w:id="116"/>
       <w:bookmarkEnd w:id="117"/>
+      <w:bookmarkEnd w:id="118"/>
+      <w:bookmarkEnd w:id="119"/>
       <w:r>
         <w:t>None</w:t>
       </w:r>
@@ -8231,15 +8249,15 @@
           <w:noProof w:val="0"/>
         </w:rPr>
       </w:pPr>
-      <w:bookmarkStart w:id="135" w:name="_Toc278195694"/>
-      <w:bookmarkStart w:id="136" w:name="_Toc278195736"/>
-      <w:bookmarkStart w:id="137" w:name="_Toc278195778"/>
-      <w:bookmarkStart w:id="138" w:name="_Toc278195820"/>
-      <w:bookmarkStart w:id="139" w:name="_Toc278195862"/>
-      <w:bookmarkStart w:id="140" w:name="_Toc278195988"/>
-      <w:bookmarkStart w:id="141" w:name="_Toc278196144"/>
-      <w:bookmarkStart w:id="142" w:name="_Toc420424000"/>
-      <w:bookmarkStart w:id="143" w:name="_Toc520111383"/>
+      <w:bookmarkStart w:id="137" w:name="_Toc278195694"/>
+      <w:bookmarkStart w:id="138" w:name="_Toc278195736"/>
+      <w:bookmarkStart w:id="139" w:name="_Toc278195778"/>
+      <w:bookmarkStart w:id="140" w:name="_Toc278195820"/>
+      <w:bookmarkStart w:id="141" w:name="_Toc278195862"/>
+      <w:bookmarkStart w:id="142" w:name="_Toc278195988"/>
+      <w:bookmarkStart w:id="143" w:name="_Toc278196144"/>
+      <w:bookmarkStart w:id="144" w:name="_Toc420424000"/>
+      <w:bookmarkStart w:id="145" w:name="_Toc520111383"/>
       <w:r>
         <w:rPr>
           <w:noProof w:val="0"/>
@@ -8289,8 +8307,6 @@
         </w:rPr>
         <w:t xml:space="preserve"> Profile</w:t>
       </w:r>
-      <w:bookmarkEnd w:id="135"/>
-      <w:bookmarkEnd w:id="136"/>
       <w:bookmarkEnd w:id="137"/>
       <w:bookmarkEnd w:id="138"/>
       <w:bookmarkEnd w:id="139"/>
@@ -8298,18 +8314,20 @@
       <w:bookmarkEnd w:id="141"/>
       <w:bookmarkEnd w:id="142"/>
       <w:bookmarkEnd w:id="143"/>
+      <w:bookmarkEnd w:id="144"/>
+      <w:bookmarkEnd w:id="145"/>
     </w:p>
     <w:p>
       <w:pPr>
         <w:pStyle w:val="BodyText"/>
       </w:pPr>
-      <w:bookmarkStart w:id="144" w:name="_Toc278195695"/>
-      <w:bookmarkStart w:id="145" w:name="_Toc278195737"/>
-      <w:bookmarkStart w:id="146" w:name="_Toc278195779"/>
-      <w:bookmarkStart w:id="147" w:name="_Toc278195821"/>
-      <w:bookmarkStart w:id="148" w:name="_Toc278195863"/>
-      <w:bookmarkStart w:id="149" w:name="_Toc278195989"/>
-      <w:bookmarkStart w:id="150" w:name="_Toc278196145"/>
+      <w:bookmarkStart w:id="146" w:name="_Toc278195695"/>
+      <w:bookmarkStart w:id="147" w:name="_Toc278195737"/>
+      <w:bookmarkStart w:id="148" w:name="_Toc278195779"/>
+      <w:bookmarkStart w:id="149" w:name="_Toc278195821"/>
+      <w:bookmarkStart w:id="150" w:name="_Toc278195863"/>
+      <w:bookmarkStart w:id="151" w:name="_Toc278195989"/>
+      <w:bookmarkStart w:id="152" w:name="_Toc278196145"/>
       <w:r>
         <w:t xml:space="preserve">The mACM Profile provides the infrastructural components needed to send short, unstructured text alerts to human recipients and </w:t>
       </w:r>
@@ -8568,8 +8586,8 @@
           <w:noProof w:val="0"/>
         </w:rPr>
       </w:pPr>
-      <w:bookmarkStart w:id="151" w:name="_Toc420424001"/>
-      <w:bookmarkStart w:id="152" w:name="_Toc520111384"/>
+      <w:bookmarkStart w:id="153" w:name="_Toc420424001"/>
+      <w:bookmarkStart w:id="154" w:name="_Toc520111384"/>
       <w:r>
         <w:rPr>
           <w:noProof w:val="0"/>
@@ -8624,30 +8642,28 @@
         </w:rPr>
         <w:t>Transactions</w:t>
       </w:r>
-      <w:bookmarkEnd w:id="127"/>
-      <w:bookmarkEnd w:id="128"/>
       <w:bookmarkEnd w:id="129"/>
       <w:bookmarkEnd w:id="130"/>
       <w:bookmarkEnd w:id="131"/>
       <w:bookmarkEnd w:id="132"/>
       <w:bookmarkEnd w:id="133"/>
       <w:bookmarkEnd w:id="134"/>
+      <w:bookmarkEnd w:id="135"/>
+      <w:bookmarkEnd w:id="136"/>
       <w:r>
         <w:rPr>
           <w:noProof w:val="0"/>
         </w:rPr>
         <w:t>, and Content Modules</w:t>
       </w:r>
-      <w:bookmarkStart w:id="153" w:name="_Toc473170359"/>
-      <w:bookmarkStart w:id="154" w:name="_Toc504625756"/>
-      <w:bookmarkStart w:id="155" w:name="_Toc530206509"/>
-      <w:bookmarkStart w:id="156" w:name="_Toc1388429"/>
-      <w:bookmarkStart w:id="157" w:name="_Toc1388583"/>
-      <w:bookmarkStart w:id="158" w:name="_Toc1456610"/>
-      <w:bookmarkStart w:id="159" w:name="_Toc37034635"/>
-      <w:bookmarkStart w:id="160" w:name="_Toc38846113"/>
-      <w:bookmarkEnd w:id="144"/>
-      <w:bookmarkEnd w:id="145"/>
+      <w:bookmarkStart w:id="155" w:name="_Toc473170359"/>
+      <w:bookmarkStart w:id="156" w:name="_Toc504625756"/>
+      <w:bookmarkStart w:id="157" w:name="_Toc530206509"/>
+      <w:bookmarkStart w:id="158" w:name="_Toc1388429"/>
+      <w:bookmarkStart w:id="159" w:name="_Toc1388583"/>
+      <w:bookmarkStart w:id="160" w:name="_Toc1456610"/>
+      <w:bookmarkStart w:id="161" w:name="_Toc37034635"/>
+      <w:bookmarkStart w:id="162" w:name="_Toc38846113"/>
       <w:bookmarkEnd w:id="146"/>
       <w:bookmarkEnd w:id="147"/>
       <w:bookmarkEnd w:id="148"/>
@@ -8655,6 +8671,8 @@
       <w:bookmarkEnd w:id="150"/>
       <w:bookmarkEnd w:id="151"/>
       <w:bookmarkEnd w:id="152"/>
+      <w:bookmarkEnd w:id="153"/>
+      <w:bookmarkEnd w:id="154"/>
     </w:p>
     <w:p>
       <w:pPr>
@@ -8845,14 +8863,14 @@
         <w:t xml:space="preserve">. </w:t>
       </w:r>
     </w:p>
-    <w:bookmarkEnd w:id="153"/>
-    <w:bookmarkEnd w:id="154"/>
     <w:bookmarkEnd w:id="155"/>
     <w:bookmarkEnd w:id="156"/>
     <w:bookmarkEnd w:id="157"/>
     <w:bookmarkEnd w:id="158"/>
     <w:bookmarkEnd w:id="159"/>
     <w:bookmarkEnd w:id="160"/>
+    <w:bookmarkEnd w:id="161"/>
+    <w:bookmarkEnd w:id="162"/>
     <w:p>
       <w:pPr>
         <w:pStyle w:val="TableTitle"/>
@@ -9252,15 +9270,15 @@
       <w:pPr>
         <w:pStyle w:val="BodyText"/>
       </w:pPr>
-      <w:bookmarkStart w:id="161" w:name="_Toc345074652"/>
-      <w:bookmarkStart w:id="162" w:name="_Toc420424002"/>
-      <w:bookmarkStart w:id="163" w:name="_Toc278195697"/>
-      <w:bookmarkStart w:id="164" w:name="_Toc278195739"/>
-      <w:bookmarkStart w:id="165" w:name="_Toc278195781"/>
-      <w:bookmarkStart w:id="166" w:name="_Toc278195823"/>
-      <w:bookmarkStart w:id="167" w:name="_Toc278195865"/>
-      <w:bookmarkStart w:id="168" w:name="_Toc278195991"/>
-      <w:bookmarkStart w:id="169" w:name="_Toc278196149"/>
+      <w:bookmarkStart w:id="163" w:name="_Toc345074652"/>
+      <w:bookmarkStart w:id="164" w:name="_Toc420424002"/>
+      <w:bookmarkStart w:id="165" w:name="_Toc278195697"/>
+      <w:bookmarkStart w:id="166" w:name="_Toc278195739"/>
+      <w:bookmarkStart w:id="167" w:name="_Toc278195781"/>
+      <w:bookmarkStart w:id="168" w:name="_Toc278195823"/>
+      <w:bookmarkStart w:id="169" w:name="_Toc278195865"/>
+      <w:bookmarkStart w:id="170" w:name="_Toc278195991"/>
+      <w:bookmarkStart w:id="171" w:name="_Toc278196149"/>
     </w:p>
     <w:p>
       <w:pPr>
@@ -9274,7 +9292,7 @@
           <w:noProof w:val="0"/>
         </w:rPr>
       </w:pPr>
-      <w:bookmarkStart w:id="170" w:name="_Toc520111385"/>
+      <w:bookmarkStart w:id="172" w:name="_Toc520111385"/>
       <w:r>
         <w:rPr>
           <w:bCs/>
@@ -9289,15 +9307,15 @@
         </w:rPr>
         <w:t>.1.1 Actor Descriptions and Actor Profile Requirements</w:t>
       </w:r>
-      <w:bookmarkEnd w:id="161"/>
-      <w:bookmarkEnd w:id="162"/>
-      <w:bookmarkEnd w:id="170"/>
+      <w:bookmarkEnd w:id="163"/>
+      <w:bookmarkEnd w:id="164"/>
+      <w:bookmarkEnd w:id="172"/>
     </w:p>
     <w:p>
       <w:pPr>
         <w:pStyle w:val="BodyText"/>
       </w:pPr>
-      <w:bookmarkStart w:id="171" w:name="_Toc278196147"/>
+      <w:bookmarkStart w:id="173" w:name="_Toc278196147"/>
       <w:r>
         <w:t xml:space="preserve">Most requirements are documented in </w:t>
       </w:r>
@@ -9325,8 +9343,8 @@
           <w:noProof w:val="0"/>
         </w:rPr>
       </w:pPr>
-      <w:bookmarkStart w:id="172" w:name="_Toc420424003"/>
-      <w:bookmarkStart w:id="173" w:name="_Toc520111386"/>
+      <w:bookmarkStart w:id="174" w:name="_Toc420424003"/>
+      <w:bookmarkStart w:id="175" w:name="_Toc520111386"/>
       <w:r>
         <w:rPr>
           <w:noProof w:val="0"/>
@@ -9339,21 +9357,21 @@
         </w:rPr>
         <w:t xml:space="preserve">.1.1.1 </w:t>
       </w:r>
-      <w:bookmarkEnd w:id="171"/>
+      <w:bookmarkEnd w:id="173"/>
       <w:r>
         <w:rPr>
           <w:noProof w:val="0"/>
         </w:rPr>
         <w:t>Alert Reporter</w:t>
       </w:r>
-      <w:bookmarkEnd w:id="172"/>
-      <w:bookmarkEnd w:id="173"/>
+      <w:bookmarkEnd w:id="174"/>
+      <w:bookmarkEnd w:id="175"/>
     </w:p>
     <w:p>
       <w:pPr>
         <w:pStyle w:val="BodyText"/>
       </w:pPr>
-      <w:bookmarkStart w:id="174" w:name="_Toc278196148"/>
+      <w:bookmarkStart w:id="176" w:name="_Toc278196148"/>
       <w:r>
         <w:t xml:space="preserve">An Alert Reporter shall originate or relay </w:t>
       </w:r>
@@ -9700,8 +9718,8 @@
           <w:noProof w:val="0"/>
         </w:rPr>
       </w:pPr>
-      <w:bookmarkStart w:id="175" w:name="_Toc420424004"/>
-      <w:bookmarkStart w:id="176" w:name="_Toc520111387"/>
+      <w:bookmarkStart w:id="177" w:name="_Toc420424004"/>
+      <w:bookmarkStart w:id="178" w:name="_Toc520111387"/>
       <w:r>
         <w:rPr>
           <w:noProof w:val="0"/>
@@ -9714,7 +9732,7 @@
         </w:rPr>
         <w:t xml:space="preserve">.1.1.2 </w:t>
       </w:r>
-      <w:bookmarkEnd w:id="174"/>
+      <w:bookmarkEnd w:id="176"/>
       <w:r>
         <w:rPr>
           <w:noProof w:val="0"/>
@@ -9727,8 +9745,8 @@
         </w:rPr>
         <w:t>Aggregator</w:t>
       </w:r>
-      <w:bookmarkEnd w:id="175"/>
-      <w:bookmarkEnd w:id="176"/>
+      <w:bookmarkEnd w:id="177"/>
+      <w:bookmarkEnd w:id="178"/>
     </w:p>
     <w:p>
       <w:pPr>
@@ -10064,29 +10082,29 @@
           <w:noProof w:val="0"/>
         </w:rPr>
       </w:pPr>
-      <w:bookmarkStart w:id="177" w:name="_Toc345074655"/>
-      <w:bookmarkStart w:id="178" w:name="_Toc520111388"/>
-      <w:bookmarkStart w:id="179" w:name="_Toc278195699"/>
-      <w:bookmarkStart w:id="180" w:name="_Toc278195741"/>
-      <w:bookmarkStart w:id="181" w:name="_Toc278195783"/>
-      <w:bookmarkStart w:id="182" w:name="_Toc278195825"/>
-      <w:bookmarkStart w:id="183" w:name="_Toc278195867"/>
-      <w:bookmarkStart w:id="184" w:name="_Toc278195993"/>
-      <w:bookmarkStart w:id="185" w:name="_Toc278196151"/>
-      <w:bookmarkStart w:id="186" w:name="_Toc37034636"/>
-      <w:bookmarkStart w:id="187" w:name="_Toc38846114"/>
-      <w:bookmarkStart w:id="188" w:name="_Toc504625757"/>
-      <w:bookmarkStart w:id="189" w:name="_Toc530206510"/>
-      <w:bookmarkStart w:id="190" w:name="_Toc1388430"/>
-      <w:bookmarkStart w:id="191" w:name="_Toc1388584"/>
-      <w:bookmarkStart w:id="192" w:name="_Toc1456611"/>
-      <w:bookmarkEnd w:id="163"/>
-      <w:bookmarkEnd w:id="164"/>
+      <w:bookmarkStart w:id="179" w:name="_Toc345074655"/>
+      <w:bookmarkStart w:id="180" w:name="_Toc520111388"/>
+      <w:bookmarkStart w:id="181" w:name="_Toc278195699"/>
+      <w:bookmarkStart w:id="182" w:name="_Toc278195741"/>
+      <w:bookmarkStart w:id="183" w:name="_Toc278195783"/>
+      <w:bookmarkStart w:id="184" w:name="_Toc278195825"/>
+      <w:bookmarkStart w:id="185" w:name="_Toc278195867"/>
+      <w:bookmarkStart w:id="186" w:name="_Toc278195993"/>
+      <w:bookmarkStart w:id="187" w:name="_Toc278196151"/>
+      <w:bookmarkStart w:id="188" w:name="_Toc37034636"/>
+      <w:bookmarkStart w:id="189" w:name="_Toc38846114"/>
+      <w:bookmarkStart w:id="190" w:name="_Toc504625757"/>
+      <w:bookmarkStart w:id="191" w:name="_Toc530206510"/>
+      <w:bookmarkStart w:id="192" w:name="_Toc1388430"/>
+      <w:bookmarkStart w:id="193" w:name="_Toc1388584"/>
+      <w:bookmarkStart w:id="194" w:name="_Toc1456611"/>
       <w:bookmarkEnd w:id="165"/>
       <w:bookmarkEnd w:id="166"/>
       <w:bookmarkEnd w:id="167"/>
       <w:bookmarkEnd w:id="168"/>
       <w:bookmarkEnd w:id="169"/>
+      <w:bookmarkEnd w:id="170"/>
+      <w:bookmarkEnd w:id="171"/>
       <w:r>
         <w:rPr>
           <w:noProof w:val="0"/>
@@ -10099,8 +10117,8 @@
         </w:rPr>
         <w:t>.2 mACM Actor Options</w:t>
       </w:r>
-      <w:bookmarkEnd w:id="177"/>
-      <w:bookmarkEnd w:id="178"/>
+      <w:bookmarkEnd w:id="179"/>
+      <w:bookmarkEnd w:id="180"/>
     </w:p>
     <w:p>
       <w:pPr>
@@ -10336,15 +10354,15 @@
           <w:noProof w:val="0"/>
         </w:rPr>
       </w:pPr>
-      <w:bookmarkStart w:id="193" w:name="_Toc278195698"/>
-      <w:bookmarkStart w:id="194" w:name="_Toc278195740"/>
-      <w:bookmarkStart w:id="195" w:name="_Toc278195782"/>
-      <w:bookmarkStart w:id="196" w:name="_Toc278195824"/>
-      <w:bookmarkStart w:id="197" w:name="_Toc278195866"/>
-      <w:bookmarkStart w:id="198" w:name="_Toc278195992"/>
-      <w:bookmarkStart w:id="199" w:name="_Toc278196150"/>
-      <w:bookmarkStart w:id="200" w:name="_Toc420424006"/>
-      <w:bookmarkStart w:id="201" w:name="_Toc520111389"/>
+      <w:bookmarkStart w:id="195" w:name="_Toc278195698"/>
+      <w:bookmarkStart w:id="196" w:name="_Toc278195740"/>
+      <w:bookmarkStart w:id="197" w:name="_Toc278195782"/>
+      <w:bookmarkStart w:id="198" w:name="_Toc278195824"/>
+      <w:bookmarkStart w:id="199" w:name="_Toc278195866"/>
+      <w:bookmarkStart w:id="200" w:name="_Toc278195992"/>
+      <w:bookmarkStart w:id="201" w:name="_Toc278196150"/>
+      <w:bookmarkStart w:id="202" w:name="_Toc420424006"/>
+      <w:bookmarkStart w:id="203" w:name="_Toc520111389"/>
       <w:r>
         <w:rPr>
           <w:noProof w:val="0"/>
@@ -10357,21 +10375,21 @@
         </w:rPr>
         <w:t xml:space="preserve">.2.1 </w:t>
       </w:r>
-      <w:bookmarkEnd w:id="193"/>
-      <w:bookmarkEnd w:id="194"/>
       <w:bookmarkEnd w:id="195"/>
       <w:bookmarkEnd w:id="196"/>
       <w:bookmarkEnd w:id="197"/>
       <w:bookmarkEnd w:id="198"/>
       <w:bookmarkEnd w:id="199"/>
-      <w:r>
-        <w:rPr>
-          <w:noProof w:val="0"/>
-        </w:rPr>
-        <w:t>Query for Alert Status Option</w:t>
-      </w:r>
       <w:bookmarkEnd w:id="200"/>
       <w:bookmarkEnd w:id="201"/>
+      <w:r>
+        <w:rPr>
+          <w:noProof w:val="0"/>
+        </w:rPr>
+        <w:t>Query for Alert Status Option</w:t>
+      </w:r>
+      <w:bookmarkEnd w:id="202"/>
+      <w:bookmarkEnd w:id="203"/>
     </w:p>
     <w:p>
       <w:pPr>
@@ -10527,7 +10545,7 @@
           <w:noProof w:val="0"/>
         </w:rPr>
       </w:pPr>
-      <w:bookmarkStart w:id="202" w:name="_Toc520111390"/>
+      <w:bookmarkStart w:id="204" w:name="_Toc520111390"/>
       <w:r>
         <w:rPr>
           <w:noProof w:val="0"/>
@@ -10540,7 +10558,7 @@
         </w:rPr>
         <w:t>.2.2 Disseminate and Report Alert Status Option</w:t>
       </w:r>
-      <w:bookmarkEnd w:id="202"/>
+      <w:bookmarkEnd w:id="204"/>
     </w:p>
     <w:p>
       <w:pPr>
@@ -10779,13 +10797,13 @@
       <w:r>
         <w:t>Disseminate and Report Alert Status Option”.</w:t>
       </w:r>
-      <w:bookmarkEnd w:id="179"/>
-      <w:bookmarkEnd w:id="180"/>
       <w:bookmarkEnd w:id="181"/>
       <w:bookmarkEnd w:id="182"/>
       <w:bookmarkEnd w:id="183"/>
       <w:bookmarkEnd w:id="184"/>
       <w:bookmarkEnd w:id="185"/>
+      <w:bookmarkEnd w:id="186"/>
+      <w:bookmarkEnd w:id="187"/>
     </w:p>
     <w:p>
       <w:pPr>
@@ -10798,16 +10816,16 @@
           <w:noProof w:val="0"/>
         </w:rPr>
       </w:pPr>
-      <w:bookmarkStart w:id="203" w:name="_Toc345074657"/>
-      <w:bookmarkStart w:id="204" w:name="_Toc520111391"/>
+      <w:bookmarkStart w:id="205" w:name="_Toc345074657"/>
+      <w:bookmarkStart w:id="206" w:name="_Toc520111391"/>
       <w:r>
         <w:rPr>
           <w:noProof w:val="0"/>
         </w:rPr>
         <w:t>42.3 mACM Required Actor Groupings</w:t>
       </w:r>
-      <w:bookmarkEnd w:id="203"/>
-      <w:bookmarkEnd w:id="204"/>
+      <w:bookmarkEnd w:id="205"/>
+      <w:bookmarkEnd w:id="206"/>
       <w:r>
         <w:rPr>
           <w:noProof w:val="0"/>
@@ -11061,14 +11079,14 @@
       <w:pPr>
         <w:pStyle w:val="BodyText"/>
       </w:pPr>
-      <w:bookmarkStart w:id="205" w:name="_Toc278195700"/>
-      <w:bookmarkStart w:id="206" w:name="_Toc278195742"/>
-      <w:bookmarkStart w:id="207" w:name="_Toc278195784"/>
-      <w:bookmarkStart w:id="208" w:name="_Toc278195826"/>
-      <w:bookmarkStart w:id="209" w:name="_Toc278195868"/>
-      <w:bookmarkStart w:id="210" w:name="_Toc278195994"/>
-      <w:bookmarkStart w:id="211" w:name="_Toc278196152"/>
-      <w:bookmarkStart w:id="212" w:name="_Toc420424008"/>
+      <w:bookmarkStart w:id="207" w:name="_Toc278195700"/>
+      <w:bookmarkStart w:id="208" w:name="_Toc278195742"/>
+      <w:bookmarkStart w:id="209" w:name="_Toc278195784"/>
+      <w:bookmarkStart w:id="210" w:name="_Toc278195826"/>
+      <w:bookmarkStart w:id="211" w:name="_Toc278195868"/>
+      <w:bookmarkStart w:id="212" w:name="_Toc278195994"/>
+      <w:bookmarkStart w:id="213" w:name="_Toc278196152"/>
+      <w:bookmarkStart w:id="214" w:name="_Toc420424008"/>
     </w:p>
     <w:p>
       <w:pPr>
@@ -11081,7 +11099,7 @@
           <w:noProof w:val="0"/>
         </w:rPr>
       </w:pPr>
-      <w:bookmarkStart w:id="213" w:name="_Toc520111392"/>
+      <w:bookmarkStart w:id="215" w:name="_Toc520111392"/>
       <w:r>
         <w:rPr>
           <w:noProof w:val="0"/>
@@ -11118,16 +11136,14 @@
         </w:rPr>
         <w:t xml:space="preserve"> </w:t>
       </w:r>
-      <w:bookmarkEnd w:id="186"/>
-      <w:bookmarkEnd w:id="187"/>
+      <w:bookmarkEnd w:id="188"/>
+      <w:bookmarkEnd w:id="189"/>
       <w:r>
         <w:rPr>
           <w:noProof w:val="0"/>
         </w:rPr>
         <w:t>Overview</w:t>
       </w:r>
-      <w:bookmarkEnd w:id="205"/>
-      <w:bookmarkEnd w:id="206"/>
       <w:bookmarkEnd w:id="207"/>
       <w:bookmarkEnd w:id="208"/>
       <w:bookmarkEnd w:id="209"/>
@@ -11135,6 +11151,8 @@
       <w:bookmarkEnd w:id="211"/>
       <w:bookmarkEnd w:id="212"/>
       <w:bookmarkEnd w:id="213"/>
+      <w:bookmarkEnd w:id="214"/>
+      <w:bookmarkEnd w:id="215"/>
     </w:p>
     <w:p>
       <w:pPr>
@@ -11219,15 +11237,15 @@
           <w:noProof w:val="0"/>
         </w:rPr>
       </w:pPr>
-      <w:bookmarkStart w:id="214" w:name="_Toc278195701"/>
-      <w:bookmarkStart w:id="215" w:name="_Toc278195743"/>
-      <w:bookmarkStart w:id="216" w:name="_Toc278195785"/>
-      <w:bookmarkStart w:id="217" w:name="_Toc278195827"/>
-      <w:bookmarkStart w:id="218" w:name="_Toc278195869"/>
-      <w:bookmarkStart w:id="219" w:name="_Toc278195995"/>
-      <w:bookmarkStart w:id="220" w:name="_Toc278196153"/>
-      <w:bookmarkStart w:id="221" w:name="_Toc420424009"/>
-      <w:bookmarkStart w:id="222" w:name="_Toc520111393"/>
+      <w:bookmarkStart w:id="216" w:name="_Toc278195701"/>
+      <w:bookmarkStart w:id="217" w:name="_Toc278195743"/>
+      <w:bookmarkStart w:id="218" w:name="_Toc278195785"/>
+      <w:bookmarkStart w:id="219" w:name="_Toc278195827"/>
+      <w:bookmarkStart w:id="220" w:name="_Toc278195869"/>
+      <w:bookmarkStart w:id="221" w:name="_Toc278195995"/>
+      <w:bookmarkStart w:id="222" w:name="_Toc278196153"/>
+      <w:bookmarkStart w:id="223" w:name="_Toc420424009"/>
+      <w:bookmarkStart w:id="224" w:name="_Toc520111393"/>
       <w:r>
         <w:rPr>
           <w:bCs/>
@@ -11257,8 +11275,6 @@
         </w:rPr>
         <w:t>.1 Concepts</w:t>
       </w:r>
-      <w:bookmarkEnd w:id="214"/>
-      <w:bookmarkEnd w:id="215"/>
       <w:bookmarkEnd w:id="216"/>
       <w:bookmarkEnd w:id="217"/>
       <w:bookmarkEnd w:id="218"/>
@@ -11266,6 +11282,8 @@
       <w:bookmarkEnd w:id="220"/>
       <w:bookmarkEnd w:id="221"/>
       <w:bookmarkEnd w:id="222"/>
+      <w:bookmarkEnd w:id="223"/>
+      <w:bookmarkEnd w:id="224"/>
     </w:p>
     <w:p>
       <w:pPr>
@@ -11601,15 +11619,15 @@
           <w:noProof w:val="0"/>
         </w:rPr>
       </w:pPr>
-      <w:bookmarkStart w:id="223" w:name="_Toc278195702"/>
-      <w:bookmarkStart w:id="224" w:name="_Toc278195744"/>
-      <w:bookmarkStart w:id="225" w:name="_Toc278195786"/>
-      <w:bookmarkStart w:id="226" w:name="_Toc278195828"/>
-      <w:bookmarkStart w:id="227" w:name="_Toc278195870"/>
-      <w:bookmarkStart w:id="228" w:name="_Toc278195996"/>
-      <w:bookmarkStart w:id="229" w:name="_Toc278196155"/>
-      <w:bookmarkStart w:id="230" w:name="_Toc420424010"/>
-      <w:bookmarkStart w:id="231" w:name="_Toc520111394"/>
+      <w:bookmarkStart w:id="225" w:name="_Toc278195702"/>
+      <w:bookmarkStart w:id="226" w:name="_Toc278195744"/>
+      <w:bookmarkStart w:id="227" w:name="_Toc278195786"/>
+      <w:bookmarkStart w:id="228" w:name="_Toc278195828"/>
+      <w:bookmarkStart w:id="229" w:name="_Toc278195870"/>
+      <w:bookmarkStart w:id="230" w:name="_Toc278195996"/>
+      <w:bookmarkStart w:id="231" w:name="_Toc278196155"/>
+      <w:bookmarkStart w:id="232" w:name="_Toc420424010"/>
+      <w:bookmarkStart w:id="233" w:name="_Toc520111394"/>
       <w:r>
         <w:rPr>
           <w:bCs/>
@@ -11624,8 +11642,6 @@
         </w:rPr>
         <w:t>.4.2 Use Cases</w:t>
       </w:r>
-      <w:bookmarkEnd w:id="223"/>
-      <w:bookmarkEnd w:id="224"/>
       <w:bookmarkEnd w:id="225"/>
       <w:bookmarkEnd w:id="226"/>
       <w:bookmarkEnd w:id="227"/>
@@ -11633,6 +11649,8 @@
       <w:bookmarkEnd w:id="229"/>
       <w:bookmarkEnd w:id="230"/>
       <w:bookmarkEnd w:id="231"/>
+      <w:bookmarkEnd w:id="232"/>
+      <w:bookmarkEnd w:id="233"/>
     </w:p>
     <w:p>
       <w:pPr>
@@ -11805,7 +11823,6 @@
         <w:rPr>
           <w:noProof/>
         </w:rPr>
-        <w:lastRenderedPageBreak/>
         <w:drawing>
           <wp:inline distT="0" distB="0" distL="0" distR="0" wp14:anchorId="56893B93" wp14:editId="69BF5961">
             <wp:extent cx="4880737" cy="5083957"/>
@@ -11875,7 +11892,7 @@
       <w:pPr>
         <w:pStyle w:val="FigureTitle"/>
       </w:pPr>
-      <w:bookmarkStart w:id="232" w:name="_Toc278196156"/>
+      <w:bookmarkStart w:id="234" w:name="_Toc278196156"/>
       <w:r>
         <w:t xml:space="preserve">Figure </w:t>
       </w:r>
@@ -11910,8 +11927,8 @@
           <w:noProof w:val="0"/>
         </w:rPr>
       </w:pPr>
-      <w:bookmarkStart w:id="233" w:name="_Toc420424011"/>
-      <w:bookmarkStart w:id="234" w:name="_Toc520111395"/>
+      <w:bookmarkStart w:id="235" w:name="_Toc420424011"/>
+      <w:bookmarkStart w:id="236" w:name="_Toc520111395"/>
       <w:r>
         <w:rPr>
           <w:noProof w:val="0"/>
@@ -11966,9 +11983,9 @@
         </w:rPr>
         <w:t>Crisis Response</w:t>
       </w:r>
-      <w:bookmarkEnd w:id="232"/>
-      <w:bookmarkEnd w:id="233"/>
       <w:bookmarkEnd w:id="234"/>
+      <w:bookmarkEnd w:id="235"/>
+      <w:bookmarkEnd w:id="236"/>
     </w:p>
     <w:p>
       <w:pPr>
@@ -12049,14 +12066,13 @@
           <w:noProof w:val="0"/>
         </w:rPr>
       </w:pPr>
-      <w:bookmarkStart w:id="235" w:name="_Toc278196157"/>
-      <w:bookmarkStart w:id="236" w:name="_Toc420424012"/>
-      <w:bookmarkStart w:id="237" w:name="_Toc520111396"/>
-      <w:r>
-        <w:rPr>
-          <w:noProof w:val="0"/>
-        </w:rPr>
-        <w:lastRenderedPageBreak/>
+      <w:bookmarkStart w:id="237" w:name="_Toc278196157"/>
+      <w:bookmarkStart w:id="238" w:name="_Toc420424012"/>
+      <w:bookmarkStart w:id="239" w:name="_Toc520111396"/>
+      <w:r>
+        <w:rPr>
+          <w:noProof w:val="0"/>
+        </w:rPr>
         <w:t>42</w:t>
       </w:r>
       <w:r>
@@ -12107,9 +12123,9 @@
         </w:rPr>
         <w:t xml:space="preserve"> Description</w:t>
       </w:r>
-      <w:bookmarkEnd w:id="235"/>
-      <w:bookmarkEnd w:id="236"/>
       <w:bookmarkEnd w:id="237"/>
+      <w:bookmarkEnd w:id="238"/>
+      <w:bookmarkEnd w:id="239"/>
     </w:p>
     <w:p>
       <w:pPr>
@@ -12325,9 +12341,9 @@
           <w:noProof w:val="0"/>
         </w:rPr>
       </w:pPr>
-      <w:bookmarkStart w:id="238" w:name="_Toc278196158"/>
-      <w:bookmarkStart w:id="239" w:name="_Toc420424013"/>
-      <w:bookmarkStart w:id="240" w:name="_Toc520111397"/>
+      <w:bookmarkStart w:id="240" w:name="_Toc278196158"/>
+      <w:bookmarkStart w:id="241" w:name="_Toc420424013"/>
+      <w:bookmarkStart w:id="242" w:name="_Toc520111397"/>
       <w:r>
         <w:rPr>
           <w:noProof w:val="0"/>
@@ -12394,9 +12410,9 @@
         </w:rPr>
         <w:t>Process Flow</w:t>
       </w:r>
-      <w:bookmarkEnd w:id="238"/>
-      <w:bookmarkEnd w:id="239"/>
       <w:bookmarkEnd w:id="240"/>
+      <w:bookmarkEnd w:id="241"/>
+      <w:bookmarkEnd w:id="242"/>
     </w:p>
     <w:p>
       <w:pPr>
@@ -12515,9 +12531,8 @@
       <w:pPr>
         <w:pStyle w:val="BodyText"/>
       </w:pPr>
-      <w:bookmarkStart w:id="241" w:name="_Toc278196159"/>
-      <w:r>
-        <w:lastRenderedPageBreak/>
+      <w:bookmarkStart w:id="243" w:name="_Toc278196159"/>
+      <w:r>
         <w:t xml:space="preserve">Figure </w:t>
       </w:r>
       <w:r>
@@ -12659,8 +12674,8 @@
           <w:noProof w:val="0"/>
         </w:rPr>
       </w:pPr>
-      <w:bookmarkStart w:id="242" w:name="_Toc420424014"/>
-      <w:bookmarkStart w:id="243" w:name="_Toc520111398"/>
+      <w:bookmarkStart w:id="244" w:name="_Toc420424014"/>
+      <w:bookmarkStart w:id="245" w:name="_Toc520111398"/>
       <w:r>
         <w:rPr>
           <w:noProof w:val="0"/>
@@ -12685,21 +12700,21 @@
         </w:rPr>
         <w:t>Reminder</w:t>
       </w:r>
-      <w:bookmarkEnd w:id="241"/>
+      <w:bookmarkEnd w:id="243"/>
       <w:r>
         <w:rPr>
           <w:noProof w:val="0"/>
         </w:rPr>
         <w:t>s</w:t>
       </w:r>
-      <w:bookmarkEnd w:id="242"/>
-      <w:bookmarkEnd w:id="243"/>
+      <w:bookmarkEnd w:id="244"/>
+      <w:bookmarkEnd w:id="245"/>
     </w:p>
     <w:p>
       <w:pPr>
         <w:pStyle w:val="BodyText"/>
       </w:pPr>
-      <w:bookmarkStart w:id="244" w:name="_Toc278196160"/>
+      <w:bookmarkStart w:id="246" w:name="_Toc278196160"/>
       <w:r>
         <w:t>A subject of care may receive care from multiple providers across multiple health care networks, and coordination of care across providers and networks is difficult</w:t>
       </w:r>
@@ -12739,8 +12754,8 @@
           <w:noProof w:val="0"/>
         </w:rPr>
       </w:pPr>
-      <w:bookmarkStart w:id="245" w:name="_Toc420424015"/>
-      <w:bookmarkStart w:id="246" w:name="_Toc520111399"/>
+      <w:bookmarkStart w:id="247" w:name="_Toc420424015"/>
+      <w:bookmarkStart w:id="248" w:name="_Toc520111399"/>
       <w:r>
         <w:rPr>
           <w:noProof w:val="0"/>
@@ -12765,15 +12780,15 @@
         </w:rPr>
         <w:t xml:space="preserve"> Reminder Use Case Description</w:t>
       </w:r>
-      <w:bookmarkEnd w:id="244"/>
-      <w:bookmarkEnd w:id="245"/>
       <w:bookmarkEnd w:id="246"/>
+      <w:bookmarkEnd w:id="247"/>
+      <w:bookmarkEnd w:id="248"/>
     </w:p>
     <w:p>
       <w:pPr>
         <w:pStyle w:val="BodyText"/>
       </w:pPr>
-      <w:bookmarkStart w:id="247" w:name="_Toc278196161"/>
+      <w:bookmarkStart w:id="249" w:name="_Toc278196161"/>
       <w:r>
         <w:t xml:space="preserve">The following are illustrative examples of Care Reminder alerts: </w:t>
       </w:r>
@@ -12976,13 +12991,12 @@
           <w:noProof w:val="0"/>
         </w:rPr>
       </w:pPr>
-      <w:bookmarkStart w:id="248" w:name="_Toc420424016"/>
-      <w:bookmarkStart w:id="249" w:name="_Toc520111400"/>
-      <w:r>
-        <w:rPr>
-          <w:noProof w:val="0"/>
-        </w:rPr>
-        <w:lastRenderedPageBreak/>
+      <w:bookmarkStart w:id="250" w:name="_Toc420424016"/>
+      <w:bookmarkStart w:id="251" w:name="_Toc520111400"/>
+      <w:r>
+        <w:rPr>
+          <w:noProof w:val="0"/>
+        </w:rPr>
         <w:t>42</w:t>
       </w:r>
       <w:r>
@@ -13003,9 +13017,9 @@
         </w:rPr>
         <w:t xml:space="preserve"> Reminder Process Flow</w:t>
       </w:r>
-      <w:bookmarkEnd w:id="247"/>
-      <w:bookmarkEnd w:id="248"/>
       <w:bookmarkEnd w:id="249"/>
+      <w:bookmarkEnd w:id="250"/>
+      <w:bookmarkEnd w:id="251"/>
     </w:p>
     <w:p>
       <w:pPr>
@@ -13070,7 +13084,7 @@
       <w:pPr>
         <w:pStyle w:val="FigureTitle"/>
       </w:pPr>
-      <w:bookmarkStart w:id="250" w:name="_Toc278196162"/>
+      <w:bookmarkStart w:id="252" w:name="_Toc278196162"/>
       <w:r>
         <w:t xml:space="preserve">Figure </w:t>
       </w:r>
@@ -13098,7 +13112,7 @@
       <w:r>
         <w:t xml:space="preserve"> Reminders</w:t>
       </w:r>
-      <w:bookmarkEnd w:id="250"/>
+      <w:bookmarkEnd w:id="252"/>
     </w:p>
     <w:p>
       <w:pPr>
@@ -13111,15 +13125,15 @@
           <w:noProof w:val="0"/>
         </w:rPr>
       </w:pPr>
-      <w:bookmarkStart w:id="251" w:name="_Toc278195703"/>
-      <w:bookmarkStart w:id="252" w:name="_Toc278195745"/>
-      <w:bookmarkStart w:id="253" w:name="_Toc278195787"/>
-      <w:bookmarkStart w:id="254" w:name="_Toc278195829"/>
-      <w:bookmarkStart w:id="255" w:name="_Toc278195871"/>
-      <w:bookmarkStart w:id="256" w:name="_Toc278195997"/>
-      <w:bookmarkStart w:id="257" w:name="_Toc278196165"/>
-      <w:bookmarkStart w:id="258" w:name="_Toc420424017"/>
-      <w:bookmarkStart w:id="259" w:name="_Toc520111401"/>
+      <w:bookmarkStart w:id="253" w:name="_Toc278195703"/>
+      <w:bookmarkStart w:id="254" w:name="_Toc278195745"/>
+      <w:bookmarkStart w:id="255" w:name="_Toc278195787"/>
+      <w:bookmarkStart w:id="256" w:name="_Toc278195829"/>
+      <w:bookmarkStart w:id="257" w:name="_Toc278195871"/>
+      <w:bookmarkStart w:id="258" w:name="_Toc278195997"/>
+      <w:bookmarkStart w:id="259" w:name="_Toc278196165"/>
+      <w:bookmarkStart w:id="260" w:name="_Toc420424017"/>
+      <w:bookmarkStart w:id="261" w:name="_Toc520111401"/>
       <w:r>
         <w:rPr>
           <w:noProof w:val="0"/>
@@ -13156,8 +13170,6 @@
         </w:rPr>
         <w:t xml:space="preserve"> Security Considerations</w:t>
       </w:r>
-      <w:bookmarkEnd w:id="251"/>
-      <w:bookmarkEnd w:id="252"/>
       <w:bookmarkEnd w:id="253"/>
       <w:bookmarkEnd w:id="254"/>
       <w:bookmarkEnd w:id="255"/>
@@ -13165,18 +13177,20 @@
       <w:bookmarkEnd w:id="257"/>
       <w:bookmarkEnd w:id="258"/>
       <w:bookmarkEnd w:id="259"/>
+      <w:bookmarkEnd w:id="260"/>
+      <w:bookmarkEnd w:id="261"/>
     </w:p>
     <w:p>
       <w:pPr>
         <w:pStyle w:val="BodyText"/>
       </w:pPr>
-      <w:bookmarkStart w:id="260" w:name="_Toc278195704"/>
-      <w:bookmarkStart w:id="261" w:name="_Toc278195746"/>
-      <w:bookmarkStart w:id="262" w:name="_Toc278195788"/>
-      <w:bookmarkStart w:id="263" w:name="_Toc278195830"/>
-      <w:bookmarkStart w:id="264" w:name="_Toc278195872"/>
-      <w:bookmarkStart w:id="265" w:name="_Toc278195998"/>
-      <w:bookmarkStart w:id="266" w:name="_Toc278196166"/>
+      <w:bookmarkStart w:id="262" w:name="_Toc278195704"/>
+      <w:bookmarkStart w:id="263" w:name="_Toc278195746"/>
+      <w:bookmarkStart w:id="264" w:name="_Toc278195788"/>
+      <w:bookmarkStart w:id="265" w:name="_Toc278195830"/>
+      <w:bookmarkStart w:id="266" w:name="_Toc278195872"/>
+      <w:bookmarkStart w:id="267" w:name="_Toc278195998"/>
+      <w:bookmarkStart w:id="268" w:name="_Toc278196166"/>
       <w:r>
         <w:t>The implementer of this profile is advised that many risks cannot be mitigated by the IHE profile and instead the responsibility for mitigation is transferred to the vendor, and occasionally to the operational environment.</w:t>
       </w:r>
@@ -13315,7 +13329,6 @@
         <w:pStyle w:val="BodyText"/>
       </w:pPr>
       <w:r>
-        <w:lastRenderedPageBreak/>
         <w:t>A</w:t>
       </w:r>
       <w:r>
@@ -13385,8 +13398,8 @@
           <w:noProof w:val="0"/>
         </w:rPr>
       </w:pPr>
-      <w:bookmarkStart w:id="267" w:name="_Toc420424018"/>
-      <w:bookmarkStart w:id="268" w:name="_Toc520111402"/>
+      <w:bookmarkStart w:id="269" w:name="_Toc420424018"/>
+      <w:bookmarkStart w:id="270" w:name="_Toc520111402"/>
       <w:r>
         <w:rPr>
           <w:bCs/>
@@ -13401,8 +13414,8 @@
         </w:rPr>
         <w:t>.5.1 Patient Safety Considerations</w:t>
       </w:r>
-      <w:bookmarkEnd w:id="267"/>
-      <w:bookmarkEnd w:id="268"/>
+      <w:bookmarkEnd w:id="269"/>
+      <w:bookmarkEnd w:id="270"/>
     </w:p>
     <w:p>
       <w:pPr>
@@ -13429,8 +13442,8 @@
           <w:noProof w:val="0"/>
         </w:rPr>
       </w:pPr>
-      <w:bookmarkStart w:id="269" w:name="_Toc420424019"/>
-      <w:bookmarkStart w:id="270" w:name="_Toc520111403"/>
+      <w:bookmarkStart w:id="271" w:name="_Toc420424019"/>
+      <w:bookmarkStart w:id="272" w:name="_Toc520111403"/>
       <w:r>
         <w:rPr>
           <w:noProof w:val="0"/>
@@ -13485,15 +13498,15 @@
         </w:rPr>
         <w:t>Considerations</w:t>
       </w:r>
-      <w:bookmarkEnd w:id="260"/>
-      <w:bookmarkEnd w:id="261"/>
       <w:bookmarkEnd w:id="262"/>
       <w:bookmarkEnd w:id="263"/>
       <w:bookmarkEnd w:id="264"/>
       <w:bookmarkEnd w:id="265"/>
       <w:bookmarkEnd w:id="266"/>
-      <w:bookmarkEnd w:id="269"/>
-      <w:bookmarkEnd w:id="270"/>
+      <w:bookmarkEnd w:id="267"/>
+      <w:bookmarkEnd w:id="268"/>
+      <w:bookmarkEnd w:id="271"/>
+      <w:bookmarkEnd w:id="272"/>
     </w:p>
     <w:p>
       <w:pPr>
@@ -13508,8 +13521,8 @@
           <w:noProof w:val="0"/>
         </w:rPr>
       </w:pPr>
-      <w:bookmarkStart w:id="271" w:name="_Toc420424020"/>
-      <w:bookmarkStart w:id="272" w:name="_Toc520111404"/>
+      <w:bookmarkStart w:id="273" w:name="_Toc420424020"/>
+      <w:bookmarkStart w:id="274" w:name="_Toc520111404"/>
       <w:r>
         <w:rPr>
           <w:bCs/>
@@ -13552,8 +13565,8 @@
         </w:rPr>
         <w:t>Services</w:t>
       </w:r>
-      <w:bookmarkEnd w:id="271"/>
-      <w:bookmarkEnd w:id="272"/>
+      <w:bookmarkEnd w:id="273"/>
+      <w:bookmarkEnd w:id="274"/>
     </w:p>
     <w:p>
       <w:pPr>
@@ -13734,7 +13747,6 @@
         <w:rPr>
           <w:noProof/>
         </w:rPr>
-        <w:lastRenderedPageBreak/>
         <w:drawing>
           <wp:inline distT="0" distB="0" distL="0" distR="0" wp14:anchorId="0C9C845F" wp14:editId="33C02694">
             <wp:extent cx="5943600" cy="3068547"/>
@@ -13952,7 +13964,6 @@
         <w:rPr>
           <w:noProof/>
         </w:rPr>
-        <w:lastRenderedPageBreak/>
         <w:drawing>
           <wp:inline distT="0" distB="0" distL="0" distR="0" wp14:anchorId="231B2BAF" wp14:editId="419A8F17">
             <wp:extent cx="5942330" cy="3611880"/>
@@ -13995,7 +14006,7 @@
                     </a:ln>
                     <a:extLst>
                       <a:ext uri="{53640926-AAD7-44d8-BBD7-CCE9431645EC}">
-                        <a14:shadowObscured xmlns:arto="http://schemas.microsoft.com/office/word/2006/arto" xmlns:a14="http://schemas.microsoft.com/office/drawing/2010/main" xmlns:w="http://schemas.openxmlformats.org/wordprocessingml/2006/main" xmlns:w10="urn:schemas-microsoft-com:office:word" xmlns:v="urn:schemas-microsoft-com:vml" xmlns:o="urn:schemas-microsoft-com:office:office" xmlns:mv="urn:schemas-microsoft-com:mac:vml" xmlns:mo="http://schemas.microsoft.com/office/mac/office/2008/main" xmlns=""/>
+                        <a14:shadowObscured xmlns="" xmlns:mo="http://schemas.microsoft.com/office/mac/office/2008/main" xmlns:mv="urn:schemas-microsoft-com:mac:vml" xmlns:o="urn:schemas-microsoft-com:office:office" xmlns:v="urn:schemas-microsoft-com:vml" xmlns:w10="urn:schemas-microsoft-com:office:word" xmlns:w="http://schemas.openxmlformats.org/wordprocessingml/2006/main" xmlns:a14="http://schemas.microsoft.com/office/drawing/2010/main" xmlns:arto="http://schemas.microsoft.com/office/word/2006/arto"/>
                       </a:ext>
                     </a:extLst>
                   </pic:spPr>
@@ -14306,7 +14317,6 @@
         <w:pStyle w:val="BodyText"/>
       </w:pPr>
       <w:r>
-        <w:lastRenderedPageBreak/>
         <w:t xml:space="preserve">In Figure </w:t>
       </w:r>
       <w:r>
@@ -14481,8 +14491,8 @@
           <w:noProof w:val="0"/>
         </w:rPr>
       </w:pPr>
-      <w:bookmarkStart w:id="273" w:name="_Toc420424021"/>
-      <w:bookmarkStart w:id="274" w:name="_Toc520111405"/>
+      <w:bookmarkStart w:id="275" w:name="_Toc420424021"/>
+      <w:bookmarkStart w:id="276" w:name="_Toc520111405"/>
       <w:r>
         <w:rPr>
           <w:bCs/>
@@ -14497,8 +14507,8 @@
         </w:rPr>
         <w:t>.6.2 Client Registry Services</w:t>
       </w:r>
-      <w:bookmarkEnd w:id="273"/>
-      <w:bookmarkEnd w:id="274"/>
+      <w:bookmarkEnd w:id="275"/>
+      <w:bookmarkEnd w:id="276"/>
     </w:p>
     <w:p>
       <w:pPr>
@@ -14581,7 +14591,6 @@
         <w:rPr>
           <w:noProof/>
         </w:rPr>
-        <w:lastRenderedPageBreak/>
         <w:drawing>
           <wp:inline distT="0" distB="0" distL="0" distR="0" wp14:anchorId="62CDA470" wp14:editId="4423464F">
             <wp:extent cx="5943600" cy="2989929"/>
@@ -14846,7 +14855,6 @@
           <w:i/>
           <w:noProof/>
         </w:rPr>
-        <w:lastRenderedPageBreak/>
         <w:drawing>
           <wp:inline distT="0" distB="0" distL="0" distR="0" wp14:anchorId="59142F0C" wp14:editId="0E22ECF7">
             <wp:extent cx="5943600" cy="3189140"/>
@@ -15187,7 +15195,6 @@
         <w:pStyle w:val="BodyText"/>
       </w:pPr>
       <w:r>
-        <w:lastRenderedPageBreak/>
         <w:t xml:space="preserve">In Figure </w:t>
       </w:r>
       <w:r>
@@ -15341,19 +15348,18 @@
       <w:pPr>
         <w:pStyle w:val="PartTitle"/>
       </w:pPr>
-      <w:bookmarkStart w:id="275" w:name="_Toc336000611"/>
-      <w:bookmarkStart w:id="276" w:name="_Toc278195706"/>
-      <w:bookmarkStart w:id="277" w:name="_Toc278195748"/>
-      <w:bookmarkStart w:id="278" w:name="_Toc278195790"/>
-      <w:bookmarkStart w:id="279" w:name="_Toc278195832"/>
-      <w:bookmarkStart w:id="280" w:name="_Toc278195874"/>
-      <w:bookmarkStart w:id="281" w:name="_Toc278196000"/>
-      <w:bookmarkStart w:id="282" w:name="_Toc278196172"/>
-      <w:bookmarkStart w:id="283" w:name="_Toc420424022"/>
-      <w:bookmarkStart w:id="284" w:name="_Toc520111406"/>
-      <w:bookmarkEnd w:id="275"/>
-      <w:r>
-        <w:lastRenderedPageBreak/>
+      <w:bookmarkStart w:id="277" w:name="_Toc336000611"/>
+      <w:bookmarkStart w:id="278" w:name="_Toc278195706"/>
+      <w:bookmarkStart w:id="279" w:name="_Toc278195748"/>
+      <w:bookmarkStart w:id="280" w:name="_Toc278195790"/>
+      <w:bookmarkStart w:id="281" w:name="_Toc278195832"/>
+      <w:bookmarkStart w:id="282" w:name="_Toc278195874"/>
+      <w:bookmarkStart w:id="283" w:name="_Toc278196000"/>
+      <w:bookmarkStart w:id="284" w:name="_Toc278196172"/>
+      <w:bookmarkStart w:id="285" w:name="_Toc420424022"/>
+      <w:bookmarkStart w:id="286" w:name="_Toc520111406"/>
+      <w:bookmarkEnd w:id="277"/>
+      <w:r>
         <w:t xml:space="preserve">Volume 2 </w:t>
       </w:r>
       <w:r>
@@ -15362,8 +15368,6 @@
       <w:r>
         <w:t>Transactions</w:t>
       </w:r>
-      <w:bookmarkEnd w:id="276"/>
-      <w:bookmarkEnd w:id="277"/>
       <w:bookmarkEnd w:id="278"/>
       <w:bookmarkEnd w:id="279"/>
       <w:bookmarkEnd w:id="280"/>
@@ -15371,6 +15375,8 @@
       <w:bookmarkEnd w:id="282"/>
       <w:bookmarkEnd w:id="283"/>
       <w:bookmarkEnd w:id="284"/>
+      <w:bookmarkEnd w:id="285"/>
+      <w:bookmarkEnd w:id="286"/>
     </w:p>
     <w:p>
       <w:pPr>
@@ -15383,15 +15389,15 @@
           <w:noProof w:val="0"/>
         </w:rPr>
       </w:pPr>
-      <w:bookmarkStart w:id="285" w:name="_Toc278195707"/>
-      <w:bookmarkStart w:id="286" w:name="_Toc278195749"/>
-      <w:bookmarkStart w:id="287" w:name="_Toc278195791"/>
-      <w:bookmarkStart w:id="288" w:name="_Toc278195833"/>
-      <w:bookmarkStart w:id="289" w:name="_Toc278195875"/>
-      <w:bookmarkStart w:id="290" w:name="_Toc278196001"/>
-      <w:bookmarkStart w:id="291" w:name="_Toc278196173"/>
-      <w:bookmarkStart w:id="292" w:name="_Toc420424023"/>
-      <w:bookmarkStart w:id="293" w:name="_Toc520111407"/>
+      <w:bookmarkStart w:id="287" w:name="_Toc278195707"/>
+      <w:bookmarkStart w:id="288" w:name="_Toc278195749"/>
+      <w:bookmarkStart w:id="289" w:name="_Toc278195791"/>
+      <w:bookmarkStart w:id="290" w:name="_Toc278195833"/>
+      <w:bookmarkStart w:id="291" w:name="_Toc278195875"/>
+      <w:bookmarkStart w:id="292" w:name="_Toc278196001"/>
+      <w:bookmarkStart w:id="293" w:name="_Toc278196173"/>
+      <w:bookmarkStart w:id="294" w:name="_Toc420424023"/>
+      <w:bookmarkStart w:id="295" w:name="_Toc520111407"/>
       <w:r>
         <w:rPr>
           <w:noProof w:val="0"/>
@@ -15410,39 +15416,39 @@
         </w:rPr>
         <w:t xml:space="preserve"> </w:t>
       </w:r>
-      <w:bookmarkEnd w:id="285"/>
-      <w:bookmarkEnd w:id="286"/>
       <w:bookmarkEnd w:id="287"/>
       <w:bookmarkEnd w:id="288"/>
       <w:bookmarkEnd w:id="289"/>
       <w:bookmarkEnd w:id="290"/>
       <w:bookmarkEnd w:id="291"/>
-      <w:r>
-        <w:rPr>
-          <w:noProof w:val="0"/>
-        </w:rPr>
-        <w:t xml:space="preserve">Mobile Report Alert </w:t>
-      </w:r>
-      <w:r>
-        <w:rPr>
-          <w:noProof w:val="0"/>
-        </w:rPr>
-        <w:t>[</w:t>
-      </w:r>
-      <w:r>
-        <w:rPr>
-          <w:noProof w:val="0"/>
-        </w:rPr>
-        <w:t>ITI-84</w:t>
-      </w:r>
-      <w:r>
-        <w:rPr>
-          <w:noProof w:val="0"/>
-        </w:rPr>
-        <w:t>]</w:t>
-      </w:r>
       <w:bookmarkEnd w:id="292"/>
       <w:bookmarkEnd w:id="293"/>
+      <w:r>
+        <w:rPr>
+          <w:noProof w:val="0"/>
+        </w:rPr>
+        <w:t xml:space="preserve">Mobile Report Alert </w:t>
+      </w:r>
+      <w:r>
+        <w:rPr>
+          <w:noProof w:val="0"/>
+        </w:rPr>
+        <w:t>[</w:t>
+      </w:r>
+      <w:r>
+        <w:rPr>
+          <w:noProof w:val="0"/>
+        </w:rPr>
+        <w:t>ITI-84</w:t>
+      </w:r>
+      <w:r>
+        <w:rPr>
+          <w:noProof w:val="0"/>
+        </w:rPr>
+        <w:t>]</w:t>
+      </w:r>
+      <w:bookmarkEnd w:id="294"/>
+      <w:bookmarkEnd w:id="295"/>
     </w:p>
     <w:p>
       <w:pPr>
@@ -15455,15 +15461,15 @@
           <w:noProof w:val="0"/>
         </w:rPr>
       </w:pPr>
-      <w:bookmarkStart w:id="294" w:name="_Toc278195708"/>
-      <w:bookmarkStart w:id="295" w:name="_Toc278195750"/>
-      <w:bookmarkStart w:id="296" w:name="_Toc278195792"/>
-      <w:bookmarkStart w:id="297" w:name="_Toc278195834"/>
-      <w:bookmarkStart w:id="298" w:name="_Toc278195876"/>
-      <w:bookmarkStart w:id="299" w:name="_Toc278196002"/>
-      <w:bookmarkStart w:id="300" w:name="_Toc278196174"/>
-      <w:bookmarkStart w:id="301" w:name="_Toc420424024"/>
-      <w:bookmarkStart w:id="302" w:name="_Toc520111408"/>
+      <w:bookmarkStart w:id="296" w:name="_Toc278195708"/>
+      <w:bookmarkStart w:id="297" w:name="_Toc278195750"/>
+      <w:bookmarkStart w:id="298" w:name="_Toc278195792"/>
+      <w:bookmarkStart w:id="299" w:name="_Toc278195834"/>
+      <w:bookmarkStart w:id="300" w:name="_Toc278195876"/>
+      <w:bookmarkStart w:id="301" w:name="_Toc278196002"/>
+      <w:bookmarkStart w:id="302" w:name="_Toc278196174"/>
+      <w:bookmarkStart w:id="303" w:name="_Toc420424024"/>
+      <w:bookmarkStart w:id="304" w:name="_Toc520111408"/>
       <w:r>
         <w:rPr>
           <w:noProof w:val="0"/>
@@ -15482,8 +15488,6 @@
         </w:rPr>
         <w:t>.1 Scope</w:t>
       </w:r>
-      <w:bookmarkEnd w:id="294"/>
-      <w:bookmarkEnd w:id="295"/>
       <w:bookmarkEnd w:id="296"/>
       <w:bookmarkEnd w:id="297"/>
       <w:bookmarkEnd w:id="298"/>
@@ -15491,6 +15495,8 @@
       <w:bookmarkEnd w:id="300"/>
       <w:bookmarkEnd w:id="301"/>
       <w:bookmarkEnd w:id="302"/>
+      <w:bookmarkEnd w:id="303"/>
+      <w:bookmarkEnd w:id="304"/>
     </w:p>
     <w:p>
       <w:pPr>
@@ -15534,15 +15540,15 @@
           <w:noProof w:val="0"/>
         </w:rPr>
       </w:pPr>
-      <w:bookmarkStart w:id="303" w:name="_Toc278195709"/>
-      <w:bookmarkStart w:id="304" w:name="_Toc278195751"/>
-      <w:bookmarkStart w:id="305" w:name="_Toc278195793"/>
-      <w:bookmarkStart w:id="306" w:name="_Toc278195835"/>
-      <w:bookmarkStart w:id="307" w:name="_Toc278195877"/>
-      <w:bookmarkStart w:id="308" w:name="_Toc278196003"/>
-      <w:bookmarkStart w:id="309" w:name="_Toc278196175"/>
-      <w:bookmarkStart w:id="310" w:name="_Toc420424025"/>
-      <w:bookmarkStart w:id="311" w:name="_Toc520111409"/>
+      <w:bookmarkStart w:id="305" w:name="_Toc278195709"/>
+      <w:bookmarkStart w:id="306" w:name="_Toc278195751"/>
+      <w:bookmarkStart w:id="307" w:name="_Toc278195793"/>
+      <w:bookmarkStart w:id="308" w:name="_Toc278195835"/>
+      <w:bookmarkStart w:id="309" w:name="_Toc278195877"/>
+      <w:bookmarkStart w:id="310" w:name="_Toc278196003"/>
+      <w:bookmarkStart w:id="311" w:name="_Toc278196175"/>
+      <w:bookmarkStart w:id="312" w:name="_Toc420424025"/>
+      <w:bookmarkStart w:id="313" w:name="_Toc520111409"/>
       <w:r>
         <w:rPr>
           <w:noProof w:val="0"/>
@@ -15579,8 +15585,6 @@
         </w:rPr>
         <w:t>Roles</w:t>
       </w:r>
-      <w:bookmarkEnd w:id="303"/>
-      <w:bookmarkEnd w:id="304"/>
       <w:bookmarkEnd w:id="305"/>
       <w:bookmarkEnd w:id="306"/>
       <w:bookmarkEnd w:id="307"/>
@@ -15588,6 +15592,8 @@
       <w:bookmarkEnd w:id="309"/>
       <w:bookmarkEnd w:id="310"/>
       <w:bookmarkEnd w:id="311"/>
+      <w:bookmarkEnd w:id="312"/>
+      <w:bookmarkEnd w:id="313"/>
     </w:p>
     <w:p>
       <w:pPr>
@@ -15734,7 +15740,7 @@
                           </a:ln>
                           <a:extLst>
                             <a:ext uri="{909E8E84-426E-40dd-AFC4-6F175D3DCCD1}">
-                              <a14:hiddenFill xmlns:arto="http://schemas.microsoft.com/office/word/2006/arto" xmlns:a14="http://schemas.microsoft.com/office/drawing/2010/main" xmlns:w="http://schemas.openxmlformats.org/wordprocessingml/2006/main" xmlns:w10="urn:schemas-microsoft-com:office:word" xmlns:v="urn:schemas-microsoft-com:vml" xmlns:o="urn:schemas-microsoft-com:office:office" xmlns:mv="urn:schemas-microsoft-com:mac:vml" xmlns:mo="http://schemas.microsoft.com/office/mac/office/2008/main" xmlns="">
+                              <a14:hiddenFill xmlns="" xmlns:mo="http://schemas.microsoft.com/office/mac/office/2008/main" xmlns:mv="urn:schemas-microsoft-com:mac:vml" xmlns:o="urn:schemas-microsoft-com:office:office" xmlns:v="urn:schemas-microsoft-com:vml" xmlns:w10="urn:schemas-microsoft-com:office:word" xmlns:w="http://schemas.openxmlformats.org/wordprocessingml/2006/main" xmlns:a14="http://schemas.microsoft.com/office/drawing/2010/main" xmlns:arto="http://schemas.microsoft.com/office/word/2006/arto">
                                 <a:noFill/>
                               </a14:hiddenFill>
                             </a:ext>
@@ -15810,7 +15816,7 @@
                           </a:ln>
                           <a:extLst>
                             <a:ext uri="{909E8E84-426E-40dd-AFC4-6F175D3DCCD1}">
-                              <a14:hiddenFill xmlns:arto="http://schemas.microsoft.com/office/word/2006/arto" xmlns:a14="http://schemas.microsoft.com/office/drawing/2010/main" xmlns:w="http://schemas.openxmlformats.org/wordprocessingml/2006/main" xmlns:w10="urn:schemas-microsoft-com:office:word" xmlns:v="urn:schemas-microsoft-com:vml" xmlns:o="urn:schemas-microsoft-com:office:office" xmlns:mv="urn:schemas-microsoft-com:mac:vml" xmlns:mo="http://schemas.microsoft.com/office/mac/office/2008/main" xmlns="">
+                              <a14:hiddenFill xmlns="" xmlns:mo="http://schemas.microsoft.com/office/mac/office/2008/main" xmlns:mv="urn:schemas-microsoft-com:mac:vml" xmlns:o="urn:schemas-microsoft-com:office:office" xmlns:v="urn:schemas-microsoft-com:vml" xmlns:w10="urn:schemas-microsoft-com:office:word" xmlns:w="http://schemas.openxmlformats.org/wordprocessingml/2006/main" xmlns:a14="http://schemas.microsoft.com/office/drawing/2010/main" xmlns:arto="http://schemas.microsoft.com/office/word/2006/arto">
                                 <a:noFill/>
                               </a14:hiddenFill>
                             </a:ext>
@@ -16153,15 +16159,15 @@
           <w:noProof w:val="0"/>
         </w:rPr>
       </w:pPr>
-      <w:bookmarkStart w:id="312" w:name="_Toc278195710"/>
-      <w:bookmarkStart w:id="313" w:name="_Toc278195752"/>
-      <w:bookmarkStart w:id="314" w:name="_Toc278195794"/>
-      <w:bookmarkStart w:id="315" w:name="_Toc278195836"/>
-      <w:bookmarkStart w:id="316" w:name="_Toc278195878"/>
-      <w:bookmarkStart w:id="317" w:name="_Toc278196004"/>
-      <w:bookmarkStart w:id="318" w:name="_Toc278196176"/>
-      <w:bookmarkStart w:id="319" w:name="_Toc420424026"/>
-      <w:bookmarkStart w:id="320" w:name="_Toc520111410"/>
+      <w:bookmarkStart w:id="314" w:name="_Toc278195710"/>
+      <w:bookmarkStart w:id="315" w:name="_Toc278195752"/>
+      <w:bookmarkStart w:id="316" w:name="_Toc278195794"/>
+      <w:bookmarkStart w:id="317" w:name="_Toc278195836"/>
+      <w:bookmarkStart w:id="318" w:name="_Toc278195878"/>
+      <w:bookmarkStart w:id="319" w:name="_Toc278196004"/>
+      <w:bookmarkStart w:id="320" w:name="_Toc278196176"/>
+      <w:bookmarkStart w:id="321" w:name="_Toc420424026"/>
+      <w:bookmarkStart w:id="322" w:name="_Toc520111410"/>
       <w:r>
         <w:rPr>
           <w:noProof w:val="0"/>
@@ -16186,8 +16192,6 @@
         </w:rPr>
         <w:t>s</w:t>
       </w:r>
-      <w:bookmarkEnd w:id="312"/>
-      <w:bookmarkEnd w:id="313"/>
       <w:bookmarkEnd w:id="314"/>
       <w:bookmarkEnd w:id="315"/>
       <w:bookmarkEnd w:id="316"/>
@@ -16195,6 +16199,8 @@
       <w:bookmarkEnd w:id="318"/>
       <w:bookmarkEnd w:id="319"/>
       <w:bookmarkEnd w:id="320"/>
+      <w:bookmarkEnd w:id="321"/>
+      <w:bookmarkEnd w:id="322"/>
     </w:p>
     <w:p>
       <w:pPr>
@@ -16203,7 +16209,7 @@
       <w:r>
         <w:t xml:space="preserve">HL7 FHIR standard </w:t>
       </w:r>
-      <w:del w:id="321" w:author="Luke Duncan" w:date="2019-06-18T11:18:00Z">
+      <w:del w:id="323" w:author="Luke Duncan" w:date="2019-06-18T11:18:00Z">
         <w:r>
           <w:delText>STU3</w:delText>
         </w:r>
@@ -16211,7 +16217,7 @@
           <w:delText xml:space="preserve"> </w:delText>
         </w:r>
       </w:del>
-      <w:ins w:id="322" w:author="Luke Duncan" w:date="2019-06-18T11:18:00Z">
+      <w:ins w:id="324" w:author="Luke Duncan" w:date="2019-06-18T11:18:00Z">
         <w:r>
           <w:t>R4</w:t>
         </w:r>
@@ -16222,12 +16228,12 @@
       <w:r>
         <w:fldChar w:fldCharType="begin"/>
       </w:r>
-      <w:ins w:id="323" w:author="Luke Duncan" w:date="2019-06-18T11:19:00Z">
+      <w:ins w:id="325" w:author="Luke Duncan" w:date="2019-06-18T11:19:00Z">
         <w:r>
           <w:instrText>HYPERLINK "http://hl7.org/fhir/R4/index.html"</w:instrText>
         </w:r>
       </w:ins>
-      <w:del w:id="324" w:author="Luke Duncan" w:date="2019-06-18T11:19:00Z">
+      <w:del w:id="326" w:author="Luke Duncan" w:date="2019-06-18T11:19:00Z">
         <w:r>
           <w:delInstrText xml:space="preserve"> HYPERLINK "http://hl7.org/fhir/STU3/index.html" </w:delInstrText>
         </w:r>
@@ -16235,7 +16241,7 @@
       <w:r>
         <w:fldChar w:fldCharType="separate"/>
       </w:r>
-      <w:del w:id="325" w:author="Luke Duncan" w:date="2019-06-18T11:19:00Z">
+      <w:del w:id="327" w:author="Luke Duncan" w:date="2019-06-18T11:19:00Z">
         <w:r>
           <w:rPr>
             <w:rStyle w:val="Hyperlink"/>
@@ -16243,7 +16249,7 @@
           <w:delText>http://hl7.org/fhir/STU3/index.html</w:delText>
         </w:r>
       </w:del>
-      <w:ins w:id="326" w:author="Luke Duncan" w:date="2019-06-18T11:19:00Z">
+      <w:ins w:id="328" w:author="Luke Duncan" w:date="2019-06-18T11:19:00Z">
         <w:r>
           <w:rPr>
             <w:rStyle w:val="Hyperlink"/>
@@ -16290,7 +16296,6 @@
         <w:pStyle w:val="ListBullet2"/>
       </w:pPr>
       <w:r>
-        <w:lastRenderedPageBreak/>
         <w:t xml:space="preserve">IETF RFC7159 - </w:t>
       </w:r>
       <w:r>
@@ -16349,15 +16354,15 @@
           <w:noProof w:val="0"/>
         </w:rPr>
       </w:pPr>
-      <w:bookmarkStart w:id="327" w:name="_Toc278195711"/>
-      <w:bookmarkStart w:id="328" w:name="_Toc278195753"/>
-      <w:bookmarkStart w:id="329" w:name="_Toc278195795"/>
-      <w:bookmarkStart w:id="330" w:name="_Toc278195837"/>
-      <w:bookmarkStart w:id="331" w:name="_Toc278195879"/>
-      <w:bookmarkStart w:id="332" w:name="_Toc278196005"/>
-      <w:bookmarkStart w:id="333" w:name="_Toc278196177"/>
-      <w:bookmarkStart w:id="334" w:name="_Toc420424027"/>
-      <w:bookmarkStart w:id="335" w:name="_Toc520111411"/>
+      <w:bookmarkStart w:id="329" w:name="_Toc278195711"/>
+      <w:bookmarkStart w:id="330" w:name="_Toc278195753"/>
+      <w:bookmarkStart w:id="331" w:name="_Toc278195795"/>
+      <w:bookmarkStart w:id="332" w:name="_Toc278195837"/>
+      <w:bookmarkStart w:id="333" w:name="_Toc278195879"/>
+      <w:bookmarkStart w:id="334" w:name="_Toc278196005"/>
+      <w:bookmarkStart w:id="335" w:name="_Toc278196177"/>
+      <w:bookmarkStart w:id="336" w:name="_Toc420424027"/>
+      <w:bookmarkStart w:id="337" w:name="_Toc520111411"/>
       <w:r>
         <w:rPr>
           <w:noProof w:val="0"/>
@@ -16376,8 +16381,6 @@
         </w:rPr>
         <w:t>.4 Interaction Diagram</w:t>
       </w:r>
-      <w:bookmarkEnd w:id="327"/>
-      <w:bookmarkEnd w:id="328"/>
       <w:bookmarkEnd w:id="329"/>
       <w:bookmarkEnd w:id="330"/>
       <w:bookmarkEnd w:id="331"/>
@@ -16385,6 +16388,8 @@
       <w:bookmarkEnd w:id="333"/>
       <w:bookmarkEnd w:id="334"/>
       <w:bookmarkEnd w:id="335"/>
+      <w:bookmarkEnd w:id="336"/>
+      <w:bookmarkEnd w:id="337"/>
     </w:p>
     <w:p>
       <w:pPr>
@@ -16478,7 +16483,7 @@
                     </a:ln>
                     <a:extLst>
                       <a:ext uri="{53640926-AAD7-44d8-BBD7-CCE9431645EC}">
-                        <a14:shadowObscured xmlns:arto="http://schemas.microsoft.com/office/word/2006/arto" xmlns:a14="http://schemas.microsoft.com/office/drawing/2010/main" xmlns:w="http://schemas.openxmlformats.org/wordprocessingml/2006/main" xmlns:w10="urn:schemas-microsoft-com:office:word" xmlns:v="urn:schemas-microsoft-com:vml" xmlns:o="urn:schemas-microsoft-com:office:office" xmlns:mv="urn:schemas-microsoft-com:mac:vml" xmlns:mo="http://schemas.microsoft.com/office/mac/office/2008/main" xmlns=""/>
+                        <a14:shadowObscured xmlns="" xmlns:mo="http://schemas.microsoft.com/office/mac/office/2008/main" xmlns:mv="urn:schemas-microsoft-com:mac:vml" xmlns:o="urn:schemas-microsoft-com:office:office" xmlns:v="urn:schemas-microsoft-com:vml" xmlns:w10="urn:schemas-microsoft-com:office:word" xmlns:w="http://schemas.openxmlformats.org/wordprocessingml/2006/main" xmlns:a14="http://schemas.microsoft.com/office/drawing/2010/main" xmlns:arto="http://schemas.microsoft.com/office/word/2006/arto"/>
                       </a:ext>
                     </a:extLst>
                   </pic:spPr>
@@ -16493,7 +16498,7 @@
       <w:pPr>
         <w:pStyle w:val="FigureTitle"/>
       </w:pPr>
-      <w:bookmarkStart w:id="336" w:name="_Toc278196178"/>
+      <w:bookmarkStart w:id="338" w:name="_Toc278196178"/>
       <w:r>
         <w:t>Figure 3.84</w:t>
       </w:r>
@@ -16591,8 +16596,8 @@
           <w:noProof w:val="0"/>
         </w:rPr>
       </w:pPr>
-      <w:bookmarkStart w:id="337" w:name="_Toc420424028"/>
-      <w:bookmarkStart w:id="338" w:name="_Toc520111412"/>
+      <w:bookmarkStart w:id="339" w:name="_Toc420424028"/>
+      <w:bookmarkStart w:id="340" w:name="_Toc520111412"/>
       <w:r>
         <w:rPr>
           <w:noProof w:val="0"/>
@@ -16611,7 +16616,7 @@
         </w:rPr>
         <w:t xml:space="preserve">.4.1 </w:t>
       </w:r>
-      <w:bookmarkEnd w:id="336"/>
+      <w:bookmarkEnd w:id="338"/>
       <w:r>
         <w:rPr>
           <w:noProof w:val="0"/>
@@ -16630,14 +16635,14 @@
         </w:rPr>
         <w:t>Request</w:t>
       </w:r>
-      <w:bookmarkStart w:id="339" w:name="_Toc278196179"/>
-      <w:bookmarkEnd w:id="188"/>
-      <w:bookmarkEnd w:id="189"/>
+      <w:bookmarkStart w:id="341" w:name="_Toc278196179"/>
       <w:bookmarkEnd w:id="190"/>
       <w:bookmarkEnd w:id="191"/>
       <w:bookmarkEnd w:id="192"/>
-      <w:bookmarkEnd w:id="337"/>
-      <w:bookmarkEnd w:id="338"/>
+      <w:bookmarkEnd w:id="193"/>
+      <w:bookmarkEnd w:id="194"/>
+      <w:bookmarkEnd w:id="339"/>
+      <w:bookmarkEnd w:id="340"/>
     </w:p>
     <w:p>
       <w:pPr>
@@ -16664,12 +16669,12 @@
       <w:r>
         <w:fldChar w:fldCharType="begin"/>
       </w:r>
-      <w:ins w:id="340" w:author="Luke Duncan" w:date="2019-06-18T11:20:00Z">
+      <w:ins w:id="342" w:author="Luke Duncan" w:date="2019-06-18T11:20:00Z">
         <w:r>
           <w:instrText>HYPERLINK "http://hl7.org/fhir/R4/http.html" \l "create"</w:instrText>
         </w:r>
       </w:ins>
-      <w:del w:id="341" w:author="Luke Duncan" w:date="2019-06-18T11:20:00Z">
+      <w:del w:id="343" w:author="Luke Duncan" w:date="2019-06-18T11:20:00Z">
         <w:r>
           <w:delInstrText xml:space="preserve"> HYPERLINK "http://hl7.org/fhir/STU3/http.html" \l "create" </w:delInstrText>
         </w:r>
@@ -16677,7 +16682,7 @@
       <w:r>
         <w:fldChar w:fldCharType="separate"/>
       </w:r>
-      <w:del w:id="342" w:author="Luke Duncan" w:date="2019-06-18T11:20:00Z">
+      <w:del w:id="344" w:author="Luke Duncan" w:date="2019-06-18T11:20:00Z">
         <w:r>
           <w:rPr>
             <w:rStyle w:val="Hyperlink"/>
@@ -16685,7 +16690,7 @@
           <w:delText>http://hl7.org/fhir/STU3/http.html#create</w:delText>
         </w:r>
       </w:del>
-      <w:ins w:id="343" w:author="Luke Duncan" w:date="2019-06-18T11:20:00Z">
+      <w:ins w:id="345" w:author="Luke Duncan" w:date="2019-06-18T11:20:00Z">
         <w:r>
           <w:rPr>
             <w:rStyle w:val="Hyperlink"/>
@@ -16732,12 +16737,12 @@
       <w:r>
         <w:fldChar w:fldCharType="begin"/>
       </w:r>
-      <w:ins w:id="344" w:author="Luke Duncan" w:date="2019-06-18T11:20:00Z">
+      <w:ins w:id="346" w:author="Luke Duncan" w:date="2019-06-18T11:20:00Z">
         <w:r>
           <w:instrText>HYPERLINK "http://hl7.org/fhir/R4/communicationrequest.html"</w:instrText>
         </w:r>
       </w:ins>
-      <w:del w:id="345" w:author="Luke Duncan" w:date="2019-06-18T11:20:00Z">
+      <w:del w:id="347" w:author="Luke Duncan" w:date="2019-06-18T11:20:00Z">
         <w:r>
           <w:delInstrText xml:space="preserve"> HYPERLINK "http://hl7.org/fhir/STU3/communicationrequest.html" </w:delInstrText>
         </w:r>
@@ -16745,7 +16750,7 @@
       <w:r>
         <w:fldChar w:fldCharType="separate"/>
       </w:r>
-      <w:del w:id="346" w:author="Luke Duncan" w:date="2019-06-18T11:20:00Z">
+      <w:del w:id="348" w:author="Luke Duncan" w:date="2019-06-18T11:20:00Z">
         <w:r>
           <w:rPr>
             <w:rStyle w:val="Hyperlink"/>
@@ -16753,7 +16758,7 @@
           <w:delText>http://hl7.org/fhir/STU3/communicationrequest.html</w:delText>
         </w:r>
       </w:del>
-      <w:ins w:id="347" w:author="Luke Duncan" w:date="2019-06-18T11:20:00Z">
+      <w:ins w:id="349" w:author="Luke Duncan" w:date="2019-06-18T11:20:00Z">
         <w:r>
           <w:rPr>
             <w:rStyle w:val="Hyperlink"/>
@@ -16832,13 +16837,12 @@
           <w:noProof w:val="0"/>
         </w:rPr>
       </w:pPr>
-      <w:bookmarkStart w:id="348" w:name="_Toc420424029"/>
-      <w:bookmarkStart w:id="349" w:name="_Toc520111413"/>
-      <w:r>
-        <w:rPr>
-          <w:noProof w:val="0"/>
-        </w:rPr>
-        <w:lastRenderedPageBreak/>
+      <w:bookmarkStart w:id="350" w:name="_Toc420424029"/>
+      <w:bookmarkStart w:id="351" w:name="_Toc520111413"/>
+      <w:r>
+        <w:rPr>
+          <w:noProof w:val="0"/>
+        </w:rPr>
         <w:t>3.</w:t>
       </w:r>
       <w:r>
@@ -16853,9 +16857,9 @@
         </w:rPr>
         <w:t>.4.1.1 Trigger Events</w:t>
       </w:r>
-      <w:bookmarkEnd w:id="339"/>
-      <w:bookmarkEnd w:id="348"/>
-      <w:bookmarkEnd w:id="349"/>
+      <w:bookmarkEnd w:id="341"/>
+      <w:bookmarkEnd w:id="350"/>
+      <w:bookmarkEnd w:id="351"/>
     </w:p>
     <w:p>
       <w:pPr>
@@ -16906,9 +16910,9 @@
           <w:noProof w:val="0"/>
         </w:rPr>
       </w:pPr>
-      <w:bookmarkStart w:id="350" w:name="_Toc278196180"/>
-      <w:bookmarkStart w:id="351" w:name="_Toc420424030"/>
-      <w:bookmarkStart w:id="352" w:name="_Toc520111414"/>
+      <w:bookmarkStart w:id="352" w:name="_Toc278196180"/>
+      <w:bookmarkStart w:id="353" w:name="_Toc420424030"/>
+      <w:bookmarkStart w:id="354" w:name="_Toc520111414"/>
       <w:r>
         <w:rPr>
           <w:noProof w:val="0"/>
@@ -16927,9 +16931,9 @@
         </w:rPr>
         <w:t>.4.1.2 Message Semantics</w:t>
       </w:r>
-      <w:bookmarkEnd w:id="350"/>
-      <w:bookmarkEnd w:id="351"/>
       <w:bookmarkEnd w:id="352"/>
+      <w:bookmarkEnd w:id="353"/>
+      <w:bookmarkEnd w:id="354"/>
     </w:p>
     <w:p>
       <w:pPr>
@@ -16959,12 +16963,12 @@
       <w:r>
         <w:fldChar w:fldCharType="begin"/>
       </w:r>
-      <w:ins w:id="353" w:author="Luke Duncan" w:date="2019-06-18T11:20:00Z">
+      <w:ins w:id="355" w:author="Luke Duncan" w:date="2019-06-18T11:20:00Z">
         <w:r>
           <w:instrText>HYPERLINK "http://hl7.org/fhir/R4/http.html" \l "create"</w:instrText>
         </w:r>
       </w:ins>
-      <w:del w:id="354" w:author="Luke Duncan" w:date="2019-06-18T11:20:00Z">
+      <w:del w:id="356" w:author="Luke Duncan" w:date="2019-06-18T11:20:00Z">
         <w:r>
           <w:delInstrText xml:space="preserve"> HYPERLINK "http://hl7.org/fhir/STU3/http.html" \l "create" </w:delInstrText>
         </w:r>
@@ -16972,7 +16976,7 @@
       <w:r>
         <w:fldChar w:fldCharType="separate"/>
       </w:r>
-      <w:del w:id="355" w:author="Luke Duncan" w:date="2019-06-18T11:20:00Z">
+      <w:del w:id="357" w:author="Luke Duncan" w:date="2019-06-18T11:20:00Z">
         <w:r>
           <w:rPr>
             <w:rStyle w:val="Hyperlink"/>
@@ -16980,7 +16984,7 @@
           <w:delText>http://hl7.org/fhir/STU3/http.html#create</w:delText>
         </w:r>
       </w:del>
-      <w:ins w:id="356" w:author="Luke Duncan" w:date="2019-06-18T11:20:00Z">
+      <w:ins w:id="358" w:author="Luke Duncan" w:date="2019-06-18T11:20:00Z">
         <w:r>
           <w:rPr>
             <w:rStyle w:val="Hyperlink"/>
@@ -17080,9 +17084,9 @@
           <w:noProof w:val="0"/>
         </w:rPr>
       </w:pPr>
-      <w:bookmarkStart w:id="357" w:name="_Toc420424031"/>
-      <w:bookmarkStart w:id="358" w:name="_Toc520111415"/>
-      <w:bookmarkStart w:id="359" w:name="_Toc278196181"/>
+      <w:bookmarkStart w:id="359" w:name="_Toc420424031"/>
+      <w:bookmarkStart w:id="360" w:name="_Toc520111415"/>
+      <w:bookmarkStart w:id="361" w:name="_Toc278196181"/>
       <w:r>
         <w:rPr>
           <w:noProof w:val="0"/>
@@ -17143,8 +17147,8 @@
         </w:rPr>
         <w:t>Constraints</w:t>
       </w:r>
-      <w:bookmarkEnd w:id="357"/>
-      <w:bookmarkEnd w:id="358"/>
+      <w:bookmarkEnd w:id="359"/>
+      <w:bookmarkEnd w:id="360"/>
     </w:p>
     <w:p>
       <w:pPr>
@@ -17270,7 +17274,7 @@
       <w:r>
         <w:t xml:space="preserve"> </w:t>
       </w:r>
-      <w:ins w:id="360" w:author="Luke Duncan" w:date="2019-06-18T11:24:00Z">
+      <w:ins w:id="362" w:author="Luke Duncan" w:date="2019-06-18T11:24:00Z">
         <w:r>
           <w:fldChar w:fldCharType="begin"/>
         </w:r>
@@ -17301,9 +17305,9 @@
       <w:r>
         <w:t xml:space="preserve">Table </w:t>
       </w:r>
-      <w:bookmarkStart w:id="361" w:name="OLE_LINK1"/>
-      <w:bookmarkStart w:id="362" w:name="OLE_LINK2"/>
-      <w:bookmarkStart w:id="363" w:name="OLE_LINK3"/>
+      <w:bookmarkStart w:id="363" w:name="OLE_LINK1"/>
+      <w:bookmarkStart w:id="364" w:name="OLE_LINK2"/>
+      <w:bookmarkStart w:id="365" w:name="OLE_LINK3"/>
       <w:r>
         <w:t>3.</w:t>
       </w:r>
@@ -17316,9 +17320,9 @@
       <w:r>
         <w:t>1.2.1-1</w:t>
       </w:r>
-      <w:bookmarkEnd w:id="361"/>
-      <w:bookmarkEnd w:id="362"/>
       <w:bookmarkEnd w:id="363"/>
+      <w:bookmarkEnd w:id="364"/>
+      <w:bookmarkEnd w:id="365"/>
       <w:r>
         <w:t>:</w:t>
       </w:r>
@@ -17664,7 +17668,6 @@
               <w:rPr>
                 <w:rStyle w:val="XMLname"/>
               </w:rPr>
-              <w:lastRenderedPageBreak/>
               <w:t xml:space="preserve">payload </w:t>
             </w:r>
             <w:r>
@@ -17762,7 +17765,7 @@
             <w:pPr>
               <w:pStyle w:val="TableEntry"/>
             </w:pPr>
-            <w:del w:id="364" w:author="Luke Duncan" w:date="2019-06-18T11:42:00Z">
+            <w:del w:id="366" w:author="Luke Duncan" w:date="2019-06-18T11:42:00Z">
               <w:r>
                 <w:delText>T</w:delText>
               </w:r>
@@ -17770,7 +17773,7 @@
                 <w:delText xml:space="preserve">he </w:delText>
               </w:r>
             </w:del>
-            <w:ins w:id="365" w:author="Luke Duncan" w:date="2019-06-18T11:42:00Z">
+            <w:ins w:id="367" w:author="Luke Duncan" w:date="2019-06-18T11:42:00Z">
               <w:r>
                 <w:t>This</w:t>
               </w:r>
@@ -17798,7 +17801,7 @@
             <w:r>
               <w:t xml:space="preserve">shall have </w:t>
             </w:r>
-            <w:del w:id="366" w:author="Luke Duncan" w:date="2019-06-18T11:42:00Z">
+            <w:del w:id="368" w:author="Luke Duncan" w:date="2019-06-18T11:42:00Z">
               <w:r>
                 <w:delText>at l</w:delText>
               </w:r>
@@ -17809,7 +17812,7 @@
                 <w:delText>ast one</w:delText>
               </w:r>
             </w:del>
-            <w:ins w:id="367" w:author="Luke Duncan" w:date="2019-06-18T11:42:00Z">
+            <w:ins w:id="369" w:author="Luke Duncan" w:date="2019-06-18T11:42:00Z">
               <w:r>
                 <w:t>a</w:t>
               </w:r>
@@ -17949,7 +17952,7 @@
               </w:rPr>
               <w:t>contentAttachment.content</w:t>
             </w:r>
-            <w:del w:id="368" w:author="Luke Duncan" w:date="2019-06-18T11:35:00Z">
+            <w:del w:id="370" w:author="Luke Duncan" w:date="2019-06-18T11:35:00Z">
               <w:r>
                 <w:rPr>
                   <w:rStyle w:val="XMLname"/>
@@ -17957,7 +17960,7 @@
                 <w:delText>-t</w:delText>
               </w:r>
             </w:del>
-            <w:ins w:id="369" w:author="Luke Duncan" w:date="2019-06-18T11:35:00Z">
+            <w:ins w:id="371" w:author="Luke Duncan" w:date="2019-06-18T11:35:00Z">
               <w:r>
                 <w:rPr>
                   <w:rStyle w:val="XMLname"/>
@@ -18083,12 +18086,12 @@
             <w:r>
               <w:t xml:space="preserve">See </w:t>
             </w:r>
-            <w:ins w:id="370" w:author="Luke Duncan" w:date="2019-06-18T11:32:00Z">
+            <w:ins w:id="372" w:author="Luke Duncan" w:date="2019-06-18T11:32:00Z">
               <w:r>
                 <w:t>http://hl7.org/fhir/request-priority</w:t>
               </w:r>
             </w:ins>
-            <w:del w:id="371" w:author="Luke Duncan" w:date="2019-06-18T11:32:00Z">
+            <w:del w:id="373" w:author="Luke Duncan" w:date="2019-06-18T11:32:00Z">
               <w:r>
                 <w:delText>http://hl7.org/fhir/codesystem-request-priority.html</w:delText>
               </w:r>
@@ -18147,14 +18150,14 @@
           <w:noProof w:val="0"/>
         </w:rPr>
       </w:pPr>
-      <w:bookmarkStart w:id="372" w:name="_Toc520111416"/>
+      <w:bookmarkStart w:id="374" w:name="_Toc520111416"/>
       <w:r>
         <w:rPr>
           <w:noProof w:val="0"/>
         </w:rPr>
         <w:t>3.84.4.1.2.1.1 FHIR CommunicationRequest Resource Constraints – Disseminate and Report Alert Status Option</w:t>
       </w:r>
-      <w:bookmarkEnd w:id="372"/>
+      <w:bookmarkEnd w:id="374"/>
     </w:p>
     <w:p>
       <w:pPr>
@@ -18208,7 +18211,6 @@
         <w:pStyle w:val="TableTitle"/>
       </w:pPr>
       <w:r>
-        <w:lastRenderedPageBreak/>
         <w:t>Table 3.84.4.1.2.1.1-1: Additional Resource Constraints</w:t>
       </w:r>
       <w:r>
@@ -18469,8 +18471,8 @@
           <w:noProof w:val="0"/>
         </w:rPr>
       </w:pPr>
-      <w:bookmarkStart w:id="373" w:name="_Toc420424032"/>
-      <w:bookmarkStart w:id="374" w:name="_Toc520111417"/>
+      <w:bookmarkStart w:id="375" w:name="_Toc420424032"/>
+      <w:bookmarkStart w:id="376" w:name="_Toc520111417"/>
       <w:r>
         <w:rPr>
           <w:noProof w:val="0"/>
@@ -18489,9 +18491,9 @@
         </w:rPr>
         <w:t>.4.1.3 Expected Actions</w:t>
       </w:r>
-      <w:bookmarkEnd w:id="359"/>
-      <w:bookmarkEnd w:id="373"/>
-      <w:bookmarkEnd w:id="374"/>
+      <w:bookmarkEnd w:id="361"/>
+      <w:bookmarkEnd w:id="375"/>
+      <w:bookmarkEnd w:id="376"/>
     </w:p>
     <w:p>
       <w:pPr>
@@ -18547,12 +18549,12 @@
       <w:r>
         <w:fldChar w:fldCharType="begin"/>
       </w:r>
-      <w:ins w:id="375" w:author="Luke Duncan" w:date="2019-06-18T11:21:00Z">
+      <w:ins w:id="377" w:author="Luke Duncan" w:date="2019-06-18T11:21:00Z">
         <w:r>
           <w:instrText>HYPERLINK "http://hl7.org/fhir/R4/http.html" \l "create"</w:instrText>
         </w:r>
       </w:ins>
-      <w:del w:id="376" w:author="Luke Duncan" w:date="2019-06-18T11:21:00Z">
+      <w:del w:id="378" w:author="Luke Duncan" w:date="2019-06-18T11:21:00Z">
         <w:r>
           <w:delInstrText xml:space="preserve"> HYPERLINK "http://hl7.org/fhir/STU3/http.html" \l "create" </w:delInstrText>
         </w:r>
@@ -18560,7 +18562,7 @@
       <w:r>
         <w:fldChar w:fldCharType="separate"/>
       </w:r>
-      <w:del w:id="377" w:author="Luke Duncan" w:date="2019-06-18T11:21:00Z">
+      <w:del w:id="379" w:author="Luke Duncan" w:date="2019-06-18T11:21:00Z">
         <w:r>
           <w:rPr>
             <w:rStyle w:val="Hyperlink"/>
@@ -18568,7 +18570,7 @@
           <w:delText>http://hl7.org/fhir/STU3/http.html#create</w:delText>
         </w:r>
       </w:del>
-      <w:ins w:id="378" w:author="Luke Duncan" w:date="2019-06-18T11:21:00Z">
+      <w:ins w:id="380" w:author="Luke Duncan" w:date="2019-06-18T11:21:00Z">
         <w:r>
           <w:rPr>
             <w:rStyle w:val="Hyperlink"/>
@@ -18705,13 +18707,13 @@
       <w:pPr>
         <w:pStyle w:val="BodyText"/>
       </w:pPr>
-      <w:bookmarkStart w:id="379" w:name="_Toc278195712"/>
-      <w:bookmarkStart w:id="380" w:name="_Toc278195754"/>
-      <w:bookmarkStart w:id="381" w:name="_Toc278195796"/>
-      <w:bookmarkStart w:id="382" w:name="_Toc278195838"/>
-      <w:bookmarkStart w:id="383" w:name="_Toc278195880"/>
-      <w:bookmarkStart w:id="384" w:name="_Toc278196006"/>
-      <w:bookmarkStart w:id="385" w:name="_Toc278196186"/>
+      <w:bookmarkStart w:id="381" w:name="_Toc278195712"/>
+      <w:bookmarkStart w:id="382" w:name="_Toc278195754"/>
+      <w:bookmarkStart w:id="383" w:name="_Toc278195796"/>
+      <w:bookmarkStart w:id="384" w:name="_Toc278195838"/>
+      <w:bookmarkStart w:id="385" w:name="_Toc278195880"/>
+      <w:bookmarkStart w:id="386" w:name="_Toc278196006"/>
+      <w:bookmarkStart w:id="387" w:name="_Toc278196186"/>
       <w:r>
         <w:t>If the Mobile Alert Request is valid</w:t>
       </w:r>
@@ -18736,12 +18738,12 @@
       <w:r>
         <w:fldChar w:fldCharType="begin"/>
       </w:r>
-      <w:ins w:id="386" w:author="Luke Duncan" w:date="2019-06-18T11:21:00Z">
+      <w:ins w:id="388" w:author="Luke Duncan" w:date="2019-06-18T11:21:00Z">
         <w:r>
           <w:instrText>HYPERLINK "http://hl7.org/fhir/R4/communicationrequest.html"</w:instrText>
         </w:r>
       </w:ins>
-      <w:del w:id="387" w:author="Luke Duncan" w:date="2019-06-18T11:21:00Z">
+      <w:del w:id="389" w:author="Luke Duncan" w:date="2019-06-18T11:21:00Z">
         <w:r>
           <w:delInstrText xml:space="preserve"> HYPERLINK "http://hl7.org/fhir/STU3/communicationrequest.html" </w:delInstrText>
         </w:r>
@@ -18749,7 +18751,7 @@
       <w:r>
         <w:fldChar w:fldCharType="separate"/>
       </w:r>
-      <w:del w:id="388" w:author="Luke Duncan" w:date="2019-06-18T11:21:00Z">
+      <w:del w:id="390" w:author="Luke Duncan" w:date="2019-06-18T11:21:00Z">
         <w:r>
           <w:rPr>
             <w:rStyle w:val="Hyperlink"/>
@@ -18757,7 +18759,7 @@
           <w:delText>http://hl7.org/fhir/STU3/communicationrequest.html</w:delText>
         </w:r>
       </w:del>
-      <w:ins w:id="389" w:author="Luke Duncan" w:date="2019-06-18T11:21:00Z">
+      <w:ins w:id="391" w:author="Luke Duncan" w:date="2019-06-18T11:21:00Z">
         <w:r>
           <w:rPr>
             <w:rStyle w:val="Hyperlink"/>
@@ -18806,12 +18808,12 @@
       <w:r>
         <w:fldChar w:fldCharType="begin"/>
       </w:r>
-      <w:ins w:id="390" w:author="Luke Duncan" w:date="2019-06-18T11:21:00Z">
+      <w:ins w:id="392" w:author="Luke Duncan" w:date="2019-06-18T11:21:00Z">
         <w:r>
           <w:instrText>HYPERLINK "http://hl7.org/fhir/R4/communication.html"</w:instrText>
         </w:r>
       </w:ins>
-      <w:del w:id="391" w:author="Luke Duncan" w:date="2019-06-18T11:21:00Z">
+      <w:del w:id="393" w:author="Luke Duncan" w:date="2019-06-18T11:21:00Z">
         <w:r>
           <w:delInstrText xml:space="preserve"> HYPERLINK "http://hl7.org/fhir/STU3/communication.html" </w:delInstrText>
         </w:r>
@@ -18819,7 +18821,7 @@
       <w:r>
         <w:fldChar w:fldCharType="separate"/>
       </w:r>
-      <w:del w:id="392" w:author="Luke Duncan" w:date="2019-06-18T11:21:00Z">
+      <w:del w:id="394" w:author="Luke Duncan" w:date="2019-06-18T11:21:00Z">
         <w:r>
           <w:rPr>
             <w:rStyle w:val="Hyperlink"/>
@@ -18827,7 +18829,7 @@
           <w:delText>http://hl7.org/fhir/STU3/communication.html</w:delText>
         </w:r>
       </w:del>
-      <w:ins w:id="393" w:author="Luke Duncan" w:date="2019-06-18T11:21:00Z">
+      <w:ins w:id="395" w:author="Luke Duncan" w:date="2019-06-18T11:21:00Z">
         <w:r>
           <w:rPr>
             <w:rStyle w:val="Hyperlink"/>
@@ -18965,7 +18967,6 @@
         <w:rPr>
           <w:noProof/>
         </w:rPr>
-        <w:lastRenderedPageBreak/>
         <w:drawing>
           <wp:inline distT="0" distB="0" distL="0" distR="0" wp14:anchorId="6039AEC9" wp14:editId="1FF34A22">
             <wp:extent cx="4564048" cy="2903651"/>
@@ -19299,14 +19300,14 @@
           <w:noProof w:val="0"/>
         </w:rPr>
       </w:pPr>
-      <w:bookmarkStart w:id="394" w:name="_Toc520111418"/>
+      <w:bookmarkStart w:id="396" w:name="_Toc520111418"/>
       <w:r>
         <w:rPr>
           <w:noProof w:val="0"/>
         </w:rPr>
         <w:t>3.84.4.1.3.1 FHIR Communication Constraints</w:t>
       </w:r>
-      <w:bookmarkEnd w:id="394"/>
+      <w:bookmarkEnd w:id="396"/>
     </w:p>
     <w:p>
       <w:pPr>
@@ -19363,7 +19364,6 @@
         <w:pStyle w:val="TableTitle"/>
       </w:pPr>
       <w:r>
-        <w:lastRenderedPageBreak/>
         <w:t xml:space="preserve">Table 3.84.4.1.3.1-1: </w:t>
       </w:r>
       <w:r>
@@ -19487,7 +19487,7 @@
                 <w:rStyle w:val="XMLname"/>
               </w:rPr>
             </w:pPr>
-            <w:ins w:id="395" w:author="Luke Duncan" w:date="2019-06-18T11:43:00Z">
+            <w:ins w:id="397" w:author="Luke Duncan" w:date="2019-06-18T11:43:00Z">
               <w:r>
                 <w:rPr>
                   <w:rStyle w:val="XMLname"/>
@@ -19495,7 +19495,7 @@
                 <w:t>meta.</w:t>
               </w:r>
             </w:ins>
-            <w:del w:id="396" w:author="Luke Duncan" w:date="2019-06-18T11:43:00Z">
+            <w:del w:id="398" w:author="Luke Duncan" w:date="2019-06-18T11:43:00Z">
               <w:r>
                 <w:rPr>
                   <w:rStyle w:val="XMLname"/>
@@ -19835,7 +19835,7 @@
           <w:noProof w:val="0"/>
         </w:rPr>
       </w:pPr>
-      <w:bookmarkStart w:id="397" w:name="_Toc520111419"/>
+      <w:bookmarkStart w:id="399" w:name="_Toc520111419"/>
       <w:r>
         <w:rPr>
           <w:bCs/>
@@ -19892,7 +19892,7 @@
         </w:rPr>
         <w:t>Option</w:t>
       </w:r>
-      <w:bookmarkEnd w:id="397"/>
+      <w:bookmarkEnd w:id="399"/>
     </w:p>
     <w:p>
       <w:pPr>
@@ -20218,7 +20218,6 @@
         <w:rPr>
           <w:noProof/>
         </w:rPr>
-        <w:lastRenderedPageBreak/>
         <w:drawing>
           <wp:inline distT="0" distB="0" distL="0" distR="0" wp14:anchorId="125F0FB5" wp14:editId="63EA4E9F">
             <wp:extent cx="5942975" cy="2852928"/>
@@ -20261,7 +20260,7 @@
                     </a:ln>
                     <a:extLst>
                       <a:ext uri="{53640926-AAD7-44d8-BBD7-CCE9431645EC}">
-                        <a14:shadowObscured xmlns:arto="http://schemas.microsoft.com/office/word/2006/arto" xmlns:a14="http://schemas.microsoft.com/office/drawing/2010/main" xmlns:w="http://schemas.openxmlformats.org/wordprocessingml/2006/main" xmlns:w10="urn:schemas-microsoft-com:office:word" xmlns:v="urn:schemas-microsoft-com:vml" xmlns:o="urn:schemas-microsoft-com:office:office" xmlns:mv="urn:schemas-microsoft-com:mac:vml" xmlns:mo="http://schemas.microsoft.com/office/mac/office/2008/main" xmlns=""/>
+                        <a14:shadowObscured xmlns="" xmlns:mo="http://schemas.microsoft.com/office/mac/office/2008/main" xmlns:mv="urn:schemas-microsoft-com:mac:vml" xmlns:o="urn:schemas-microsoft-com:office:office" xmlns:v="urn:schemas-microsoft-com:vml" xmlns:w10="urn:schemas-microsoft-com:office:word" xmlns:w="http://schemas.openxmlformats.org/wordprocessingml/2006/main" xmlns:a14="http://schemas.microsoft.com/office/drawing/2010/main" xmlns:arto="http://schemas.microsoft.com/office/word/2006/arto"/>
                       </a:ext>
                     </a:extLst>
                   </pic:spPr>
@@ -20637,13 +20636,12 @@
           <w:noProof w:val="0"/>
         </w:rPr>
       </w:pPr>
-      <w:bookmarkStart w:id="398" w:name="_Toc420424033"/>
-      <w:bookmarkStart w:id="399" w:name="_Toc520111420"/>
-      <w:r>
-        <w:rPr>
-          <w:noProof w:val="0"/>
-        </w:rPr>
-        <w:lastRenderedPageBreak/>
+      <w:bookmarkStart w:id="400" w:name="_Toc420424033"/>
+      <w:bookmarkStart w:id="401" w:name="_Toc520111420"/>
+      <w:r>
+        <w:rPr>
+          <w:noProof w:val="0"/>
+        </w:rPr>
         <w:t>3.</w:t>
       </w:r>
       <w:r>
@@ -20670,8 +20668,8 @@
         </w:rPr>
         <w:t>Mobile Report Alert Response</w:t>
       </w:r>
-      <w:bookmarkEnd w:id="398"/>
-      <w:bookmarkEnd w:id="399"/>
+      <w:bookmarkEnd w:id="400"/>
+      <w:bookmarkEnd w:id="401"/>
     </w:p>
     <w:p>
       <w:pPr>
@@ -20719,8 +20717,8 @@
           <w:noProof w:val="0"/>
         </w:rPr>
       </w:pPr>
-      <w:bookmarkStart w:id="400" w:name="_Toc420424034"/>
-      <w:bookmarkStart w:id="401" w:name="_Toc520111421"/>
+      <w:bookmarkStart w:id="402" w:name="_Toc420424034"/>
+      <w:bookmarkStart w:id="403" w:name="_Toc520111421"/>
       <w:r>
         <w:rPr>
           <w:noProof w:val="0"/>
@@ -20751,8 +20749,8 @@
         </w:rPr>
         <w:t>.1 Trigger Events</w:t>
       </w:r>
-      <w:bookmarkEnd w:id="400"/>
-      <w:bookmarkEnd w:id="401"/>
+      <w:bookmarkEnd w:id="402"/>
+      <w:bookmarkEnd w:id="403"/>
     </w:p>
     <w:p>
       <w:pPr>
@@ -20815,8 +20813,8 @@
           <w:noProof w:val="0"/>
         </w:rPr>
       </w:pPr>
-      <w:bookmarkStart w:id="402" w:name="_Toc420424035"/>
-      <w:bookmarkStart w:id="403" w:name="_Toc520111422"/>
+      <w:bookmarkStart w:id="404" w:name="_Toc420424035"/>
+      <w:bookmarkStart w:id="405" w:name="_Toc520111422"/>
       <w:r>
         <w:rPr>
           <w:noProof w:val="0"/>
@@ -20847,8 +20845,8 @@
         </w:rPr>
         <w:t>.2 Message Semantics</w:t>
       </w:r>
-      <w:bookmarkEnd w:id="402"/>
-      <w:bookmarkEnd w:id="403"/>
+      <w:bookmarkEnd w:id="404"/>
+      <w:bookmarkEnd w:id="405"/>
     </w:p>
     <w:p>
       <w:pPr>
@@ -20869,12 +20867,12 @@
       <w:r>
         <w:fldChar w:fldCharType="begin"/>
       </w:r>
-      <w:ins w:id="404" w:author="Luke Duncan" w:date="2019-06-18T11:21:00Z">
+      <w:ins w:id="406" w:author="Luke Duncan" w:date="2019-06-18T11:21:00Z">
         <w:r>
           <w:instrText>HYPERLINK "http://hl7.org/fhir/R4/http.html" \l "create"</w:instrText>
         </w:r>
       </w:ins>
-      <w:del w:id="405" w:author="Luke Duncan" w:date="2019-06-18T11:21:00Z">
+      <w:del w:id="407" w:author="Luke Duncan" w:date="2019-06-18T11:21:00Z">
         <w:r>
           <w:delInstrText xml:space="preserve"> HYPERLINK "http://hl7.org/fhir/STU3/http.html" \l "create" </w:delInstrText>
         </w:r>
@@ -20882,7 +20880,7 @@
       <w:r>
         <w:fldChar w:fldCharType="separate"/>
       </w:r>
-      <w:del w:id="406" w:author="Luke Duncan" w:date="2019-06-18T11:21:00Z">
+      <w:del w:id="408" w:author="Luke Duncan" w:date="2019-06-18T11:21:00Z">
         <w:r>
           <w:rPr>
             <w:rStyle w:val="Hyperlink"/>
@@ -20890,7 +20888,7 @@
           <w:delText>http://hl7.org/fhir/STU3/http.html#create</w:delText>
         </w:r>
       </w:del>
-      <w:ins w:id="407" w:author="Luke Duncan" w:date="2019-06-18T11:21:00Z">
+      <w:ins w:id="409" w:author="Luke Duncan" w:date="2019-06-18T11:21:00Z">
         <w:r>
           <w:rPr>
             <w:rStyle w:val="Hyperlink"/>
@@ -20922,8 +20920,8 @@
           <w:noProof w:val="0"/>
         </w:rPr>
       </w:pPr>
-      <w:bookmarkStart w:id="408" w:name="_Toc420424036"/>
-      <w:bookmarkStart w:id="409" w:name="_Toc520111423"/>
+      <w:bookmarkStart w:id="410" w:name="_Toc420424036"/>
+      <w:bookmarkStart w:id="411" w:name="_Toc520111423"/>
       <w:r>
         <w:rPr>
           <w:noProof w:val="0"/>
@@ -20954,8 +20952,8 @@
         </w:rPr>
         <w:t>.3 Expected Actions</w:t>
       </w:r>
-      <w:bookmarkEnd w:id="408"/>
-      <w:bookmarkEnd w:id="409"/>
+      <w:bookmarkEnd w:id="410"/>
+      <w:bookmarkEnd w:id="411"/>
     </w:p>
     <w:p>
       <w:pPr>
@@ -20997,7 +20995,7 @@
           <w:noProof w:val="0"/>
         </w:rPr>
       </w:pPr>
-      <w:bookmarkStart w:id="410" w:name="_Toc520111424"/>
+      <w:bookmarkStart w:id="412" w:name="_Toc520111424"/>
       <w:r>
         <w:rPr>
           <w:bCs/>
@@ -21033,7 +21031,7 @@
         </w:rPr>
         <w:t>Alert Terminologies and Mappings</w:t>
       </w:r>
-      <w:bookmarkEnd w:id="410"/>
+      <w:bookmarkEnd w:id="412"/>
     </w:p>
     <w:p>
       <w:r>
@@ -21057,7 +21055,7 @@
           <w:noProof w:val="0"/>
         </w:rPr>
       </w:pPr>
-      <w:bookmarkStart w:id="411" w:name="_Toc520111425"/>
+      <w:bookmarkStart w:id="413" w:name="_Toc520111425"/>
       <w:r>
         <w:rPr>
           <w:noProof w:val="0"/>
@@ -21082,7 +21080,7 @@
         </w:rPr>
         <w:t>.1 Defined Terminologies</w:t>
       </w:r>
-      <w:bookmarkEnd w:id="411"/>
+      <w:bookmarkEnd w:id="413"/>
     </w:p>
     <w:p>
       <w:r>
@@ -21304,7 +21302,6 @@
     </w:p>
     <w:p>
       <w:r>
-        <w:lastRenderedPageBreak/>
         <w:t xml:space="preserve">The following table contains values which shall be used by the Alert Reporter in the Mobile Alert Request message for </w:t>
       </w:r>
       <w:r>
@@ -22654,7 +22651,6 @@
               <w:rPr>
                 <w:rStyle w:val="XMLname"/>
               </w:rPr>
-              <w:lastRenderedPageBreak/>
               <w:t>escalate</w:t>
             </w:r>
           </w:p>
@@ -23670,7 +23666,7 @@
           <w:noProof w:val="0"/>
         </w:rPr>
       </w:pPr>
-      <w:bookmarkStart w:id="412" w:name="_Toc520111426"/>
+      <w:bookmarkStart w:id="414" w:name="_Toc520111426"/>
       <w:r>
         <w:rPr>
           <w:noProof w:val="0"/>
@@ -23701,7 +23697,7 @@
         </w:rPr>
         <w:t xml:space="preserve"> Mappings Between Terminologies</w:t>
       </w:r>
-      <w:bookmarkEnd w:id="412"/>
+      <w:bookmarkEnd w:id="414"/>
     </w:p>
     <w:p>
       <w:r>
@@ -24084,7 +24080,7 @@
               </w:rPr>
               <w:t>.</w:t>
             </w:r>
-            <w:del w:id="413" w:author="Luke Duncan" w:date="2019-06-18T11:46:00Z">
+            <w:del w:id="415" w:author="Luke Duncan" w:date="2019-06-18T11:46:00Z">
               <w:r>
                 <w:rPr>
                   <w:rStyle w:val="XMLname"/>
@@ -24191,7 +24187,6 @@
               <w:rPr>
                 <w:rStyle w:val="XMLname"/>
               </w:rPr>
-              <w:lastRenderedPageBreak/>
               <w:t>Alert_Reference</w:t>
             </w:r>
           </w:p>
@@ -24616,7 +24611,7 @@
               </w:rPr>
               <w:t>.</w:t>
             </w:r>
-            <w:del w:id="414" w:author="Luke Duncan" w:date="2019-06-18T11:47:00Z">
+            <w:del w:id="416" w:author="Luke Duncan" w:date="2019-06-18T11:47:00Z">
               <w:r>
                 <w:rPr>
                   <w:rStyle w:val="XMLname"/>
@@ -24874,7 +24869,7 @@
               </w:rPr>
               <w:t>ommunication.</w:t>
             </w:r>
-            <w:commentRangeStart w:id="415"/>
+            <w:commentRangeStart w:id="417"/>
             <w:r>
               <w:rPr>
                 <w:rStyle w:val="XMLname"/>
@@ -24887,12 +24882,12 @@
               </w:rPr>
               <w:t>Code</w:t>
             </w:r>
-            <w:commentRangeEnd w:id="415"/>
+            <w:commentRangeEnd w:id="417"/>
             <w:r>
               <w:rPr>
                 <w:rStyle w:val="CommentReference"/>
               </w:rPr>
-              <w:commentReference w:id="415"/>
+              <w:commentReference w:id="417"/>
             </w:r>
           </w:p>
           <w:p>
@@ -24965,12 +24960,12 @@
       <w:r>
         <w:fldChar w:fldCharType="begin"/>
       </w:r>
-      <w:ins w:id="416" w:author="Luke Duncan" w:date="2019-06-18T11:21:00Z">
+      <w:ins w:id="418" w:author="Luke Duncan" w:date="2019-06-18T11:21:00Z">
         <w:r>
           <w:instrText>HYPERLINK "http://hl7.org/fhir/R4/codesystem-request-status.html"</w:instrText>
         </w:r>
       </w:ins>
-      <w:del w:id="417" w:author="Luke Duncan" w:date="2019-06-18T11:21:00Z">
+      <w:del w:id="419" w:author="Luke Duncan" w:date="2019-06-18T11:21:00Z">
         <w:r>
           <w:delInstrText xml:space="preserve"> HYPERLINK "http://hl7.org/fhir/STU3/codesystem-request-status.html" </w:delInstrText>
         </w:r>
@@ -24978,7 +24973,7 @@
       <w:r>
         <w:fldChar w:fldCharType="separate"/>
       </w:r>
-      <w:del w:id="418" w:author="Luke Duncan" w:date="2019-06-18T11:21:00Z">
+      <w:del w:id="420" w:author="Luke Duncan" w:date="2019-06-18T11:21:00Z">
         <w:r>
           <w:rPr>
             <w:rStyle w:val="Hyperlink"/>
@@ -24986,7 +24981,7 @@
           <w:delText>http://hl7.org/fhir/STU3/codesystem-request-status.html</w:delText>
         </w:r>
       </w:del>
-      <w:ins w:id="419" w:author="Luke Duncan" w:date="2019-06-18T11:21:00Z">
+      <w:ins w:id="421" w:author="Luke Duncan" w:date="2019-06-18T11:21:00Z">
         <w:r>
           <w:rPr>
             <w:rStyle w:val="Hyperlink"/>
@@ -25182,12 +25177,12 @@
             <w:pPr>
               <w:pStyle w:val="TableEntry"/>
             </w:pPr>
-            <w:del w:id="420" w:author="Luke Duncan" w:date="2019-06-18T11:51:00Z">
+            <w:del w:id="422" w:author="Luke Duncan" w:date="2019-06-18T11:51:00Z">
               <w:r>
                 <w:delText>cancelled</w:delText>
               </w:r>
             </w:del>
-            <w:ins w:id="421" w:author="Luke Duncan" w:date="2019-06-18T11:51:00Z">
+            <w:ins w:id="423" w:author="Luke Duncan" w:date="2019-06-18T11:51:00Z">
               <w:r>
                 <w:t>revoked</w:t>
               </w:r>
@@ -25202,12 +25197,12 @@
             <w:pPr>
               <w:pStyle w:val="TableEntry"/>
             </w:pPr>
-            <w:del w:id="422" w:author="Luke Duncan" w:date="2019-06-18T11:50:00Z">
+            <w:del w:id="424" w:author="Luke Duncan" w:date="2019-06-18T11:50:00Z">
               <w:r>
                 <w:delText>aborted</w:delText>
               </w:r>
             </w:del>
-            <w:ins w:id="423" w:author="Luke Duncan" w:date="2019-06-18T11:50:00Z">
+            <w:ins w:id="425" w:author="Luke Duncan" w:date="2019-06-18T11:50:00Z">
               <w:r>
                 <w:t>stopped</w:t>
               </w:r>
@@ -25560,7 +25555,7 @@
             <w:pPr>
               <w:pStyle w:val="TableEntry"/>
             </w:pPr>
-            <w:del w:id="424" w:author="Luke Duncan" w:date="2019-06-18T11:51:00Z">
+            <w:del w:id="426" w:author="Luke Duncan" w:date="2019-06-18T11:51:00Z">
               <w:r>
                 <w:rPr>
                   <w:szCs w:val="18"/>
@@ -25568,7 +25563,7 @@
                 <w:delText>cancelled</w:delText>
               </w:r>
             </w:del>
-            <w:ins w:id="425" w:author="Luke Duncan" w:date="2019-06-18T11:51:00Z">
+            <w:ins w:id="427" w:author="Luke Duncan" w:date="2019-06-18T11:51:00Z">
               <w:r>
                 <w:rPr>
                   <w:szCs w:val="18"/>
@@ -25586,12 +25581,12 @@
             <w:pPr>
               <w:pStyle w:val="TableEntry"/>
             </w:pPr>
-            <w:del w:id="426" w:author="Luke Duncan" w:date="2019-06-18T11:50:00Z">
+            <w:del w:id="428" w:author="Luke Duncan" w:date="2019-06-18T11:50:00Z">
               <w:r>
                 <w:delText>aborted</w:delText>
               </w:r>
             </w:del>
-            <w:ins w:id="427" w:author="Luke Duncan" w:date="2019-06-18T11:50:00Z">
+            <w:ins w:id="429" w:author="Luke Duncan" w:date="2019-06-18T11:50:00Z">
               <w:r>
                 <w:t>stopped</w:t>
               </w:r>
@@ -25619,7 +25614,6 @@
               <w:rPr>
                 <w:rStyle w:val="XMLname"/>
               </w:rPr>
-              <w:lastRenderedPageBreak/>
               <w:t>Cancelled</w:t>
             </w:r>
           </w:p>
@@ -25633,12 +25627,12 @@
             <w:pPr>
               <w:pStyle w:val="TableEntry"/>
             </w:pPr>
-            <w:del w:id="428" w:author="Luke Duncan" w:date="2019-06-18T11:51:00Z">
+            <w:del w:id="430" w:author="Luke Duncan" w:date="2019-06-18T11:51:00Z">
               <w:r>
                 <w:delText>cancelled</w:delText>
               </w:r>
             </w:del>
-            <w:ins w:id="429" w:author="Luke Duncan" w:date="2019-06-18T11:51:00Z">
+            <w:ins w:id="431" w:author="Luke Duncan" w:date="2019-06-18T11:51:00Z">
               <w:r>
                 <w:t>revoked</w:t>
               </w:r>
@@ -25653,12 +25647,12 @@
             <w:pPr>
               <w:pStyle w:val="TableEntry"/>
             </w:pPr>
-            <w:del w:id="430" w:author="Luke Duncan" w:date="2019-06-18T11:51:00Z">
+            <w:del w:id="432" w:author="Luke Duncan" w:date="2019-06-18T11:51:00Z">
               <w:r>
                 <w:delText>aborted</w:delText>
               </w:r>
             </w:del>
-            <w:ins w:id="431" w:author="Luke Duncan" w:date="2019-06-18T11:51:00Z">
+            <w:ins w:id="433" w:author="Luke Duncan" w:date="2019-06-18T11:51:00Z">
               <w:r>
                 <w:t>stopped</w:t>
               </w:r>
@@ -25699,12 +25693,12 @@
             <w:pPr>
               <w:pStyle w:val="TableEntry"/>
             </w:pPr>
-            <w:del w:id="432" w:author="Luke Duncan" w:date="2019-06-18T11:51:00Z">
+            <w:del w:id="434" w:author="Luke Duncan" w:date="2019-06-18T11:51:00Z">
               <w:r>
                 <w:delText>cancelled</w:delText>
               </w:r>
             </w:del>
-            <w:ins w:id="433" w:author="Luke Duncan" w:date="2019-06-18T11:51:00Z">
+            <w:ins w:id="435" w:author="Luke Duncan" w:date="2019-06-18T11:51:00Z">
               <w:r>
                 <w:t>revoked</w:t>
               </w:r>
@@ -25719,12 +25713,12 @@
             <w:pPr>
               <w:pStyle w:val="TableEntry"/>
             </w:pPr>
-            <w:del w:id="434" w:author="Luke Duncan" w:date="2019-06-18T11:51:00Z">
+            <w:del w:id="436" w:author="Luke Duncan" w:date="2019-06-18T11:51:00Z">
               <w:r>
                 <w:delText>aborted</w:delText>
               </w:r>
             </w:del>
-            <w:ins w:id="435" w:author="Luke Duncan" w:date="2019-06-18T11:51:00Z">
+            <w:ins w:id="437" w:author="Luke Duncan" w:date="2019-06-18T11:51:00Z">
               <w:r>
                 <w:t>stopped</w:t>
               </w:r>
@@ -26057,7 +26051,7 @@
               </w:rPr>
               <w:t>.</w:t>
             </w:r>
-            <w:del w:id="436" w:author="Luke Duncan" w:date="2019-06-18T11:45:00Z">
+            <w:del w:id="438" w:author="Luke Duncan" w:date="2019-06-18T11:45:00Z">
               <w:r>
                 <w:rPr>
                   <w:rStyle w:val="XMLname"/>
@@ -26145,7 +26139,7 @@
               </w:rPr>
               <w:t>.sender.</w:t>
             </w:r>
-            <w:del w:id="437" w:author="Luke Duncan" w:date="2019-06-18T11:45:00Z">
+            <w:del w:id="439" w:author="Luke Duncan" w:date="2019-06-18T11:45:00Z">
               <w:r>
                 <w:rPr>
                   <w:rStyle w:val="XMLname"/>
@@ -26889,7 +26883,6 @@
               <w:pStyle w:val="TableEntry"/>
             </w:pPr>
             <w:r>
-              <w:lastRenderedPageBreak/>
               <w:t xml:space="preserve">PM </w:t>
             </w:r>
           </w:p>
@@ -26979,8 +26972,8 @@
           <w:noProof w:val="0"/>
         </w:rPr>
       </w:pPr>
-      <w:bookmarkStart w:id="438" w:name="_Toc420424037"/>
-      <w:bookmarkStart w:id="439" w:name="_Toc520111427"/>
+      <w:bookmarkStart w:id="440" w:name="_Toc420424037"/>
+      <w:bookmarkStart w:id="441" w:name="_Toc520111427"/>
       <w:r>
         <w:rPr>
           <w:noProof w:val="0"/>
@@ -27005,8 +26998,8 @@
         </w:rPr>
         <w:t xml:space="preserve"> Security Considerations</w:t>
       </w:r>
-      <w:bookmarkEnd w:id="438"/>
-      <w:bookmarkEnd w:id="439"/>
+      <w:bookmarkEnd w:id="440"/>
+      <w:bookmarkEnd w:id="441"/>
     </w:p>
     <w:p>
       <w:pPr>
@@ -27027,8 +27020,8 @@
           <w:noProof w:val="0"/>
         </w:rPr>
       </w:pPr>
-      <w:bookmarkStart w:id="440" w:name="_Toc420424039"/>
-      <w:bookmarkStart w:id="441" w:name="_Toc520111428"/>
+      <w:bookmarkStart w:id="442" w:name="_Toc420424039"/>
+      <w:bookmarkStart w:id="443" w:name="_Toc520111428"/>
       <w:r>
         <w:rPr>
           <w:noProof w:val="0"/>
@@ -27059,8 +27052,8 @@
         </w:rPr>
         <w:t>]</w:t>
       </w:r>
-      <w:bookmarkEnd w:id="440"/>
-      <w:bookmarkEnd w:id="441"/>
+      <w:bookmarkEnd w:id="442"/>
+      <w:bookmarkEnd w:id="443"/>
     </w:p>
     <w:p>
       <w:pPr>
@@ -27073,9 +27066,9 @@
           <w:noProof w:val="0"/>
         </w:rPr>
       </w:pPr>
-      <w:bookmarkStart w:id="442" w:name="_Toc345074673"/>
-      <w:bookmarkStart w:id="443" w:name="_Toc420424040"/>
-      <w:bookmarkStart w:id="444" w:name="_Toc520111429"/>
+      <w:bookmarkStart w:id="444" w:name="_Toc345074673"/>
+      <w:bookmarkStart w:id="445" w:name="_Toc420424040"/>
+      <w:bookmarkStart w:id="446" w:name="_Toc520111429"/>
       <w:r>
         <w:rPr>
           <w:noProof w:val="0"/>
@@ -27094,9 +27087,9 @@
         </w:rPr>
         <w:t>.1 Scope</w:t>
       </w:r>
-      <w:bookmarkEnd w:id="442"/>
-      <w:bookmarkEnd w:id="443"/>
       <w:bookmarkEnd w:id="444"/>
+      <w:bookmarkEnd w:id="445"/>
+      <w:bookmarkEnd w:id="446"/>
     </w:p>
     <w:p>
       <w:pPr>
@@ -27129,9 +27122,9 @@
           <w:noProof w:val="0"/>
         </w:rPr>
       </w:pPr>
-      <w:bookmarkStart w:id="445" w:name="_Toc345074674"/>
-      <w:bookmarkStart w:id="446" w:name="_Toc420424041"/>
-      <w:bookmarkStart w:id="447" w:name="_Toc520111430"/>
+      <w:bookmarkStart w:id="447" w:name="_Toc345074674"/>
+      <w:bookmarkStart w:id="448" w:name="_Toc420424041"/>
+      <w:bookmarkStart w:id="449" w:name="_Toc520111430"/>
       <w:r>
         <w:rPr>
           <w:noProof w:val="0"/>
@@ -27150,9 +27143,9 @@
         </w:rPr>
         <w:t>.2 Actor Roles</w:t>
       </w:r>
-      <w:bookmarkEnd w:id="445"/>
-      <w:bookmarkEnd w:id="446"/>
       <w:bookmarkEnd w:id="447"/>
+      <w:bookmarkEnd w:id="448"/>
+      <w:bookmarkEnd w:id="449"/>
     </w:p>
     <w:p>
       <w:pPr>
@@ -27299,7 +27292,7 @@
                           </a:ln>
                           <a:extLst>
                             <a:ext uri="{909E8E84-426E-40dd-AFC4-6F175D3DCCD1}">
-                              <a14:hiddenFill xmlns:arto="http://schemas.microsoft.com/office/word/2006/arto" xmlns:a14="http://schemas.microsoft.com/office/drawing/2010/main" xmlns:w="http://schemas.openxmlformats.org/wordprocessingml/2006/main" xmlns:w10="urn:schemas-microsoft-com:office:word" xmlns:v="urn:schemas-microsoft-com:vml" xmlns:o="urn:schemas-microsoft-com:office:office" xmlns:mv="urn:schemas-microsoft-com:mac:vml" xmlns:mo="http://schemas.microsoft.com/office/mac/office/2008/main" xmlns="">
+                              <a14:hiddenFill xmlns="" xmlns:mo="http://schemas.microsoft.com/office/mac/office/2008/main" xmlns:mv="urn:schemas-microsoft-com:mac:vml" xmlns:o="urn:schemas-microsoft-com:office:office" xmlns:v="urn:schemas-microsoft-com:vml" xmlns:w10="urn:schemas-microsoft-com:office:word" xmlns:w="http://schemas.openxmlformats.org/wordprocessingml/2006/main" xmlns:a14="http://schemas.microsoft.com/office/drawing/2010/main" xmlns:arto="http://schemas.microsoft.com/office/word/2006/arto">
                                 <a:noFill/>
                               </a14:hiddenFill>
                             </a:ext>
@@ -27375,7 +27368,7 @@
                           </a:ln>
                           <a:extLst>
                             <a:ext uri="{909E8E84-426E-40dd-AFC4-6F175D3DCCD1}">
-                              <a14:hiddenFill xmlns:arto="http://schemas.microsoft.com/office/word/2006/arto" xmlns:a14="http://schemas.microsoft.com/office/drawing/2010/main" xmlns:w="http://schemas.openxmlformats.org/wordprocessingml/2006/main" xmlns:w10="urn:schemas-microsoft-com:office:word" xmlns:v="urn:schemas-microsoft-com:vml" xmlns:o="urn:schemas-microsoft-com:office:office" xmlns:mv="urn:schemas-microsoft-com:mac:vml" xmlns:mo="http://schemas.microsoft.com/office/mac/office/2008/main" xmlns="">
+                              <a14:hiddenFill xmlns="" xmlns:mo="http://schemas.microsoft.com/office/mac/office/2008/main" xmlns:mv="urn:schemas-microsoft-com:mac:vml" xmlns:o="urn:schemas-microsoft-com:office:office" xmlns:v="urn:schemas-microsoft-com:vml" xmlns:w10="urn:schemas-microsoft-com:office:word" xmlns:w="http://schemas.openxmlformats.org/wordprocessingml/2006/main" xmlns:a14="http://schemas.microsoft.com/office/drawing/2010/main" xmlns:arto="http://schemas.microsoft.com/office/word/2006/arto">
                                 <a:noFill/>
                               </a14:hiddenFill>
                             </a:ext>
@@ -27684,9 +27677,9 @@
           <w:noProof w:val="0"/>
         </w:rPr>
       </w:pPr>
-      <w:bookmarkStart w:id="448" w:name="_Toc345074675"/>
-      <w:bookmarkStart w:id="449" w:name="_Toc420424042"/>
-      <w:bookmarkStart w:id="450" w:name="_Toc520111431"/>
+      <w:bookmarkStart w:id="450" w:name="_Toc345074675"/>
+      <w:bookmarkStart w:id="451" w:name="_Toc420424042"/>
+      <w:bookmarkStart w:id="452" w:name="_Toc520111431"/>
       <w:r>
         <w:rPr>
           <w:noProof w:val="0"/>
@@ -27705,24 +27698,24 @@
         </w:rPr>
         <w:t>.3 Referenced Standards</w:t>
       </w:r>
-      <w:bookmarkEnd w:id="448"/>
-      <w:bookmarkEnd w:id="449"/>
       <w:bookmarkEnd w:id="450"/>
+      <w:bookmarkEnd w:id="451"/>
+      <w:bookmarkEnd w:id="452"/>
     </w:p>
     <w:p>
       <w:pPr>
         <w:pStyle w:val="ListBullet2"/>
       </w:pPr>
-      <w:bookmarkStart w:id="451" w:name="_Toc345074676"/>
+      <w:bookmarkStart w:id="453" w:name="_Toc345074676"/>
       <w:r>
         <w:t xml:space="preserve">HL7 FHIR standard </w:t>
       </w:r>
-      <w:del w:id="452" w:author="Luke Duncan" w:date="2019-06-18T11:22:00Z">
+      <w:del w:id="454" w:author="Luke Duncan" w:date="2019-06-18T11:22:00Z">
         <w:r>
           <w:delText xml:space="preserve">STU3 </w:delText>
         </w:r>
       </w:del>
-      <w:ins w:id="453" w:author="Luke Duncan" w:date="2019-06-18T11:22:00Z">
+      <w:ins w:id="455" w:author="Luke Duncan" w:date="2019-06-18T11:22:00Z">
         <w:r>
           <w:t>R4</w:t>
         </w:r>
@@ -27733,12 +27726,12 @@
       <w:r>
         <w:fldChar w:fldCharType="begin"/>
       </w:r>
-      <w:ins w:id="454" w:author="Luke Duncan" w:date="2019-06-18T11:21:00Z">
+      <w:ins w:id="456" w:author="Luke Duncan" w:date="2019-06-18T11:21:00Z">
         <w:r>
           <w:instrText>HYPERLINK "http://hl7.org/fhir/R4/index.html"</w:instrText>
         </w:r>
       </w:ins>
-      <w:del w:id="455" w:author="Luke Duncan" w:date="2019-06-18T11:21:00Z">
+      <w:del w:id="457" w:author="Luke Duncan" w:date="2019-06-18T11:21:00Z">
         <w:r>
           <w:delInstrText xml:space="preserve"> HYPERLINK "http://hl7.org/fhir/STU3/index.html" </w:delInstrText>
         </w:r>
@@ -27746,7 +27739,7 @@
       <w:r>
         <w:fldChar w:fldCharType="separate"/>
       </w:r>
-      <w:del w:id="456" w:author="Luke Duncan" w:date="2019-06-18T11:21:00Z">
+      <w:del w:id="458" w:author="Luke Duncan" w:date="2019-06-18T11:21:00Z">
         <w:r>
           <w:rPr>
             <w:rStyle w:val="Hyperlink"/>
@@ -27754,7 +27747,7 @@
           <w:delText>http://hl7.org/fhir/STU3/index.html</w:delText>
         </w:r>
       </w:del>
-      <w:ins w:id="457" w:author="Luke Duncan" w:date="2019-06-18T11:21:00Z">
+      <w:ins w:id="459" w:author="Luke Duncan" w:date="2019-06-18T11:21:00Z">
         <w:r>
           <w:rPr>
             <w:rStyle w:val="Hyperlink"/>
@@ -27793,7 +27786,6 @@
         <w:pStyle w:val="ListBullet2"/>
       </w:pPr>
       <w:r>
-        <w:lastRenderedPageBreak/>
         <w:t>ISO/IEEE 11073-10101 Nomenclature</w:t>
       </w:r>
     </w:p>
@@ -27854,8 +27846,8 @@
           <w:noProof w:val="0"/>
         </w:rPr>
       </w:pPr>
-      <w:bookmarkStart w:id="458" w:name="_Toc420424043"/>
-      <w:bookmarkStart w:id="459" w:name="_Toc520111432"/>
+      <w:bookmarkStart w:id="460" w:name="_Toc420424043"/>
+      <w:bookmarkStart w:id="461" w:name="_Toc520111432"/>
       <w:r>
         <w:rPr>
           <w:noProof w:val="0"/>
@@ -27874,9 +27866,9 @@
         </w:rPr>
         <w:t>.4 Interaction Diagram</w:t>
       </w:r>
-      <w:bookmarkEnd w:id="451"/>
-      <w:bookmarkEnd w:id="458"/>
-      <w:bookmarkEnd w:id="459"/>
+      <w:bookmarkEnd w:id="453"/>
+      <w:bookmarkEnd w:id="460"/>
+      <w:bookmarkEnd w:id="461"/>
     </w:p>
     <w:p>
       <w:pPr>
@@ -27929,7 +27921,7 @@
                     </a:ln>
                     <a:extLst>
                       <a:ext uri="{53640926-AAD7-44d8-BBD7-CCE9431645EC}">
-                        <a14:shadowObscured xmlns:arto="http://schemas.microsoft.com/office/word/2006/arto" xmlns:a14="http://schemas.microsoft.com/office/drawing/2010/main" xmlns:w="http://schemas.openxmlformats.org/wordprocessingml/2006/main" xmlns:w10="urn:schemas-microsoft-com:office:word" xmlns:v="urn:schemas-microsoft-com:vml" xmlns:o="urn:schemas-microsoft-com:office:office" xmlns:mv="urn:schemas-microsoft-com:mac:vml" xmlns:mo="http://schemas.microsoft.com/office/mac/office/2008/main" xmlns=""/>
+                        <a14:shadowObscured xmlns="" xmlns:mo="http://schemas.microsoft.com/office/mac/office/2008/main" xmlns:mv="urn:schemas-microsoft-com:mac:vml" xmlns:o="urn:schemas-microsoft-com:office:office" xmlns:v="urn:schemas-microsoft-com:vml" xmlns:w10="urn:schemas-microsoft-com:office:word" xmlns:w="http://schemas.openxmlformats.org/wordprocessingml/2006/main" xmlns:a14="http://schemas.microsoft.com/office/drawing/2010/main" xmlns:arto="http://schemas.microsoft.com/office/word/2006/arto"/>
                       </a:ext>
                     </a:extLst>
                   </pic:spPr>
@@ -28061,9 +28053,9 @@
           <w:noProof w:val="0"/>
         </w:rPr>
       </w:pPr>
-      <w:bookmarkStart w:id="460" w:name="_Toc345074677"/>
-      <w:bookmarkStart w:id="461" w:name="_Toc420424044"/>
-      <w:bookmarkStart w:id="462" w:name="_Toc520111433"/>
+      <w:bookmarkStart w:id="462" w:name="_Toc345074677"/>
+      <w:bookmarkStart w:id="463" w:name="_Toc420424044"/>
+      <w:bookmarkStart w:id="464" w:name="_Toc520111433"/>
       <w:r>
         <w:rPr>
           <w:noProof w:val="0"/>
@@ -28082,21 +28074,21 @@
         </w:rPr>
         <w:t xml:space="preserve">.4.1 </w:t>
       </w:r>
-      <w:bookmarkEnd w:id="460"/>
+      <w:bookmarkEnd w:id="462"/>
       <w:r>
         <w:rPr>
           <w:noProof w:val="0"/>
         </w:rPr>
         <w:t>Query for Alert Status Request</w:t>
       </w:r>
-      <w:bookmarkEnd w:id="461"/>
+      <w:bookmarkEnd w:id="463"/>
       <w:r>
         <w:rPr>
           <w:noProof w:val="0"/>
         </w:rPr>
         <w:t xml:space="preserve"> Message</w:t>
       </w:r>
-      <w:bookmarkEnd w:id="462"/>
+      <w:bookmarkEnd w:id="464"/>
     </w:p>
     <w:p>
       <w:pPr>
@@ -28111,7 +28103,7 @@
       <w:r>
         <w:t xml:space="preserve"> on the </w:t>
       </w:r>
-      <w:bookmarkStart w:id="463" w:name="_Toc345074678"/>
+      <w:bookmarkStart w:id="465" w:name="_Toc345074678"/>
       <w:r>
         <w:rPr>
           <w:rStyle w:val="XMLname"/>
@@ -28150,13 +28142,12 @@
           <w:noProof w:val="0"/>
         </w:rPr>
       </w:pPr>
-      <w:bookmarkStart w:id="464" w:name="_Toc420424045"/>
-      <w:bookmarkStart w:id="465" w:name="_Toc520111434"/>
-      <w:r>
-        <w:rPr>
-          <w:noProof w:val="0"/>
-        </w:rPr>
-        <w:lastRenderedPageBreak/>
+      <w:bookmarkStart w:id="466" w:name="_Toc420424045"/>
+      <w:bookmarkStart w:id="467" w:name="_Toc520111434"/>
+      <w:r>
+        <w:rPr>
+          <w:noProof w:val="0"/>
+        </w:rPr>
         <w:t>3.</w:t>
       </w:r>
       <w:r>
@@ -28171,15 +28162,15 @@
         </w:rPr>
         <w:t>.4.1.1 Trigger Events</w:t>
       </w:r>
-      <w:bookmarkEnd w:id="463"/>
-      <w:bookmarkEnd w:id="464"/>
       <w:bookmarkEnd w:id="465"/>
+      <w:bookmarkEnd w:id="466"/>
+      <w:bookmarkEnd w:id="467"/>
     </w:p>
     <w:p>
       <w:pPr>
         <w:pStyle w:val="BodyText"/>
       </w:pPr>
-      <w:bookmarkStart w:id="466" w:name="_Toc345074679"/>
+      <w:bookmarkStart w:id="468" w:name="_Toc345074679"/>
       <w:r>
         <w:t xml:space="preserve">An Alert Reporter triggers a </w:t>
       </w:r>
@@ -28219,8 +28210,8 @@
           <w:noProof w:val="0"/>
         </w:rPr>
       </w:pPr>
-      <w:bookmarkStart w:id="467" w:name="_Toc420424046"/>
-      <w:bookmarkStart w:id="468" w:name="_Toc520111435"/>
+      <w:bookmarkStart w:id="469" w:name="_Toc420424046"/>
+      <w:bookmarkStart w:id="470" w:name="_Toc520111435"/>
       <w:r>
         <w:rPr>
           <w:noProof w:val="0"/>
@@ -28239,9 +28230,9 @@
         </w:rPr>
         <w:t>.4.1.2 Message Semantics</w:t>
       </w:r>
-      <w:bookmarkEnd w:id="466"/>
-      <w:bookmarkEnd w:id="467"/>
       <w:bookmarkEnd w:id="468"/>
+      <w:bookmarkEnd w:id="469"/>
+      <w:bookmarkEnd w:id="470"/>
     </w:p>
     <w:p>
       <w:pPr>
@@ -28271,12 +28262,12 @@
       <w:r>
         <w:fldChar w:fldCharType="begin"/>
       </w:r>
-      <w:ins w:id="469" w:author="Luke Duncan" w:date="2019-06-18T11:22:00Z">
+      <w:ins w:id="471" w:author="Luke Duncan" w:date="2019-06-18T11:22:00Z">
         <w:r>
           <w:instrText>HYPERLINK "http://hl7.org/fhir/R4/http.html" \l "search"</w:instrText>
         </w:r>
       </w:ins>
-      <w:del w:id="470" w:author="Luke Duncan" w:date="2019-06-18T11:22:00Z">
+      <w:del w:id="472" w:author="Luke Duncan" w:date="2019-06-18T11:22:00Z">
         <w:r>
           <w:delInstrText xml:space="preserve"> HYPERLINK "http://hl7.org/fhir/STU3/http.html" \l "search" </w:delInstrText>
         </w:r>
@@ -28284,7 +28275,7 @@
       <w:r>
         <w:fldChar w:fldCharType="separate"/>
       </w:r>
-      <w:del w:id="471" w:author="Luke Duncan" w:date="2019-06-18T11:22:00Z">
+      <w:del w:id="473" w:author="Luke Duncan" w:date="2019-06-18T11:22:00Z">
         <w:r>
           <w:rPr>
             <w:rStyle w:val="Hyperlink"/>
@@ -28292,7 +28283,7 @@
           <w:delText>http://hl7.org/fhir/STU3/http.html#search</w:delText>
         </w:r>
       </w:del>
-      <w:ins w:id="472" w:author="Luke Duncan" w:date="2019-06-18T11:22:00Z">
+      <w:ins w:id="474" w:author="Luke Duncan" w:date="2019-06-18T11:22:00Z">
         <w:r>
           <w:rPr>
             <w:rStyle w:val="Hyperlink"/>
@@ -28389,12 +28380,12 @@
       <w:r>
         <w:fldChar w:fldCharType="begin"/>
       </w:r>
-      <w:ins w:id="473" w:author="Luke Duncan" w:date="2019-06-18T11:22:00Z">
+      <w:ins w:id="475" w:author="Luke Duncan" w:date="2019-06-18T11:22:00Z">
         <w:r>
           <w:instrText>HYPERLINK "http://hl7.org/fhir/R4/search.html" \l "combining"</w:instrText>
         </w:r>
       </w:ins>
-      <w:del w:id="474" w:author="Luke Duncan" w:date="2019-06-18T11:22:00Z">
+      <w:del w:id="476" w:author="Luke Duncan" w:date="2019-06-18T11:22:00Z">
         <w:r>
           <w:delInstrText xml:space="preserve"> HYPERLINK "http://hl7.org/fhir/STU3/search.html" \l "combining" </w:delInstrText>
         </w:r>
@@ -28402,7 +28393,7 @@
       <w:r>
         <w:fldChar w:fldCharType="separate"/>
       </w:r>
-      <w:del w:id="475" w:author="Luke Duncan" w:date="2019-06-18T11:22:00Z">
+      <w:del w:id="477" w:author="Luke Duncan" w:date="2019-06-18T11:22:00Z">
         <w:r>
           <w:rPr>
             <w:rStyle w:val="Hyperlink"/>
@@ -28410,7 +28401,7 @@
           <w:delText>http://hl7.org/fhir/STU3/search.html#combining</w:delText>
         </w:r>
       </w:del>
-      <w:ins w:id="476" w:author="Luke Duncan" w:date="2019-06-18T11:22:00Z">
+      <w:ins w:id="478" w:author="Luke Duncan" w:date="2019-06-18T11:22:00Z">
         <w:r>
           <w:rPr>
             <w:rStyle w:val="Hyperlink"/>
@@ -28447,12 +28438,12 @@
       <w:r>
         <w:fldChar w:fldCharType="begin"/>
       </w:r>
-      <w:ins w:id="477" w:author="Luke Duncan" w:date="2019-06-18T11:22:00Z">
+      <w:ins w:id="479" w:author="Luke Duncan" w:date="2019-06-18T11:22:00Z">
         <w:r>
           <w:instrText>HYPERLINK "http://hl7.org/fhir/R4/communicationrequest.html" \l "search"</w:instrText>
         </w:r>
       </w:ins>
-      <w:del w:id="478" w:author="Luke Duncan" w:date="2019-06-18T11:22:00Z">
+      <w:del w:id="480" w:author="Luke Duncan" w:date="2019-06-18T11:22:00Z">
         <w:r>
           <w:delInstrText xml:space="preserve"> HYPERLINK "http://hl7.org/fhir/STU3/communicationrequest.html" \l "search" </w:delInstrText>
         </w:r>
@@ -28460,7 +28451,7 @@
       <w:r>
         <w:fldChar w:fldCharType="separate"/>
       </w:r>
-      <w:del w:id="479" w:author="Luke Duncan" w:date="2019-06-18T11:22:00Z">
+      <w:del w:id="481" w:author="Luke Duncan" w:date="2019-06-18T11:22:00Z">
         <w:r>
           <w:rPr>
             <w:rStyle w:val="Hyperlink"/>
@@ -28468,7 +28459,7 @@
           <w:delText>http://hl7.org/fhir/STU3/communicationrequest.html#search</w:delText>
         </w:r>
       </w:del>
-      <w:ins w:id="480" w:author="Luke Duncan" w:date="2019-06-18T11:22:00Z">
+      <w:ins w:id="482" w:author="Luke Duncan" w:date="2019-06-18T11:22:00Z">
         <w:r>
           <w:rPr>
             <w:rStyle w:val="Hyperlink"/>
@@ -28488,12 +28479,12 @@
       <w:r>
         <w:fldChar w:fldCharType="begin"/>
       </w:r>
-      <w:ins w:id="481" w:author="Luke Duncan" w:date="2019-06-18T11:22:00Z">
+      <w:ins w:id="483" w:author="Luke Duncan" w:date="2019-06-18T11:22:00Z">
         <w:r>
           <w:instrText>HYPERLINK "http://hl7.org/fhir/R4/communication.html" \l "search"</w:instrText>
         </w:r>
       </w:ins>
-      <w:del w:id="482" w:author="Luke Duncan" w:date="2019-06-18T11:22:00Z">
+      <w:del w:id="484" w:author="Luke Duncan" w:date="2019-06-18T11:22:00Z">
         <w:r>
           <w:delInstrText xml:space="preserve"> HYPERLINK "http://hl7.org/fhir/STU3/communication.html" \l "search" </w:delInstrText>
         </w:r>
@@ -28501,7 +28492,7 @@
       <w:r>
         <w:fldChar w:fldCharType="separate"/>
       </w:r>
-      <w:del w:id="483" w:author="Luke Duncan" w:date="2019-06-18T11:22:00Z">
+      <w:del w:id="485" w:author="Luke Duncan" w:date="2019-06-18T11:22:00Z">
         <w:r>
           <w:rPr>
             <w:rStyle w:val="Hyperlink"/>
@@ -28509,7 +28500,7 @@
           <w:delText>http://hl7.org/fhir/STU3/communication.html#search</w:delText>
         </w:r>
       </w:del>
-      <w:ins w:id="484" w:author="Luke Duncan" w:date="2019-06-18T11:22:00Z">
+      <w:ins w:id="486" w:author="Luke Duncan" w:date="2019-06-18T11:22:00Z">
         <w:r>
           <w:rPr>
             <w:rStyle w:val="Hyperlink"/>
@@ -28577,15 +28568,15 @@
           <w:noProof w:val="0"/>
         </w:rPr>
       </w:pPr>
-      <w:bookmarkStart w:id="485" w:name="_Toc345074680"/>
-      <w:bookmarkStart w:id="486" w:name="_Toc420424048"/>
+      <w:bookmarkStart w:id="487" w:name="_Toc345074680"/>
+      <w:bookmarkStart w:id="488" w:name="_Toc420424048"/>
       <w:r>
         <w:rPr>
           <w:noProof w:val="0"/>
         </w:rPr>
         <w:t xml:space="preserve"> </w:t>
       </w:r>
-      <w:bookmarkStart w:id="487" w:name="_Toc520111436"/>
+      <w:bookmarkStart w:id="489" w:name="_Toc520111436"/>
       <w:r>
         <w:rPr>
           <w:noProof w:val="0"/>
@@ -28598,9 +28589,9 @@
         </w:rPr>
         <w:t>Expected Actions</w:t>
       </w:r>
-      <w:bookmarkEnd w:id="485"/>
-      <w:bookmarkEnd w:id="486"/>
       <w:bookmarkEnd w:id="487"/>
+      <w:bookmarkEnd w:id="488"/>
+      <w:bookmarkEnd w:id="489"/>
     </w:p>
     <w:p>
       <w:pPr>
@@ -28666,9 +28657,9 @@
           <w:noProof w:val="0"/>
         </w:rPr>
       </w:pPr>
-      <w:bookmarkStart w:id="488" w:name="_Toc345074681"/>
-      <w:bookmarkStart w:id="489" w:name="_Toc420424049"/>
-      <w:bookmarkStart w:id="490" w:name="_Toc520111437"/>
+      <w:bookmarkStart w:id="490" w:name="_Toc345074681"/>
+      <w:bookmarkStart w:id="491" w:name="_Toc420424049"/>
+      <w:bookmarkStart w:id="492" w:name="_Toc520111437"/>
       <w:r>
         <w:rPr>
           <w:noProof w:val="0"/>
@@ -28687,22 +28678,22 @@
         </w:rPr>
         <w:t xml:space="preserve">.4.2 </w:t>
       </w:r>
-      <w:bookmarkEnd w:id="488"/>
+      <w:bookmarkEnd w:id="490"/>
       <w:r>
         <w:rPr>
           <w:noProof w:val="0"/>
         </w:rPr>
         <w:t>Query for Alert Status Response</w:t>
       </w:r>
-      <w:bookmarkStart w:id="491" w:name="_Toc345074682"/>
-      <w:bookmarkEnd w:id="489"/>
+      <w:bookmarkStart w:id="493" w:name="_Toc345074682"/>
+      <w:bookmarkEnd w:id="491"/>
       <w:r>
         <w:rPr>
           <w:noProof w:val="0"/>
         </w:rPr>
         <w:t xml:space="preserve"> Message</w:t>
       </w:r>
-      <w:bookmarkEnd w:id="490"/>
+      <w:bookmarkEnd w:id="492"/>
     </w:p>
     <w:p>
       <w:pPr>
@@ -28726,12 +28717,12 @@
       <w:r>
         <w:fldChar w:fldCharType="begin"/>
       </w:r>
-      <w:ins w:id="492" w:author="Luke Duncan" w:date="2019-06-18T11:22:00Z">
+      <w:ins w:id="494" w:author="Luke Duncan" w:date="2019-06-18T11:22:00Z">
         <w:r>
           <w:instrText>HYPERLINK "http://hl7.org/fhir/R4/http.html" \l "search"</w:instrText>
         </w:r>
       </w:ins>
-      <w:del w:id="493" w:author="Luke Duncan" w:date="2019-06-18T11:22:00Z">
+      <w:del w:id="495" w:author="Luke Duncan" w:date="2019-06-18T11:22:00Z">
         <w:r>
           <w:delInstrText xml:space="preserve"> HYPERLINK "http://hl7.org/fhir/STU3/http.html" \l "search" </w:delInstrText>
         </w:r>
@@ -28739,7 +28730,7 @@
       <w:r>
         <w:fldChar w:fldCharType="separate"/>
       </w:r>
-      <w:del w:id="494" w:author="Luke Duncan" w:date="2019-06-18T11:22:00Z">
+      <w:del w:id="496" w:author="Luke Duncan" w:date="2019-06-18T11:22:00Z">
         <w:r>
           <w:rPr>
             <w:rStyle w:val="Hyperlink"/>
@@ -28747,7 +28738,7 @@
           <w:delText>http://hl7.org/fhir/STU3/http.html#search</w:delText>
         </w:r>
       </w:del>
-      <w:ins w:id="495" w:author="Luke Duncan" w:date="2019-06-18T11:22:00Z">
+      <w:ins w:id="497" w:author="Luke Duncan" w:date="2019-06-18T11:22:00Z">
         <w:r>
           <w:rPr>
             <w:rStyle w:val="Hyperlink"/>
@@ -28797,12 +28788,12 @@
       <w:r>
         <w:fldChar w:fldCharType="begin"/>
       </w:r>
-      <w:ins w:id="496" w:author="Luke Duncan" w:date="2019-06-18T11:23:00Z">
+      <w:ins w:id="498" w:author="Luke Duncan" w:date="2019-06-18T11:23:00Z">
         <w:r>
           <w:instrText>HYPERLINK "http://hl7.org/fhir/R4/communicationrequest.html"</w:instrText>
         </w:r>
       </w:ins>
-      <w:del w:id="497" w:author="Luke Duncan" w:date="2019-06-18T11:23:00Z">
+      <w:del w:id="499" w:author="Luke Duncan" w:date="2019-06-18T11:23:00Z">
         <w:r>
           <w:delInstrText xml:space="preserve"> HYPERLINK "http://hl7.org/fhir/STU3/communicationrequest.html" </w:delInstrText>
         </w:r>
@@ -28810,7 +28801,7 @@
       <w:r>
         <w:fldChar w:fldCharType="separate"/>
       </w:r>
-      <w:del w:id="498" w:author="Luke Duncan" w:date="2019-06-18T11:23:00Z">
+      <w:del w:id="500" w:author="Luke Duncan" w:date="2019-06-18T11:23:00Z">
         <w:r>
           <w:rPr>
             <w:rStyle w:val="Hyperlink"/>
@@ -28818,7 +28809,7 @@
           <w:delText>http://hl7.org/fhir/STU3/communicationrequest.html</w:delText>
         </w:r>
       </w:del>
-      <w:ins w:id="499" w:author="Luke Duncan" w:date="2019-06-18T11:23:00Z">
+      <w:ins w:id="501" w:author="Luke Duncan" w:date="2019-06-18T11:23:00Z">
         <w:r>
           <w:rPr>
             <w:rStyle w:val="Hyperlink"/>
@@ -28856,12 +28847,12 @@
       <w:r>
         <w:fldChar w:fldCharType="begin"/>
       </w:r>
-      <w:ins w:id="500" w:author="Luke Duncan" w:date="2019-06-18T11:23:00Z">
+      <w:ins w:id="502" w:author="Luke Duncan" w:date="2019-06-18T11:23:00Z">
         <w:r>
           <w:instrText>HYPERLINK "http://hl7.org/fhir/R4/communication.html"</w:instrText>
         </w:r>
       </w:ins>
-      <w:del w:id="501" w:author="Luke Duncan" w:date="2019-06-18T11:23:00Z">
+      <w:del w:id="503" w:author="Luke Duncan" w:date="2019-06-18T11:23:00Z">
         <w:r>
           <w:delInstrText xml:space="preserve"> HYPERLINK "http://hl7.org/fhir/STU3/communication.html" </w:delInstrText>
         </w:r>
@@ -28869,7 +28860,7 @@
       <w:r>
         <w:fldChar w:fldCharType="separate"/>
       </w:r>
-      <w:del w:id="502" w:author="Luke Duncan" w:date="2019-06-18T11:23:00Z">
+      <w:del w:id="504" w:author="Luke Duncan" w:date="2019-06-18T11:23:00Z">
         <w:r>
           <w:rPr>
             <w:rStyle w:val="Hyperlink"/>
@@ -28877,7 +28868,7 @@
           <w:delText>http://hl7.org/fhir/STU3/communication.html</w:delText>
         </w:r>
       </w:del>
-      <w:ins w:id="503" w:author="Luke Duncan" w:date="2019-06-18T11:23:00Z">
+      <w:ins w:id="505" w:author="Luke Duncan" w:date="2019-06-18T11:23:00Z">
         <w:r>
           <w:rPr>
             <w:rStyle w:val="Hyperlink"/>
@@ -28906,8 +28897,8 @@
           <w:noProof w:val="0"/>
         </w:rPr>
       </w:pPr>
-      <w:bookmarkStart w:id="504" w:name="_Toc420424050"/>
-      <w:bookmarkStart w:id="505" w:name="_Toc520111438"/>
+      <w:bookmarkStart w:id="506" w:name="_Toc420424050"/>
+      <w:bookmarkStart w:id="507" w:name="_Toc520111438"/>
       <w:r>
         <w:rPr>
           <w:noProof w:val="0"/>
@@ -28926,9 +28917,9 @@
         </w:rPr>
         <w:t>.4.2.1 Trigger Events</w:t>
       </w:r>
-      <w:bookmarkEnd w:id="491"/>
-      <w:bookmarkEnd w:id="504"/>
-      <w:bookmarkEnd w:id="505"/>
+      <w:bookmarkEnd w:id="493"/>
+      <w:bookmarkEnd w:id="506"/>
+      <w:bookmarkEnd w:id="507"/>
     </w:p>
     <w:p>
       <w:pPr>
@@ -28967,9 +28958,9 @@
           <w:noProof w:val="0"/>
         </w:rPr>
       </w:pPr>
-      <w:bookmarkStart w:id="506" w:name="_Toc345074683"/>
-      <w:bookmarkStart w:id="507" w:name="_Toc420424051"/>
-      <w:bookmarkStart w:id="508" w:name="_Toc520111439"/>
+      <w:bookmarkStart w:id="508" w:name="_Toc345074683"/>
+      <w:bookmarkStart w:id="509" w:name="_Toc420424051"/>
+      <w:bookmarkStart w:id="510" w:name="_Toc520111439"/>
       <w:r>
         <w:rPr>
           <w:noProof w:val="0"/>
@@ -28988,9 +28979,9 @@
         </w:rPr>
         <w:t>.4.2.2 Message Semantics</w:t>
       </w:r>
-      <w:bookmarkEnd w:id="506"/>
-      <w:bookmarkEnd w:id="507"/>
       <w:bookmarkEnd w:id="508"/>
+      <w:bookmarkEnd w:id="509"/>
+      <w:bookmarkEnd w:id="510"/>
     </w:p>
     <w:p>
       <w:pPr>
@@ -29023,12 +29014,12 @@
       <w:r>
         <w:fldChar w:fldCharType="begin"/>
       </w:r>
-      <w:ins w:id="509" w:author="Luke Duncan" w:date="2019-06-18T11:23:00Z">
+      <w:ins w:id="511" w:author="Luke Duncan" w:date="2019-06-18T11:23:00Z">
         <w:r>
           <w:instrText>HYPERLINK "http://hl7.org/fhir/R4/http.html" \l "search"</w:instrText>
         </w:r>
       </w:ins>
-      <w:del w:id="510" w:author="Luke Duncan" w:date="2019-06-18T11:23:00Z">
+      <w:del w:id="512" w:author="Luke Duncan" w:date="2019-06-18T11:23:00Z">
         <w:r>
           <w:delInstrText xml:space="preserve"> HYPERLINK "http://hl7.org/fhir/STU3/http.html" \l "search" </w:delInstrText>
         </w:r>
@@ -29036,7 +29027,7 @@
       <w:r>
         <w:fldChar w:fldCharType="separate"/>
       </w:r>
-      <w:del w:id="511" w:author="Luke Duncan" w:date="2019-06-18T11:23:00Z">
+      <w:del w:id="513" w:author="Luke Duncan" w:date="2019-06-18T11:23:00Z">
         <w:r>
           <w:rPr>
             <w:rStyle w:val="Hyperlink"/>
@@ -29044,7 +29035,7 @@
           <w:delText>http://hl7.org/fhir/STU3/http.html#search</w:delText>
         </w:r>
       </w:del>
-      <w:ins w:id="512" w:author="Luke Duncan" w:date="2019-06-18T11:23:00Z">
+      <w:ins w:id="514" w:author="Luke Duncan" w:date="2019-06-18T11:23:00Z">
         <w:r>
           <w:rPr>
             <w:rStyle w:val="Hyperlink"/>
@@ -29086,15 +29077,14 @@
         <w:t xml:space="preserve">at </w:t>
       </w:r>
       <w:r>
-        <w:lastRenderedPageBreak/>
         <w:fldChar w:fldCharType="begin"/>
       </w:r>
-      <w:ins w:id="513" w:author="Luke Duncan" w:date="2019-06-18T11:23:00Z">
+      <w:ins w:id="515" w:author="Luke Duncan" w:date="2019-06-18T11:23:00Z">
         <w:r>
           <w:instrText>HYPERLINK "http://hl7.org/fhir/R4/communicationrequest.html"</w:instrText>
         </w:r>
       </w:ins>
-      <w:del w:id="514" w:author="Luke Duncan" w:date="2019-06-18T11:23:00Z">
+      <w:del w:id="516" w:author="Luke Duncan" w:date="2019-06-18T11:23:00Z">
         <w:r>
           <w:delInstrText xml:space="preserve"> HYPERLINK "http://hl7.org/fhir/STU3/communicationrequest.html" </w:delInstrText>
         </w:r>
@@ -29102,7 +29092,7 @@
       <w:r>
         <w:fldChar w:fldCharType="separate"/>
       </w:r>
-      <w:del w:id="515" w:author="Luke Duncan" w:date="2019-06-18T11:23:00Z">
+      <w:del w:id="517" w:author="Luke Duncan" w:date="2019-06-18T11:23:00Z">
         <w:r>
           <w:rPr>
             <w:rStyle w:val="Hyperlink"/>
@@ -29110,7 +29100,7 @@
           <w:delText>http://hl7.org/fhir/STU3/communicationrequest.html</w:delText>
         </w:r>
       </w:del>
-      <w:ins w:id="516" w:author="Luke Duncan" w:date="2019-06-18T11:23:00Z">
+      <w:ins w:id="518" w:author="Luke Duncan" w:date="2019-06-18T11:23:00Z">
         <w:r>
           <w:rPr>
             <w:rStyle w:val="Hyperlink"/>
@@ -29145,12 +29135,12 @@
       <w:r>
         <w:fldChar w:fldCharType="begin"/>
       </w:r>
-      <w:ins w:id="517" w:author="Luke Duncan" w:date="2019-06-18T11:23:00Z">
+      <w:ins w:id="519" w:author="Luke Duncan" w:date="2019-06-18T11:23:00Z">
         <w:r>
           <w:instrText>HYPERLINK "http://hl7.org/fhir/R4/communication.html"</w:instrText>
         </w:r>
       </w:ins>
-      <w:del w:id="518" w:author="Luke Duncan" w:date="2019-06-18T11:23:00Z">
+      <w:del w:id="520" w:author="Luke Duncan" w:date="2019-06-18T11:23:00Z">
         <w:r>
           <w:delInstrText xml:space="preserve"> HYPERLINK "http://hl7.org/fhir/STU3/communication.html" </w:delInstrText>
         </w:r>
@@ -29158,7 +29148,7 @@
       <w:r>
         <w:fldChar w:fldCharType="separate"/>
       </w:r>
-      <w:del w:id="519" w:author="Luke Duncan" w:date="2019-06-18T11:23:00Z">
+      <w:del w:id="521" w:author="Luke Duncan" w:date="2019-06-18T11:23:00Z">
         <w:r>
           <w:rPr>
             <w:rStyle w:val="Hyperlink"/>
@@ -29166,7 +29156,7 @@
           <w:delText>http://hl7.org/fhir/STU3/communication.html</w:delText>
         </w:r>
       </w:del>
-      <w:ins w:id="520" w:author="Luke Duncan" w:date="2019-06-18T11:23:00Z">
+      <w:ins w:id="522" w:author="Luke Duncan" w:date="2019-06-18T11:23:00Z">
         <w:r>
           <w:rPr>
             <w:rStyle w:val="Hyperlink"/>
@@ -29195,9 +29185,9 @@
           <w:noProof w:val="0"/>
         </w:rPr>
       </w:pPr>
-      <w:bookmarkStart w:id="521" w:name="_Toc345074684"/>
-      <w:bookmarkStart w:id="522" w:name="_Toc420424053"/>
-      <w:bookmarkStart w:id="523" w:name="_Toc520111440"/>
+      <w:bookmarkStart w:id="523" w:name="_Toc345074684"/>
+      <w:bookmarkStart w:id="524" w:name="_Toc420424053"/>
+      <w:bookmarkStart w:id="525" w:name="_Toc520111440"/>
       <w:r>
         <w:rPr>
           <w:noProof w:val="0"/>
@@ -29216,16 +29206,16 @@
         </w:rPr>
         <w:t>.4.2.3 Expected Actions</w:t>
       </w:r>
-      <w:bookmarkEnd w:id="521"/>
-      <w:bookmarkEnd w:id="522"/>
       <w:bookmarkEnd w:id="523"/>
+      <w:bookmarkEnd w:id="524"/>
+      <w:bookmarkEnd w:id="525"/>
     </w:p>
     <w:p>
       <w:pPr>
         <w:pStyle w:val="BodyText"/>
       </w:pPr>
-      <w:bookmarkStart w:id="524" w:name="_Toc345074685"/>
-      <w:bookmarkStart w:id="525" w:name="_Toc420424054"/>
+      <w:bookmarkStart w:id="526" w:name="_Toc345074685"/>
+      <w:bookmarkStart w:id="527" w:name="_Toc420424054"/>
       <w:r>
         <w:t xml:space="preserve">This behavior is not </w:t>
       </w:r>
@@ -29247,7 +29237,7 @@
           <w:noProof w:val="0"/>
         </w:rPr>
       </w:pPr>
-      <w:bookmarkStart w:id="526" w:name="_Toc520111441"/>
+      <w:bookmarkStart w:id="528" w:name="_Toc520111441"/>
       <w:r>
         <w:rPr>
           <w:noProof w:val="0"/>
@@ -29278,7 +29268,7 @@
         </w:rPr>
         <w:t xml:space="preserve"> Alert Terminologies and Mappings</w:t>
       </w:r>
-      <w:bookmarkEnd w:id="526"/>
+      <w:bookmarkEnd w:id="528"/>
     </w:p>
     <w:p>
       <w:pPr>
@@ -29323,7 +29313,7 @@
           <w:noProof w:val="0"/>
         </w:rPr>
       </w:pPr>
-      <w:bookmarkStart w:id="527" w:name="_Toc520111442"/>
+      <w:bookmarkStart w:id="529" w:name="_Toc520111442"/>
       <w:r>
         <w:rPr>
           <w:noProof w:val="0"/>
@@ -29348,15 +29338,15 @@
         </w:rPr>
         <w:t xml:space="preserve"> Security Considerations</w:t>
       </w:r>
-      <w:bookmarkEnd w:id="524"/>
-      <w:bookmarkEnd w:id="525"/>
+      <w:bookmarkEnd w:id="526"/>
       <w:bookmarkEnd w:id="527"/>
+      <w:bookmarkEnd w:id="529"/>
     </w:p>
     <w:p>
       <w:pPr>
         <w:pStyle w:val="BodyText"/>
       </w:pPr>
-      <w:bookmarkStart w:id="528" w:name="_Toc345074686"/>
+      <w:bookmarkStart w:id="530" w:name="_Toc345074686"/>
       <w:r>
         <w:t xml:space="preserve"> See ITI TF-2x: Appendix Z.8 for common mobile security considerations.</w:t>
       </w:r>
@@ -29372,21 +29362,20 @@
           <w:noProof w:val="0"/>
         </w:rPr>
       </w:pPr>
-      <w:bookmarkStart w:id="529" w:name="_Toc278196194"/>
-      <w:bookmarkStart w:id="530" w:name="_Toc520111443"/>
-      <w:bookmarkEnd w:id="379"/>
-      <w:bookmarkEnd w:id="380"/>
+      <w:bookmarkStart w:id="531" w:name="_Toc278196194"/>
+      <w:bookmarkStart w:id="532" w:name="_Toc520111443"/>
       <w:bookmarkEnd w:id="381"/>
       <w:bookmarkEnd w:id="382"/>
       <w:bookmarkEnd w:id="383"/>
       <w:bookmarkEnd w:id="384"/>
       <w:bookmarkEnd w:id="385"/>
-      <w:bookmarkEnd w:id="528"/>
-      <w:r>
-        <w:rPr>
-          <w:noProof w:val="0"/>
-        </w:rPr>
-        <w:lastRenderedPageBreak/>
+      <w:bookmarkEnd w:id="386"/>
+      <w:bookmarkEnd w:id="387"/>
+      <w:bookmarkEnd w:id="530"/>
+      <w:r>
+        <w:rPr>
+          <w:noProof w:val="0"/>
+        </w:rPr>
         <w:t xml:space="preserve">Volume 2 </w:t>
       </w:r>
       <w:r>
@@ -29407,8 +29396,8 @@
         </w:rPr>
         <w:t>pace Additions</w:t>
       </w:r>
-      <w:bookmarkEnd w:id="529"/>
-      <w:bookmarkEnd w:id="530"/>
+      <w:bookmarkEnd w:id="531"/>
+      <w:bookmarkEnd w:id="532"/>
     </w:p>
     <w:p>
       <w:pPr>
@@ -29617,7 +29606,7 @@
 
 <file path=word/comments.xml><?xml version="1.0" encoding="utf-8"?>
 <w:comments xmlns:wpc="http://schemas.microsoft.com/office/word/2010/wordprocessingCanvas" xmlns:cx="http://schemas.microsoft.com/office/drawing/2014/chartex" xmlns:cx1="http://schemas.microsoft.com/office/drawing/2015/9/8/chartex" xmlns:cx2="http://schemas.microsoft.com/office/drawing/2015/10/21/chartex" xmlns:cx3="http://schemas.microsoft.com/office/drawing/2016/5/9/chartex" xmlns:cx4="http://schemas.microsoft.com/office/drawing/2016/5/10/chartex" xmlns:cx5="http://schemas.microsoft.com/office/drawing/2016/5/11/chartex" xmlns:cx6="http://schemas.microsoft.com/office/drawing/2016/5/12/chartex" xmlns:cx7="http://schemas.microsoft.com/office/drawing/2016/5/13/chartex" xmlns:cx8="http://schemas.microsoft.com/office/drawing/2016/5/14/chartex" xmlns:mc="http://schemas.openxmlformats.org/markup-compatibility/2006" xmlns:aink="http://schemas.microsoft.com/office/drawing/2016/ink" xmlns:am3d="http://schemas.microsoft.com/office/drawing/2017/model3d" xmlns:o="urn:schemas-microsoft-com:office:office" xmlns:r="http://schemas.openxmlformats.org/officeDocument/2006/relationships" xmlns:m="http://schemas.openxmlformats.org/officeDocument/2006/math" xmlns:v="urn:schemas-microsoft-com:vml" xmlns:wp14="http://schemas.microsoft.com/office/word/2010/wordprocessingDrawing" xmlns:wp="http://schemas.openxmlformats.org/drawingml/2006/wordprocessingDrawing" xmlns:w10="urn:schemas-microsoft-com:office:word" xmlns:w="http://schemas.openxmlformats.org/wordprocessingml/2006/main" xmlns:w14="http://schemas.microsoft.com/office/word/2010/wordml" xmlns:w15="http://schemas.microsoft.com/office/word/2012/wordml" xmlns:w16cid="http://schemas.microsoft.com/office/word/2016/wordml/cid" xmlns:w16se="http://schemas.microsoft.com/office/word/2015/wordml/symex" xmlns:wpg="http://schemas.microsoft.com/office/word/2010/wordprocessingGroup" xmlns:wpi="http://schemas.microsoft.com/office/word/2010/wordprocessingInk" xmlns:wne="http://schemas.microsoft.com/office/word/2006/wordml" xmlns:wps="http://schemas.microsoft.com/office/word/2010/wordprocessingShape" mc:Ignorable="w14 w15 w16se w16cid wp14">
-  <w:comment w:id="57" w:author="Luke Duncan" w:date="2019-06-19T09:14:00Z" w:initials="LD">
+  <w:comment w:id="60" w:author="Luke Duncan" w:date="2019-06-19T09:14:00Z" w:initials="LD">
     <w:p>
       <w:pPr>
         <w:pStyle w:val="CommentText"/>
@@ -29631,11 +29620,9 @@
       <w:r>
         <w:t>These have been closed.  Should we define a SearchParameter and require its use?</w:t>
       </w:r>
-      <w:bookmarkStart w:id="58" w:name="_GoBack"/>
-      <w:bookmarkEnd w:id="58"/>
     </w:p>
   </w:comment>
-  <w:comment w:id="415" w:author="Luke Duncan" w:date="2019-06-18T11:48:00Z" w:initials="LD">
+  <w:comment w:id="417" w:author="Luke Duncan" w:date="2019-06-18T11:48:00Z" w:initials="LD">
     <w:p>
       <w:pPr>
         <w:pStyle w:val="CommentText"/>
@@ -29772,7 +29759,7 @@
         <w:sz w:val="20"/>
       </w:rPr>
     </w:pPr>
-    <w:bookmarkStart w:id="531" w:name="_Toc473170355"/>
+    <w:bookmarkStart w:id="533" w:name="_Toc473170355"/>
     <w:r>
       <w:rPr>
         <w:sz w:val="20"/>
@@ -29828,7 +29815,7 @@
       <w:tab/>
       <w:t xml:space="preserve">                       Copyright © 2018: IHE International, Inc.</w:t>
     </w:r>
-    <w:bookmarkEnd w:id="531"/>
+    <w:bookmarkEnd w:id="533"/>
   </w:p>
   <w:p>
     <w:pPr>
@@ -29892,10 +29879,10 @@
       <w:pPr>
         <w:pStyle w:val="FootnoteText"/>
         <w:rPr>
-          <w:ins w:id="26" w:author="Luke Duncan" w:date="2019-06-18T11:26:00Z"/>
-        </w:rPr>
-      </w:pPr>
-      <w:ins w:id="27" w:author="Luke Duncan" w:date="2019-06-18T11:26:00Z">
+          <w:ins w:id="29" w:author="Luke Duncan" w:date="2019-06-18T11:26:00Z"/>
+        </w:rPr>
+      </w:pPr>
+      <w:ins w:id="30" w:author="Luke Duncan" w:date="2019-06-18T11:26:00Z">
         <w:r>
           <w:rPr>
             <w:rStyle w:val="FootnoteReference"/>
@@ -29916,10 +29903,10 @@
       <w:pPr>
         <w:pStyle w:val="FootnoteText"/>
         <w:rPr>
-          <w:ins w:id="28" w:author="Luke Duncan" w:date="2019-06-18T11:26:00Z"/>
-        </w:rPr>
-      </w:pPr>
-      <w:ins w:id="29" w:author="Luke Duncan" w:date="2019-06-18T11:26:00Z">
+          <w:ins w:id="31" w:author="Luke Duncan" w:date="2019-06-18T11:26:00Z"/>
+        </w:rPr>
+      </w:pPr>
+      <w:ins w:id="32" w:author="Luke Duncan" w:date="2019-06-18T11:26:00Z">
         <w:r>
           <w:rPr>
             <w:rStyle w:val="FootnoteReference"/>
@@ -29940,10 +29927,10 @@
       <w:pPr>
         <w:pStyle w:val="FootnoteText"/>
         <w:rPr>
-          <w:del w:id="40" w:author="Luke Duncan" w:date="2019-06-18T11:26:00Z"/>
-        </w:rPr>
-      </w:pPr>
-      <w:del w:id="41" w:author="Luke Duncan" w:date="2019-06-18T11:26:00Z">
+          <w:del w:id="43" w:author="Luke Duncan" w:date="2019-06-18T11:26:00Z"/>
+        </w:rPr>
+      </w:pPr>
+      <w:del w:id="44" w:author="Luke Duncan" w:date="2019-06-18T11:26:00Z">
         <w:r>
           <w:rPr>
             <w:rStyle w:val="FootnoteReference"/>
@@ -29964,10 +29951,10 @@
       <w:pPr>
         <w:pStyle w:val="FootnoteText"/>
         <w:rPr>
-          <w:del w:id="42" w:author="Luke Duncan" w:date="2019-06-18T11:26:00Z"/>
-        </w:rPr>
-      </w:pPr>
-      <w:del w:id="43" w:author="Luke Duncan" w:date="2019-06-18T11:26:00Z">
+          <w:del w:id="45" w:author="Luke Duncan" w:date="2019-06-18T11:26:00Z"/>
+        </w:rPr>
+      </w:pPr>
+      <w:del w:id="46" w:author="Luke Duncan" w:date="2019-06-18T11:26:00Z">
         <w:r>
           <w:rPr>
             <w:rStyle w:val="FootnoteReference"/>
@@ -39481,7 +39468,7 @@
 </file>
 
 <file path=customXml/itemProps1.xml><?xml version="1.0" encoding="utf-8"?>
-<ds:datastoreItem xmlns:ds="http://schemas.openxmlformats.org/officeDocument/2006/customXml" ds:itemID="{4FB46FC8-762B-4EC1-9327-EAE923E6C0C1}">
+<ds:datastoreItem xmlns:ds="http://schemas.openxmlformats.org/officeDocument/2006/customXml" ds:itemID="{663E6537-F9A5-48F8-855B-1CD7FCD2D3B0}">
   <ds:schemaRefs>
     <ds:schemaRef ds:uri="http://schemas.openxmlformats.org/officeDocument/2006/bibliography"/>
   </ds:schemaRefs>

</xml_diff>